<commit_message>
same as last commit but forgot to save
</commit_message>
<xml_diff>
--- a/docs/Requierment analysis.docx
+++ b/docs/Requierment analysis.docx
@@ -74,9 +74,19 @@
               <w:spacing w:before="240" w:after="240"/>
               <w:jc w:val="center"/>
             </w:pPr>
-            <w:r>
-              <w:t>Recognized airline</w:t>
-            </w:r>
+            <w:proofErr w:type="spellStart"/>
+            <w:r>
+              <w:t>Recognized</w:t>
+            </w:r>
+            <w:proofErr w:type="spellEnd"/>
+            <w:r>
+              <w:t xml:space="preserve"> </w:t>
+            </w:r>
+            <w:proofErr w:type="spellStart"/>
+            <w:r>
+              <w:t>airline</w:t>
+            </w:r>
+            <w:proofErr w:type="spellEnd"/>
           </w:p>
         </w:tc>
       </w:tr>
@@ -105,9 +115,11 @@
               <w:spacing w:before="240" w:after="240"/>
               <w:jc w:val="center"/>
             </w:pPr>
+            <w:proofErr w:type="spellStart"/>
             <w:r>
               <w:t>User</w:t>
             </w:r>
+            <w:proofErr w:type="spellEnd"/>
           </w:p>
         </w:tc>
         <w:tc>
@@ -131,9 +143,19 @@
               <w:spacing w:before="240" w:after="240"/>
               <w:ind w:left="1080" w:hanging="360"/>
             </w:pPr>
-            <w:r>
-              <w:t>Crew members</w:t>
-            </w:r>
+            <w:proofErr w:type="spellStart"/>
+            <w:r>
+              <w:t>Crew</w:t>
+            </w:r>
+            <w:proofErr w:type="spellEnd"/>
+            <w:r>
+              <w:t xml:space="preserve"> </w:t>
+            </w:r>
+            <w:proofErr w:type="spellStart"/>
+            <w:r>
+              <w:t>members</w:t>
+            </w:r>
+            <w:proofErr w:type="spellEnd"/>
           </w:p>
         </w:tc>
       </w:tr>
@@ -162,9 +184,11 @@
               <w:spacing w:before="240" w:after="240"/>
               <w:jc w:val="center"/>
             </w:pPr>
+            <w:proofErr w:type="spellStart"/>
             <w:r>
               <w:t>Requirements</w:t>
             </w:r>
+            <w:proofErr w:type="spellEnd"/>
           </w:p>
         </w:tc>
         <w:tc>
@@ -354,9 +378,11 @@
               <w:spacing w:before="240" w:after="240"/>
               <w:jc w:val="center"/>
             </w:pPr>
+            <w:proofErr w:type="spellStart"/>
             <w:r>
               <w:t>Context</w:t>
             </w:r>
+            <w:proofErr w:type="spellEnd"/>
           </w:p>
         </w:tc>
         <w:tc>
@@ -388,7 +414,37 @@
               <w:rPr>
                 <w:lang w:val="en-US"/>
               </w:rPr>
-              <w:t>Our team ha       s been appointed to develop software for a well known airline that will allow the airline to improve its processes when handling incoming and outgoing flights.</w:t>
+              <w:t xml:space="preserve">Our team </w:t>
+            </w:r>
+            <w:proofErr w:type="spellStart"/>
+            <w:r>
+              <w:rPr>
+                <w:lang w:val="en-US"/>
+              </w:rPr>
+              <w:t>ha       s</w:t>
+            </w:r>
+            <w:proofErr w:type="spellEnd"/>
+            <w:r>
+              <w:rPr>
+                <w:lang w:val="en-US"/>
+              </w:rPr>
+              <w:t xml:space="preserve"> been appointed to develop software for a </w:t>
+            </w:r>
+            <w:proofErr w:type="spellStart"/>
+            <w:proofErr w:type="gramStart"/>
+            <w:r>
+              <w:rPr>
+                <w:lang w:val="en-US"/>
+              </w:rPr>
+              <w:t>well known</w:t>
+            </w:r>
+            <w:proofErr w:type="spellEnd"/>
+            <w:proofErr w:type="gramEnd"/>
+            <w:r>
+              <w:rPr>
+                <w:lang w:val="en-US"/>
+              </w:rPr>
+              <w:t xml:space="preserve"> airline that will allow the airline to improve its processes when handling incoming and outgoing flights.</w:t>
             </w:r>
           </w:p>
         </w:tc>
@@ -419,8 +475,21 @@
               <w:jc w:val="center"/>
             </w:pPr>
             <w:r>
-              <w:t>Non-Functional requirements</w:t>
-            </w:r>
+              <w:t>Non-</w:t>
+            </w:r>
+            <w:proofErr w:type="spellStart"/>
+            <w:r>
+              <w:t>Functional</w:t>
+            </w:r>
+            <w:proofErr w:type="spellEnd"/>
+            <w:r>
+              <w:t xml:space="preserve"> </w:t>
+            </w:r>
+            <w:proofErr w:type="spellStart"/>
+            <w:r>
+              <w:t>requirements</w:t>
+            </w:r>
+            <w:proofErr w:type="spellEnd"/>
           </w:p>
         </w:tc>
         <w:tc>
@@ -480,9 +549,19 @@
               <w:spacing w:before="240" w:after="240"/>
               <w:jc w:val="center"/>
             </w:pPr>
-            <w:r>
-              <w:t>Process requirements</w:t>
-            </w:r>
+            <w:proofErr w:type="spellStart"/>
+            <w:r>
+              <w:t>Process</w:t>
+            </w:r>
+            <w:proofErr w:type="spellEnd"/>
+            <w:r>
+              <w:t xml:space="preserve"> </w:t>
+            </w:r>
+            <w:proofErr w:type="spellStart"/>
+            <w:r>
+              <w:t>requirements</w:t>
+            </w:r>
+            <w:proofErr w:type="spellEnd"/>
           </w:p>
         </w:tc>
         <w:tc>
@@ -560,10 +639,28 @@
               <w:spacing w:before="240" w:after="160"/>
               <w:jc w:val="center"/>
             </w:pPr>
+            <w:proofErr w:type="spellStart"/>
             <w:r>
               <w:lastRenderedPageBreak/>
-              <w:t>Name or identifier</w:t>
-            </w:r>
+              <w:t>Name</w:t>
+            </w:r>
+            <w:proofErr w:type="spellEnd"/>
+            <w:r>
+              <w:t xml:space="preserve"> </w:t>
+            </w:r>
+            <w:proofErr w:type="spellStart"/>
+            <w:r>
+              <w:t>or</w:t>
+            </w:r>
+            <w:proofErr w:type="spellEnd"/>
+            <w:r>
+              <w:t xml:space="preserve"> </w:t>
+            </w:r>
+            <w:proofErr w:type="spellStart"/>
+            <w:r>
+              <w:t>identifier</w:t>
+            </w:r>
+            <w:proofErr w:type="spellEnd"/>
           </w:p>
         </w:tc>
         <w:tc>
@@ -591,8 +688,21 @@
               <w:spacing w:line="240" w:lineRule="auto"/>
             </w:pPr>
             <w:r>
-              <w:t>R1. Load passengers information</w:t>
-            </w:r>
+              <w:t xml:space="preserve">R1. Load </w:t>
+            </w:r>
+            <w:proofErr w:type="spellStart"/>
+            <w:r>
+              <w:t>passengers</w:t>
+            </w:r>
+            <w:proofErr w:type="spellEnd"/>
+            <w:r>
+              <w:t xml:space="preserve"> </w:t>
+            </w:r>
+            <w:proofErr w:type="spellStart"/>
+            <w:r>
+              <w:t>information</w:t>
+            </w:r>
+            <w:proofErr w:type="spellEnd"/>
           </w:p>
         </w:tc>
       </w:tr>
@@ -616,9 +726,11 @@
               <w:spacing w:before="240" w:after="160"/>
               <w:jc w:val="center"/>
             </w:pPr>
+            <w:proofErr w:type="spellStart"/>
             <w:r>
               <w:t>Summary</w:t>
             </w:r>
+            <w:proofErr w:type="spellEnd"/>
           </w:p>
         </w:tc>
         <w:tc>
@@ -708,12 +820,14 @@
               <w:spacing w:before="240" w:after="160"/>
               <w:jc w:val="center"/>
             </w:pPr>
+            <w:proofErr w:type="spellStart"/>
             <w:r>
               <w:rPr>
                 <w:b/>
               </w:rPr>
               <w:t>Name</w:t>
             </w:r>
+            <w:proofErr w:type="spellEnd"/>
           </w:p>
         </w:tc>
         <w:tc>
@@ -736,8 +850,16 @@
               <w:rPr>
                 <w:b/>
               </w:rPr>
-              <w:t>Data type</w:t>
-            </w:r>
+              <w:t xml:space="preserve">Data </w:t>
+            </w:r>
+            <w:proofErr w:type="spellStart"/>
+            <w:r>
+              <w:rPr>
+                <w:b/>
+              </w:rPr>
+              <w:t>type</w:t>
+            </w:r>
+            <w:proofErr w:type="spellEnd"/>
           </w:p>
         </w:tc>
         <w:tc>
@@ -756,12 +878,56 @@
               <w:spacing w:before="240" w:after="160"/>
               <w:jc w:val="center"/>
             </w:pPr>
-            <w:r>
-              <w:rPr>
-                <w:b/>
-              </w:rPr>
-              <w:t>Selection or repetition condition</w:t>
-            </w:r>
+            <w:proofErr w:type="spellStart"/>
+            <w:r>
+              <w:rPr>
+                <w:b/>
+              </w:rPr>
+              <w:t>Selection</w:t>
+            </w:r>
+            <w:proofErr w:type="spellEnd"/>
+            <w:r>
+              <w:rPr>
+                <w:b/>
+              </w:rPr>
+              <w:t xml:space="preserve"> </w:t>
+            </w:r>
+            <w:proofErr w:type="spellStart"/>
+            <w:r>
+              <w:rPr>
+                <w:b/>
+              </w:rPr>
+              <w:t>or</w:t>
+            </w:r>
+            <w:proofErr w:type="spellEnd"/>
+            <w:r>
+              <w:rPr>
+                <w:b/>
+              </w:rPr>
+              <w:t xml:space="preserve"> </w:t>
+            </w:r>
+            <w:proofErr w:type="spellStart"/>
+            <w:r>
+              <w:rPr>
+                <w:b/>
+              </w:rPr>
+              <w:t>repetition</w:t>
+            </w:r>
+            <w:proofErr w:type="spellEnd"/>
+            <w:r>
+              <w:rPr>
+                <w:b/>
+              </w:rPr>
+              <w:t xml:space="preserve"> </w:t>
+            </w:r>
+            <w:proofErr w:type="spellStart"/>
+            <w:r>
+              <w:rPr>
+                <w:b/>
+              </w:rPr>
+              <w:t>condition</w:t>
+            </w:r>
+            <w:proofErr w:type="spellEnd"/>
           </w:p>
         </w:tc>
       </w:tr>
@@ -811,9 +977,11 @@
               </w:pBdr>
               <w:spacing w:line="240" w:lineRule="auto"/>
             </w:pPr>
+            <w:proofErr w:type="spellStart"/>
             <w:r>
               <w:t>flyinfo</w:t>
             </w:r>
+            <w:proofErr w:type="spellEnd"/>
           </w:p>
         </w:tc>
         <w:tc>
@@ -839,9 +1007,11 @@
               </w:pBdr>
               <w:spacing w:line="240" w:lineRule="auto"/>
             </w:pPr>
+            <w:proofErr w:type="spellStart"/>
             <w:r>
               <w:t>Txt</w:t>
             </w:r>
+            <w:proofErr w:type="spellEnd"/>
           </w:p>
         </w:tc>
         <w:tc>
@@ -996,9 +1166,27 @@
               <w:spacing w:before="240" w:after="160"/>
               <w:jc w:val="center"/>
             </w:pPr>
-            <w:r>
-              <w:t>Result or Postcondition</w:t>
-            </w:r>
+            <w:proofErr w:type="spellStart"/>
+            <w:r>
+              <w:t>Result</w:t>
+            </w:r>
+            <w:proofErr w:type="spellEnd"/>
+            <w:r>
+              <w:t xml:space="preserve"> </w:t>
+            </w:r>
+            <w:proofErr w:type="spellStart"/>
+            <w:r>
+              <w:t>or</w:t>
+            </w:r>
+            <w:proofErr w:type="spellEnd"/>
+            <w:r>
+              <w:t xml:space="preserve"> </w:t>
+            </w:r>
+            <w:proofErr w:type="spellStart"/>
+            <w:r>
+              <w:t>Postcondition</w:t>
+            </w:r>
+            <w:proofErr w:type="spellEnd"/>
           </w:p>
         </w:tc>
         <w:tc>
@@ -1079,12 +1267,14 @@
               <w:spacing w:before="240" w:after="160"/>
               <w:jc w:val="center"/>
             </w:pPr>
+            <w:proofErr w:type="spellStart"/>
             <w:r>
               <w:rPr>
                 <w:b/>
               </w:rPr>
               <w:t>Name</w:t>
             </w:r>
+            <w:proofErr w:type="spellEnd"/>
           </w:p>
         </w:tc>
         <w:tc>
@@ -1107,8 +1297,16 @@
               <w:rPr>
                 <w:b/>
               </w:rPr>
-              <w:t>Data type</w:t>
-            </w:r>
+              <w:t xml:space="preserve">Data </w:t>
+            </w:r>
+            <w:proofErr w:type="spellStart"/>
+            <w:r>
+              <w:rPr>
+                <w:b/>
+              </w:rPr>
+              <w:t>type</w:t>
+            </w:r>
+            <w:proofErr w:type="spellEnd"/>
           </w:p>
         </w:tc>
         <w:tc>
@@ -1127,12 +1325,56 @@
               <w:spacing w:before="240" w:after="160"/>
               <w:jc w:val="center"/>
             </w:pPr>
-            <w:r>
-              <w:rPr>
-                <w:b/>
-              </w:rPr>
-              <w:t>Selection or repetition condition</w:t>
-            </w:r>
+            <w:proofErr w:type="spellStart"/>
+            <w:r>
+              <w:rPr>
+                <w:b/>
+              </w:rPr>
+              <w:t>Selection</w:t>
+            </w:r>
+            <w:proofErr w:type="spellEnd"/>
+            <w:r>
+              <w:rPr>
+                <w:b/>
+              </w:rPr>
+              <w:t xml:space="preserve"> </w:t>
+            </w:r>
+            <w:proofErr w:type="spellStart"/>
+            <w:r>
+              <w:rPr>
+                <w:b/>
+              </w:rPr>
+              <w:t>or</w:t>
+            </w:r>
+            <w:proofErr w:type="spellEnd"/>
+            <w:r>
+              <w:rPr>
+                <w:b/>
+              </w:rPr>
+              <w:t xml:space="preserve"> </w:t>
+            </w:r>
+            <w:proofErr w:type="spellStart"/>
+            <w:r>
+              <w:rPr>
+                <w:b/>
+              </w:rPr>
+              <w:t>repetition</w:t>
+            </w:r>
+            <w:proofErr w:type="spellEnd"/>
+            <w:r>
+              <w:rPr>
+                <w:b/>
+              </w:rPr>
+              <w:t xml:space="preserve"> </w:t>
+            </w:r>
+            <w:proofErr w:type="spellStart"/>
+            <w:r>
+              <w:rPr>
+                <w:b/>
+              </w:rPr>
+              <w:t>condition</w:t>
+            </w:r>
+            <w:proofErr w:type="spellEnd"/>
           </w:p>
         </w:tc>
       </w:tr>
@@ -1175,9 +1417,11 @@
               <w:widowControl w:val="0"/>
               <w:spacing w:line="240" w:lineRule="auto"/>
             </w:pPr>
+            <w:proofErr w:type="spellStart"/>
             <w:r>
               <w:t>msg</w:t>
             </w:r>
+            <w:proofErr w:type="spellEnd"/>
           </w:p>
         </w:tc>
         <w:tc>
@@ -1196,9 +1440,11 @@
               <w:widowControl w:val="0"/>
               <w:spacing w:line="240" w:lineRule="auto"/>
             </w:pPr>
+            <w:proofErr w:type="spellStart"/>
             <w:r>
               <w:t>String</w:t>
             </w:r>
+            <w:proofErr w:type="spellEnd"/>
           </w:p>
         </w:tc>
         <w:tc>
@@ -1224,7 +1470,21 @@
               <w:rPr>
                 <w:lang w:val="en-US"/>
               </w:rPr>
-              <w:t>the message will show whether or not the flight information was uploaded.</w:t>
+              <w:t xml:space="preserve">the message will show </w:t>
+            </w:r>
+            <w:proofErr w:type="gramStart"/>
+            <w:r>
+              <w:rPr>
+                <w:lang w:val="en-US"/>
+              </w:rPr>
+              <w:t>whether or not</w:t>
+            </w:r>
+            <w:proofErr w:type="gramEnd"/>
+            <w:r>
+              <w:rPr>
+                <w:lang w:val="en-US"/>
+              </w:rPr>
+              <w:t xml:space="preserve"> the flight information was uploaded.</w:t>
             </w:r>
           </w:p>
         </w:tc>
@@ -1335,10 +1595,28 @@
               <w:spacing w:before="240" w:after="160"/>
               <w:jc w:val="center"/>
             </w:pPr>
+            <w:proofErr w:type="spellStart"/>
             <w:r>
               <w:lastRenderedPageBreak/>
-              <w:t>Name or identifier</w:t>
-            </w:r>
+              <w:t>Name</w:t>
+            </w:r>
+            <w:proofErr w:type="spellEnd"/>
+            <w:r>
+              <w:t xml:space="preserve"> </w:t>
+            </w:r>
+            <w:proofErr w:type="spellStart"/>
+            <w:r>
+              <w:t>or</w:t>
+            </w:r>
+            <w:proofErr w:type="spellEnd"/>
+            <w:r>
+              <w:t xml:space="preserve"> </w:t>
+            </w:r>
+            <w:proofErr w:type="spellStart"/>
+            <w:r>
+              <w:t>identifier</w:t>
+            </w:r>
+            <w:proofErr w:type="spellEnd"/>
           </w:p>
         </w:tc>
         <w:tc>
@@ -1359,8 +1637,21 @@
               <w:spacing w:line="240" w:lineRule="auto"/>
             </w:pPr>
             <w:r>
-              <w:t>R2: Register Passenger Arrival</w:t>
-            </w:r>
+              <w:t xml:space="preserve">R2: </w:t>
+            </w:r>
+            <w:proofErr w:type="spellStart"/>
+            <w:r>
+              <w:t>Register</w:t>
+            </w:r>
+            <w:proofErr w:type="spellEnd"/>
+            <w:r>
+              <w:t xml:space="preserve"> Passenger </w:t>
+            </w:r>
+            <w:proofErr w:type="spellStart"/>
+            <w:r>
+              <w:t>Arrival</w:t>
+            </w:r>
+            <w:proofErr w:type="spellEnd"/>
           </w:p>
         </w:tc>
       </w:tr>
@@ -1384,9 +1675,11 @@
               <w:spacing w:before="240" w:after="160"/>
               <w:jc w:val="center"/>
             </w:pPr>
+            <w:proofErr w:type="spellStart"/>
             <w:r>
               <w:t>Summary</w:t>
             </w:r>
+            <w:proofErr w:type="spellEnd"/>
           </w:p>
         </w:tc>
         <w:tc>
@@ -1460,12 +1753,14 @@
               <w:spacing w:before="240" w:after="160"/>
               <w:jc w:val="center"/>
             </w:pPr>
+            <w:proofErr w:type="spellStart"/>
             <w:r>
               <w:rPr>
                 <w:b/>
               </w:rPr>
               <w:t>Name</w:t>
             </w:r>
+            <w:proofErr w:type="spellEnd"/>
           </w:p>
         </w:tc>
         <w:tc>
@@ -1488,8 +1783,16 @@
               <w:rPr>
                 <w:b/>
               </w:rPr>
-              <w:t>Data type</w:t>
-            </w:r>
+              <w:t xml:space="preserve">Data </w:t>
+            </w:r>
+            <w:proofErr w:type="spellStart"/>
+            <w:r>
+              <w:rPr>
+                <w:b/>
+              </w:rPr>
+              <w:t>type</w:t>
+            </w:r>
+            <w:proofErr w:type="spellEnd"/>
           </w:p>
         </w:tc>
         <w:tc>
@@ -1508,12 +1811,56 @@
               <w:spacing w:before="240" w:after="160"/>
               <w:jc w:val="center"/>
             </w:pPr>
-            <w:r>
-              <w:rPr>
-                <w:b/>
-              </w:rPr>
-              <w:t>Selection or repetition condition</w:t>
-            </w:r>
+            <w:proofErr w:type="spellStart"/>
+            <w:r>
+              <w:rPr>
+                <w:b/>
+              </w:rPr>
+              <w:t>Selection</w:t>
+            </w:r>
+            <w:proofErr w:type="spellEnd"/>
+            <w:r>
+              <w:rPr>
+                <w:b/>
+              </w:rPr>
+              <w:t xml:space="preserve"> </w:t>
+            </w:r>
+            <w:proofErr w:type="spellStart"/>
+            <w:r>
+              <w:rPr>
+                <w:b/>
+              </w:rPr>
+              <w:t>or</w:t>
+            </w:r>
+            <w:proofErr w:type="spellEnd"/>
+            <w:r>
+              <w:rPr>
+                <w:b/>
+              </w:rPr>
+              <w:t xml:space="preserve"> </w:t>
+            </w:r>
+            <w:proofErr w:type="spellStart"/>
+            <w:r>
+              <w:rPr>
+                <w:b/>
+              </w:rPr>
+              <w:t>repetition</w:t>
+            </w:r>
+            <w:proofErr w:type="spellEnd"/>
+            <w:r>
+              <w:rPr>
+                <w:b/>
+              </w:rPr>
+              <w:t xml:space="preserve"> </w:t>
+            </w:r>
+            <w:proofErr w:type="spellStart"/>
+            <w:r>
+              <w:rPr>
+                <w:b/>
+              </w:rPr>
+              <w:t>condition</w:t>
+            </w:r>
+            <w:proofErr w:type="spellEnd"/>
           </w:p>
         </w:tc>
       </w:tr>
@@ -1556,9 +1903,11 @@
               <w:widowControl w:val="0"/>
               <w:spacing w:line="240" w:lineRule="auto"/>
             </w:pPr>
+            <w:proofErr w:type="spellStart"/>
             <w:r>
               <w:t>Name</w:t>
             </w:r>
+            <w:proofErr w:type="spellEnd"/>
           </w:p>
         </w:tc>
         <w:tc>
@@ -1577,9 +1926,11 @@
               <w:widowControl w:val="0"/>
               <w:spacing w:line="240" w:lineRule="auto"/>
             </w:pPr>
+            <w:proofErr w:type="spellStart"/>
             <w:r>
               <w:t>String</w:t>
             </w:r>
+            <w:proofErr w:type="spellEnd"/>
           </w:p>
         </w:tc>
         <w:tc>
@@ -1601,11 +1952,21 @@
                 <w:lang w:val="en-US"/>
               </w:rPr>
             </w:pPr>
-            <w:r>
-              <w:rPr>
-                <w:lang w:val="en-US"/>
-              </w:rPr>
-              <w:t>Cant be null</w:t>
+            <w:proofErr w:type="spellStart"/>
+            <w:proofErr w:type="gramStart"/>
+            <w:r>
+              <w:rPr>
+                <w:lang w:val="en-US"/>
+              </w:rPr>
+              <w:t>Cant</w:t>
+            </w:r>
+            <w:proofErr w:type="spellEnd"/>
+            <w:proofErr w:type="gramEnd"/>
+            <w:r>
+              <w:rPr>
+                <w:lang w:val="en-US"/>
+              </w:rPr>
+              <w:t xml:space="preserve"> be null</w:t>
             </w:r>
           </w:p>
         </w:tc>
@@ -1670,9 +2031,11 @@
               <w:widowControl w:val="0"/>
               <w:spacing w:line="240" w:lineRule="auto"/>
             </w:pPr>
+            <w:proofErr w:type="spellStart"/>
             <w:r>
               <w:t>Int</w:t>
             </w:r>
+            <w:proofErr w:type="spellEnd"/>
           </w:p>
         </w:tc>
         <w:tc>
@@ -1694,11 +2057,21 @@
                 <w:lang w:val="en-US"/>
               </w:rPr>
             </w:pPr>
-            <w:r>
-              <w:rPr>
-                <w:lang w:val="en-US"/>
-              </w:rPr>
-              <w:t>Cant be null</w:t>
+            <w:proofErr w:type="spellStart"/>
+            <w:proofErr w:type="gramStart"/>
+            <w:r>
+              <w:rPr>
+                <w:lang w:val="en-US"/>
+              </w:rPr>
+              <w:t>Cant</w:t>
+            </w:r>
+            <w:proofErr w:type="spellEnd"/>
+            <w:proofErr w:type="gramEnd"/>
+            <w:r>
+              <w:rPr>
+                <w:lang w:val="en-US"/>
+              </w:rPr>
+              <w:t xml:space="preserve"> be null</w:t>
             </w:r>
           </w:p>
         </w:tc>
@@ -1742,9 +2115,11 @@
               <w:widowControl w:val="0"/>
               <w:spacing w:line="240" w:lineRule="auto"/>
             </w:pPr>
+            <w:proofErr w:type="gramStart"/>
             <w:r>
               <w:t>Ticket</w:t>
             </w:r>
+            <w:proofErr w:type="gramEnd"/>
           </w:p>
         </w:tc>
         <w:tc>
@@ -1763,9 +2138,11 @@
               <w:widowControl w:val="0"/>
               <w:spacing w:line="240" w:lineRule="auto"/>
             </w:pPr>
+            <w:proofErr w:type="spellStart"/>
             <w:r>
               <w:t>String</w:t>
             </w:r>
+            <w:proofErr w:type="spellEnd"/>
           </w:p>
         </w:tc>
         <w:tc>
@@ -1787,11 +2164,21 @@
                 <w:lang w:val="en-US"/>
               </w:rPr>
             </w:pPr>
-            <w:r>
-              <w:rPr>
-                <w:lang w:val="en-US"/>
-              </w:rPr>
-              <w:t>Cant be null</w:t>
+            <w:proofErr w:type="spellStart"/>
+            <w:proofErr w:type="gramStart"/>
+            <w:r>
+              <w:rPr>
+                <w:lang w:val="en-US"/>
+              </w:rPr>
+              <w:t>Cant</w:t>
+            </w:r>
+            <w:proofErr w:type="spellEnd"/>
+            <w:proofErr w:type="gramEnd"/>
+            <w:r>
+              <w:rPr>
+                <w:lang w:val="en-US"/>
+              </w:rPr>
+              <w:t xml:space="preserve"> be null</w:t>
             </w:r>
           </w:p>
         </w:tc>
@@ -1856,9 +2243,11 @@
               <w:widowControl w:val="0"/>
               <w:spacing w:line="240" w:lineRule="auto"/>
             </w:pPr>
+            <w:proofErr w:type="spellStart"/>
             <w:r>
               <w:t>Int</w:t>
             </w:r>
+            <w:proofErr w:type="spellEnd"/>
           </w:p>
         </w:tc>
         <w:tc>
@@ -1880,11 +2269,21 @@
                 <w:lang w:val="en-US"/>
               </w:rPr>
             </w:pPr>
-            <w:r>
-              <w:rPr>
-                <w:lang w:val="en-US"/>
-              </w:rPr>
-              <w:t>Cant be null or less than 0.</w:t>
+            <w:proofErr w:type="spellStart"/>
+            <w:proofErr w:type="gramStart"/>
+            <w:r>
+              <w:rPr>
+                <w:lang w:val="en-US"/>
+              </w:rPr>
+              <w:t>Cant</w:t>
+            </w:r>
+            <w:proofErr w:type="spellEnd"/>
+            <w:proofErr w:type="gramEnd"/>
+            <w:r>
+              <w:rPr>
+                <w:lang w:val="en-US"/>
+              </w:rPr>
+              <w:t xml:space="preserve"> be null or less than 0.</w:t>
             </w:r>
           </w:p>
         </w:tc>
@@ -1931,9 +2330,11 @@
               <w:widowControl w:val="0"/>
               <w:spacing w:line="240" w:lineRule="auto"/>
             </w:pPr>
+            <w:proofErr w:type="spellStart"/>
             <w:r>
               <w:t>isFirstClass</w:t>
             </w:r>
+            <w:proofErr w:type="spellEnd"/>
           </w:p>
         </w:tc>
         <w:tc>
@@ -1952,9 +2353,11 @@
               <w:widowControl w:val="0"/>
               <w:spacing w:line="240" w:lineRule="auto"/>
             </w:pPr>
+            <w:proofErr w:type="spellStart"/>
             <w:r>
               <w:t>boolean</w:t>
             </w:r>
+            <w:proofErr w:type="spellEnd"/>
           </w:p>
         </w:tc>
         <w:tc>
@@ -1976,11 +2379,21 @@
                 <w:lang w:val="en-US"/>
               </w:rPr>
             </w:pPr>
-            <w:r>
-              <w:rPr>
-                <w:lang w:val="en-US"/>
-              </w:rPr>
-              <w:t>Cant be null.</w:t>
+            <w:proofErr w:type="spellStart"/>
+            <w:proofErr w:type="gramStart"/>
+            <w:r>
+              <w:rPr>
+                <w:lang w:val="en-US"/>
+              </w:rPr>
+              <w:t>Cant</w:t>
+            </w:r>
+            <w:proofErr w:type="spellEnd"/>
+            <w:proofErr w:type="gramEnd"/>
+            <w:r>
+              <w:rPr>
+                <w:lang w:val="en-US"/>
+              </w:rPr>
+              <w:t xml:space="preserve"> be null.</w:t>
             </w:r>
           </w:p>
         </w:tc>
@@ -2027,9 +2440,11 @@
               <w:widowControl w:val="0"/>
               <w:spacing w:line="240" w:lineRule="auto"/>
             </w:pPr>
+            <w:proofErr w:type="spellStart"/>
             <w:r>
               <w:t>ArrivalTime</w:t>
             </w:r>
+            <w:proofErr w:type="spellEnd"/>
           </w:p>
         </w:tc>
         <w:tc>
@@ -2088,6 +2503,332 @@
         <w:tc>
           <w:tcPr>
             <w:tcW w:w="3705" w:type="dxa"/>
+            <w:vMerge/>
+            <w:shd w:val="clear" w:color="auto" w:fill="auto"/>
+            <w:tcMar>
+              <w:top w:w="100" w:type="dxa"/>
+              <w:left w:w="100" w:type="dxa"/>
+              <w:bottom w:w="100" w:type="dxa"/>
+              <w:right w:w="100" w:type="dxa"/>
+            </w:tcMar>
+          </w:tcPr>
+          <w:p>
+            <w:pPr>
+              <w:spacing w:line="240" w:lineRule="auto"/>
+              <w:jc w:val="center"/>
+              <w:rPr>
+                <w:lang w:val="en-US"/>
+              </w:rPr>
+            </w:pPr>
+          </w:p>
+        </w:tc>
+        <w:tc>
+          <w:tcPr>
+            <w:tcW w:w="2310" w:type="dxa"/>
+            <w:shd w:val="clear" w:color="auto" w:fill="auto"/>
+            <w:tcMar>
+              <w:top w:w="100" w:type="dxa"/>
+              <w:left w:w="100" w:type="dxa"/>
+              <w:bottom w:w="100" w:type="dxa"/>
+              <w:right w:w="100" w:type="dxa"/>
+            </w:tcMar>
+          </w:tcPr>
+          <w:p>
+            <w:pPr>
+              <w:widowControl w:val="0"/>
+              <w:spacing w:line="240" w:lineRule="auto"/>
+            </w:pPr>
+            <w:r>
+              <w:t>Age</w:t>
+            </w:r>
+          </w:p>
+        </w:tc>
+        <w:tc>
+          <w:tcPr>
+            <w:tcW w:w="1500" w:type="dxa"/>
+            <w:shd w:val="clear" w:color="auto" w:fill="auto"/>
+            <w:tcMar>
+              <w:top w:w="100" w:type="dxa"/>
+              <w:left w:w="100" w:type="dxa"/>
+              <w:bottom w:w="100" w:type="dxa"/>
+              <w:right w:w="100" w:type="dxa"/>
+            </w:tcMar>
+          </w:tcPr>
+          <w:p>
+            <w:pPr>
+              <w:widowControl w:val="0"/>
+              <w:spacing w:line="240" w:lineRule="auto"/>
+            </w:pPr>
+            <w:proofErr w:type="spellStart"/>
+            <w:r>
+              <w:t>int</w:t>
+            </w:r>
+            <w:proofErr w:type="spellEnd"/>
+          </w:p>
+        </w:tc>
+        <w:tc>
+          <w:tcPr>
+            <w:tcW w:w="1500" w:type="dxa"/>
+            <w:shd w:val="clear" w:color="auto" w:fill="auto"/>
+            <w:tcMar>
+              <w:top w:w="100" w:type="dxa"/>
+              <w:left w:w="100" w:type="dxa"/>
+              <w:bottom w:w="100" w:type="dxa"/>
+              <w:right w:w="100" w:type="dxa"/>
+            </w:tcMar>
+          </w:tcPr>
+          <w:p>
+            <w:pPr>
+              <w:widowControl w:val="0"/>
+              <w:spacing w:line="240" w:lineRule="auto"/>
+              <w:rPr>
+                <w:lang w:val="en-US"/>
+              </w:rPr>
+            </w:pPr>
+            <w:proofErr w:type="gramStart"/>
+            <w:r>
+              <w:rPr>
+                <w:lang w:val="en-US"/>
+              </w:rPr>
+              <w:t>Cant</w:t>
+            </w:r>
+            <w:proofErr w:type="gramEnd"/>
+            <w:r>
+              <w:rPr>
+                <w:lang w:val="en-US"/>
+              </w:rPr>
+              <w:t xml:space="preserve"> be less than 0 or null.</w:t>
+            </w:r>
+          </w:p>
+        </w:tc>
+      </w:tr>
+      <w:tr>
+        <w:trPr>
+          <w:trHeight w:val="420"/>
+        </w:trPr>
+        <w:tc>
+          <w:tcPr>
+            <w:tcW w:w="3705" w:type="dxa"/>
+            <w:vMerge/>
+            <w:shd w:val="clear" w:color="auto" w:fill="auto"/>
+            <w:tcMar>
+              <w:top w:w="100" w:type="dxa"/>
+              <w:left w:w="100" w:type="dxa"/>
+              <w:bottom w:w="100" w:type="dxa"/>
+              <w:right w:w="100" w:type="dxa"/>
+            </w:tcMar>
+          </w:tcPr>
+          <w:p>
+            <w:pPr>
+              <w:spacing w:line="240" w:lineRule="auto"/>
+              <w:jc w:val="center"/>
+              <w:rPr>
+                <w:lang w:val="en-US"/>
+              </w:rPr>
+            </w:pPr>
+          </w:p>
+        </w:tc>
+        <w:tc>
+          <w:tcPr>
+            <w:tcW w:w="2310" w:type="dxa"/>
+            <w:shd w:val="clear" w:color="auto" w:fill="auto"/>
+            <w:tcMar>
+              <w:top w:w="100" w:type="dxa"/>
+              <w:left w:w="100" w:type="dxa"/>
+              <w:bottom w:w="100" w:type="dxa"/>
+              <w:right w:w="100" w:type="dxa"/>
+            </w:tcMar>
+          </w:tcPr>
+          <w:p>
+            <w:pPr>
+              <w:widowControl w:val="0"/>
+              <w:spacing w:line="240" w:lineRule="auto"/>
+            </w:pPr>
+            <w:proofErr w:type="spellStart"/>
+            <w:r>
+              <w:t>Disability</w:t>
+            </w:r>
+            <w:proofErr w:type="spellEnd"/>
+          </w:p>
+        </w:tc>
+        <w:tc>
+          <w:tcPr>
+            <w:tcW w:w="1500" w:type="dxa"/>
+            <w:shd w:val="clear" w:color="auto" w:fill="auto"/>
+            <w:tcMar>
+              <w:top w:w="100" w:type="dxa"/>
+              <w:left w:w="100" w:type="dxa"/>
+              <w:bottom w:w="100" w:type="dxa"/>
+              <w:right w:w="100" w:type="dxa"/>
+            </w:tcMar>
+          </w:tcPr>
+          <w:p>
+            <w:pPr>
+              <w:widowControl w:val="0"/>
+              <w:spacing w:line="240" w:lineRule="auto"/>
+            </w:pPr>
+            <w:proofErr w:type="spellStart"/>
+            <w:r>
+              <w:t>Boolean</w:t>
+            </w:r>
+            <w:proofErr w:type="spellEnd"/>
+          </w:p>
+        </w:tc>
+        <w:tc>
+          <w:tcPr>
+            <w:tcW w:w="1500" w:type="dxa"/>
+            <w:shd w:val="clear" w:color="auto" w:fill="auto"/>
+            <w:tcMar>
+              <w:top w:w="100" w:type="dxa"/>
+              <w:left w:w="100" w:type="dxa"/>
+              <w:bottom w:w="100" w:type="dxa"/>
+              <w:right w:w="100" w:type="dxa"/>
+            </w:tcMar>
+          </w:tcPr>
+          <w:p>
+            <w:pPr>
+              <w:widowControl w:val="0"/>
+              <w:spacing w:line="240" w:lineRule="auto"/>
+              <w:rPr>
+                <w:lang w:val="en-US"/>
+              </w:rPr>
+            </w:pPr>
+            <w:proofErr w:type="spellStart"/>
+            <w:proofErr w:type="gramStart"/>
+            <w:r>
+              <w:rPr>
+                <w:lang w:val="en-US"/>
+              </w:rPr>
+              <w:t>Cant</w:t>
+            </w:r>
+            <w:proofErr w:type="spellEnd"/>
+            <w:proofErr w:type="gramEnd"/>
+            <w:r>
+              <w:rPr>
+                <w:lang w:val="en-US"/>
+              </w:rPr>
+              <w:t xml:space="preserve"> be null.</w:t>
+            </w:r>
+          </w:p>
+        </w:tc>
+      </w:tr>
+      <w:tr>
+        <w:trPr>
+          <w:trHeight w:val="420"/>
+        </w:trPr>
+        <w:tc>
+          <w:tcPr>
+            <w:tcW w:w="3705" w:type="dxa"/>
+            <w:vMerge/>
+            <w:shd w:val="clear" w:color="auto" w:fill="auto"/>
+            <w:tcMar>
+              <w:top w:w="100" w:type="dxa"/>
+              <w:left w:w="100" w:type="dxa"/>
+              <w:bottom w:w="100" w:type="dxa"/>
+              <w:right w:w="100" w:type="dxa"/>
+            </w:tcMar>
+          </w:tcPr>
+          <w:p>
+            <w:pPr>
+              <w:spacing w:line="240" w:lineRule="auto"/>
+              <w:jc w:val="center"/>
+              <w:rPr>
+                <w:lang w:val="en-US"/>
+              </w:rPr>
+            </w:pPr>
+          </w:p>
+        </w:tc>
+        <w:tc>
+          <w:tcPr>
+            <w:tcW w:w="2310" w:type="dxa"/>
+            <w:shd w:val="clear" w:color="auto" w:fill="auto"/>
+            <w:tcMar>
+              <w:top w:w="100" w:type="dxa"/>
+              <w:left w:w="100" w:type="dxa"/>
+              <w:bottom w:w="100" w:type="dxa"/>
+              <w:right w:w="100" w:type="dxa"/>
+            </w:tcMar>
+          </w:tcPr>
+          <w:p>
+            <w:pPr>
+              <w:widowControl w:val="0"/>
+              <w:spacing w:line="240" w:lineRule="auto"/>
+            </w:pPr>
+            <w:proofErr w:type="spellStart"/>
+            <w:r>
+              <w:t>InAircraft</w:t>
+            </w:r>
+            <w:proofErr w:type="spellEnd"/>
+          </w:p>
+        </w:tc>
+        <w:tc>
+          <w:tcPr>
+            <w:tcW w:w="1500" w:type="dxa"/>
+            <w:shd w:val="clear" w:color="auto" w:fill="auto"/>
+            <w:tcMar>
+              <w:top w:w="100" w:type="dxa"/>
+              <w:left w:w="100" w:type="dxa"/>
+              <w:bottom w:w="100" w:type="dxa"/>
+              <w:right w:w="100" w:type="dxa"/>
+            </w:tcMar>
+          </w:tcPr>
+          <w:p>
+            <w:pPr>
+              <w:widowControl w:val="0"/>
+              <w:spacing w:line="240" w:lineRule="auto"/>
+            </w:pPr>
+            <w:proofErr w:type="spellStart"/>
+            <w:r>
+              <w:t>boolean</w:t>
+            </w:r>
+            <w:proofErr w:type="spellEnd"/>
+          </w:p>
+        </w:tc>
+        <w:tc>
+          <w:tcPr>
+            <w:tcW w:w="1500" w:type="dxa"/>
+            <w:shd w:val="clear" w:color="auto" w:fill="auto"/>
+            <w:tcMar>
+              <w:top w:w="100" w:type="dxa"/>
+              <w:left w:w="100" w:type="dxa"/>
+              <w:bottom w:w="100" w:type="dxa"/>
+              <w:right w:w="100" w:type="dxa"/>
+            </w:tcMar>
+          </w:tcPr>
+          <w:p>
+            <w:pPr>
+              <w:widowControl w:val="0"/>
+              <w:spacing w:line="240" w:lineRule="auto"/>
+              <w:rPr>
+                <w:lang w:val="en-US"/>
+              </w:rPr>
+            </w:pPr>
+            <w:proofErr w:type="spellStart"/>
+            <w:proofErr w:type="gramStart"/>
+            <w:r>
+              <w:rPr>
+                <w:lang w:val="en-US"/>
+              </w:rPr>
+              <w:t>Cant</w:t>
+            </w:r>
+            <w:proofErr w:type="spellEnd"/>
+            <w:proofErr w:type="gramEnd"/>
+            <w:r>
+              <w:rPr>
+                <w:lang w:val="en-US"/>
+              </w:rPr>
+              <w:t xml:space="preserve"> be null.</w:t>
+            </w:r>
+          </w:p>
+        </w:tc>
+      </w:tr>
+      <w:tr>
+        <w:trPr>
+          <w:trHeight w:val="420"/>
+        </w:trPr>
+        <w:tc>
+          <w:tcPr>
+            <w:tcW w:w="3705" w:type="dxa"/>
             <w:shd w:val="clear" w:color="auto" w:fill="auto"/>
             <w:tcMar>
               <w:top w:w="100" w:type="dxa"/>
@@ -2169,7 +2910,21 @@
               <w:rPr>
                 <w:lang w:val="en-US"/>
               </w:rPr>
-              <w:t>2.The system modifies ArrivaTime.</w:t>
+              <w:t xml:space="preserve">2.The system modifies </w:t>
+            </w:r>
+            <w:proofErr w:type="spellStart"/>
+            <w:r>
+              <w:rPr>
+                <w:lang w:val="en-US"/>
+              </w:rPr>
+              <w:t>ArrivaTime</w:t>
+            </w:r>
+            <w:proofErr w:type="spellEnd"/>
+            <w:r>
+              <w:rPr>
+                <w:lang w:val="en-US"/>
+              </w:rPr>
+              <w:t>.</w:t>
             </w:r>
           </w:p>
           <w:p>
@@ -2203,9 +2958,27 @@
               <w:spacing w:before="240" w:after="160"/>
               <w:jc w:val="center"/>
             </w:pPr>
-            <w:r>
-              <w:t>Result or Postcondition</w:t>
-            </w:r>
+            <w:proofErr w:type="spellStart"/>
+            <w:r>
+              <w:t>Result</w:t>
+            </w:r>
+            <w:proofErr w:type="spellEnd"/>
+            <w:r>
+              <w:t xml:space="preserve"> </w:t>
+            </w:r>
+            <w:proofErr w:type="spellStart"/>
+            <w:r>
+              <w:t>or</w:t>
+            </w:r>
+            <w:proofErr w:type="spellEnd"/>
+            <w:r>
+              <w:t xml:space="preserve"> </w:t>
+            </w:r>
+            <w:proofErr w:type="spellStart"/>
+            <w:r>
+              <w:t>Postcondition</w:t>
+            </w:r>
+            <w:proofErr w:type="spellEnd"/>
           </w:p>
         </w:tc>
         <w:tc>
@@ -2250,7 +3023,21 @@
               <w:rPr>
                 <w:lang w:val="en-US"/>
               </w:rPr>
-              <w:t>if ArrivalTime is null deletes.</w:t>
+              <w:t xml:space="preserve">if </w:t>
+            </w:r>
+            <w:proofErr w:type="spellStart"/>
+            <w:r>
+              <w:rPr>
+                <w:lang w:val="en-US"/>
+              </w:rPr>
+              <w:t>ArrivalTime</w:t>
+            </w:r>
+            <w:proofErr w:type="spellEnd"/>
+            <w:r>
+              <w:rPr>
+                <w:lang w:val="en-US"/>
+              </w:rPr>
+              <w:t xml:space="preserve"> is null deletes.</w:t>
             </w:r>
           </w:p>
         </w:tc>
@@ -2277,6 +3064,7 @@
               <w:jc w:val="center"/>
             </w:pPr>
             <w:r>
+              <w:lastRenderedPageBreak/>
               <w:t>Outputs</w:t>
             </w:r>
           </w:p>
@@ -2297,12 +3085,14 @@
               <w:spacing w:before="240" w:after="160"/>
               <w:jc w:val="center"/>
             </w:pPr>
+            <w:proofErr w:type="spellStart"/>
             <w:r>
               <w:rPr>
                 <w:b/>
               </w:rPr>
               <w:t>Name</w:t>
             </w:r>
+            <w:proofErr w:type="spellEnd"/>
           </w:p>
         </w:tc>
         <w:tc>
@@ -2325,8 +3115,16 @@
               <w:rPr>
                 <w:b/>
               </w:rPr>
-              <w:t>Data type</w:t>
-            </w:r>
+              <w:t xml:space="preserve">Data </w:t>
+            </w:r>
+            <w:proofErr w:type="spellStart"/>
+            <w:r>
+              <w:rPr>
+                <w:b/>
+              </w:rPr>
+              <w:t>type</w:t>
+            </w:r>
+            <w:proofErr w:type="spellEnd"/>
           </w:p>
         </w:tc>
         <w:tc>
@@ -2345,12 +3143,56 @@
               <w:spacing w:before="240" w:after="160"/>
               <w:jc w:val="center"/>
             </w:pPr>
-            <w:r>
-              <w:rPr>
-                <w:b/>
-              </w:rPr>
-              <w:t>Selection or repetition condition</w:t>
-            </w:r>
+            <w:proofErr w:type="spellStart"/>
+            <w:r>
+              <w:rPr>
+                <w:b/>
+              </w:rPr>
+              <w:t>Selection</w:t>
+            </w:r>
+            <w:proofErr w:type="spellEnd"/>
+            <w:r>
+              <w:rPr>
+                <w:b/>
+              </w:rPr>
+              <w:t xml:space="preserve"> </w:t>
+            </w:r>
+            <w:proofErr w:type="spellStart"/>
+            <w:r>
+              <w:rPr>
+                <w:b/>
+              </w:rPr>
+              <w:t>or</w:t>
+            </w:r>
+            <w:proofErr w:type="spellEnd"/>
+            <w:r>
+              <w:rPr>
+                <w:b/>
+              </w:rPr>
+              <w:t xml:space="preserve"> </w:t>
+            </w:r>
+            <w:proofErr w:type="spellStart"/>
+            <w:r>
+              <w:rPr>
+                <w:b/>
+              </w:rPr>
+              <w:t>repetition</w:t>
+            </w:r>
+            <w:proofErr w:type="spellEnd"/>
+            <w:r>
+              <w:rPr>
+                <w:b/>
+              </w:rPr>
+              <w:t xml:space="preserve"> </w:t>
+            </w:r>
+            <w:proofErr w:type="spellStart"/>
+            <w:r>
+              <w:rPr>
+                <w:b/>
+              </w:rPr>
+              <w:t>condition</w:t>
+            </w:r>
+            <w:proofErr w:type="spellEnd"/>
           </w:p>
         </w:tc>
       </w:tr>
@@ -2485,9 +3327,27 @@
               <w:spacing w:before="240" w:after="160"/>
               <w:jc w:val="center"/>
             </w:pPr>
-            <w:r>
-              <w:t>Name or identifier</w:t>
-            </w:r>
+            <w:proofErr w:type="spellStart"/>
+            <w:r>
+              <w:t>Name</w:t>
+            </w:r>
+            <w:proofErr w:type="spellEnd"/>
+            <w:r>
+              <w:t xml:space="preserve"> </w:t>
+            </w:r>
+            <w:proofErr w:type="spellStart"/>
+            <w:r>
+              <w:t>or</w:t>
+            </w:r>
+            <w:proofErr w:type="spellEnd"/>
+            <w:r>
+              <w:t xml:space="preserve"> </w:t>
+            </w:r>
+            <w:proofErr w:type="spellStart"/>
+            <w:r>
+              <w:t>identifier</w:t>
+            </w:r>
+            <w:proofErr w:type="spellEnd"/>
           </w:p>
         </w:tc>
         <w:tc>
@@ -2513,19 +3373,7 @@
               <w:rPr>
                 <w:lang w:val="en-US"/>
               </w:rPr>
-              <w:t>R</w:t>
-            </w:r>
-            <w:r>
-              <w:rPr>
-                <w:lang w:val="en-US"/>
-              </w:rPr>
-              <w:t>3</w:t>
-            </w:r>
-            <w:r>
-              <w:rPr>
-                <w:lang w:val="en-US"/>
-              </w:rPr>
-              <w:t>:</w:t>
+              <w:t>R3:</w:t>
             </w:r>
             <w:r>
               <w:rPr>
@@ -2556,9 +3404,11 @@
               <w:spacing w:before="240" w:after="160"/>
               <w:jc w:val="center"/>
             </w:pPr>
+            <w:proofErr w:type="spellStart"/>
             <w:r>
               <w:t>Summary</w:t>
             </w:r>
+            <w:proofErr w:type="spellEnd"/>
           </w:p>
         </w:tc>
         <w:tc>
@@ -2639,12 +3489,14 @@
               <w:spacing w:before="240" w:after="160"/>
               <w:jc w:val="center"/>
             </w:pPr>
+            <w:proofErr w:type="spellStart"/>
             <w:r>
               <w:rPr>
                 <w:b/>
               </w:rPr>
               <w:t>Name</w:t>
             </w:r>
+            <w:proofErr w:type="spellEnd"/>
           </w:p>
         </w:tc>
         <w:tc>
@@ -2667,8 +3519,16 @@
               <w:rPr>
                 <w:b/>
               </w:rPr>
-              <w:t>Data type</w:t>
-            </w:r>
+              <w:t xml:space="preserve">Data </w:t>
+            </w:r>
+            <w:proofErr w:type="spellStart"/>
+            <w:r>
+              <w:rPr>
+                <w:b/>
+              </w:rPr>
+              <w:t>type</w:t>
+            </w:r>
+            <w:proofErr w:type="spellEnd"/>
           </w:p>
         </w:tc>
         <w:tc>
@@ -2687,12 +3547,56 @@
               <w:spacing w:before="240" w:after="160"/>
               <w:jc w:val="center"/>
             </w:pPr>
-            <w:r>
-              <w:rPr>
-                <w:b/>
-              </w:rPr>
-              <w:t>Selection or repetition condition</w:t>
-            </w:r>
+            <w:proofErr w:type="spellStart"/>
+            <w:r>
+              <w:rPr>
+                <w:b/>
+              </w:rPr>
+              <w:t>Selection</w:t>
+            </w:r>
+            <w:proofErr w:type="spellEnd"/>
+            <w:r>
+              <w:rPr>
+                <w:b/>
+              </w:rPr>
+              <w:t xml:space="preserve"> </w:t>
+            </w:r>
+            <w:proofErr w:type="spellStart"/>
+            <w:r>
+              <w:rPr>
+                <w:b/>
+              </w:rPr>
+              <w:t>or</w:t>
+            </w:r>
+            <w:proofErr w:type="spellEnd"/>
+            <w:r>
+              <w:rPr>
+                <w:b/>
+              </w:rPr>
+              <w:t xml:space="preserve"> </w:t>
+            </w:r>
+            <w:proofErr w:type="spellStart"/>
+            <w:r>
+              <w:rPr>
+                <w:b/>
+              </w:rPr>
+              <w:t>repetition</w:t>
+            </w:r>
+            <w:proofErr w:type="spellEnd"/>
+            <w:r>
+              <w:rPr>
+                <w:b/>
+              </w:rPr>
+              <w:t xml:space="preserve"> </w:t>
+            </w:r>
+            <w:proofErr w:type="spellStart"/>
+            <w:r>
+              <w:rPr>
+                <w:b/>
+              </w:rPr>
+              <w:t>condition</w:t>
+            </w:r>
+            <w:proofErr w:type="spellEnd"/>
           </w:p>
         </w:tc>
       </w:tr>
@@ -2735,9 +3639,11 @@
               <w:widowControl w:val="0"/>
               <w:spacing w:line="240" w:lineRule="auto"/>
             </w:pPr>
+            <w:proofErr w:type="spellStart"/>
             <w:r>
               <w:t>numRowsNormal</w:t>
             </w:r>
+            <w:proofErr w:type="spellEnd"/>
           </w:p>
         </w:tc>
         <w:tc>
@@ -2756,9 +3662,11 @@
               <w:widowControl w:val="0"/>
               <w:spacing w:line="240" w:lineRule="auto"/>
             </w:pPr>
+            <w:proofErr w:type="spellStart"/>
             <w:r>
               <w:t>Int</w:t>
             </w:r>
+            <w:proofErr w:type="spellEnd"/>
           </w:p>
         </w:tc>
         <w:tc>
@@ -2777,9 +3685,19 @@
               <w:widowControl w:val="0"/>
               <w:spacing w:line="240" w:lineRule="auto"/>
             </w:pPr>
-            <w:r>
-              <w:t>Cant be null</w:t>
-            </w:r>
+            <w:proofErr w:type="spellStart"/>
+            <w:r>
+              <w:t>Cant</w:t>
+            </w:r>
+            <w:proofErr w:type="spellEnd"/>
+            <w:r>
+              <w:t xml:space="preserve"> be </w:t>
+            </w:r>
+            <w:proofErr w:type="spellStart"/>
+            <w:r>
+              <w:t>null</w:t>
+            </w:r>
+            <w:proofErr w:type="spellEnd"/>
           </w:p>
         </w:tc>
       </w:tr>
@@ -2822,9 +3740,11 @@
               <w:widowControl w:val="0"/>
               <w:spacing w:line="240" w:lineRule="auto"/>
             </w:pPr>
+            <w:proofErr w:type="spellStart"/>
             <w:r>
               <w:t>numRowsFirstClass</w:t>
             </w:r>
+            <w:proofErr w:type="spellEnd"/>
           </w:p>
         </w:tc>
         <w:tc>
@@ -2843,9 +3763,11 @@
               <w:widowControl w:val="0"/>
               <w:spacing w:line="240" w:lineRule="auto"/>
             </w:pPr>
+            <w:proofErr w:type="spellStart"/>
             <w:r>
               <w:t>Int</w:t>
             </w:r>
+            <w:proofErr w:type="spellEnd"/>
           </w:p>
         </w:tc>
         <w:tc>
@@ -2864,9 +3786,19 @@
               <w:widowControl w:val="0"/>
               <w:spacing w:line="240" w:lineRule="auto"/>
             </w:pPr>
-            <w:r>
-              <w:t>Cant be null</w:t>
-            </w:r>
+            <w:proofErr w:type="spellStart"/>
+            <w:r>
+              <w:t>Cant</w:t>
+            </w:r>
+            <w:proofErr w:type="spellEnd"/>
+            <w:r>
+              <w:t xml:space="preserve"> be </w:t>
+            </w:r>
+            <w:proofErr w:type="spellStart"/>
+            <w:r>
+              <w:t>null</w:t>
+            </w:r>
+            <w:proofErr w:type="spellEnd"/>
           </w:p>
         </w:tc>
       </w:tr>
@@ -2909,9 +3841,11 @@
               <w:widowControl w:val="0"/>
               <w:spacing w:line="240" w:lineRule="auto"/>
             </w:pPr>
+            <w:proofErr w:type="spellStart"/>
             <w:r>
               <w:t>numSeatsPerRow</w:t>
             </w:r>
+            <w:proofErr w:type="spellEnd"/>
           </w:p>
         </w:tc>
         <w:tc>
@@ -2930,9 +3864,11 @@
               <w:widowControl w:val="0"/>
               <w:spacing w:line="240" w:lineRule="auto"/>
             </w:pPr>
+            <w:proofErr w:type="spellStart"/>
             <w:r>
               <w:t>Int</w:t>
             </w:r>
+            <w:proofErr w:type="spellEnd"/>
           </w:p>
         </w:tc>
         <w:tc>
@@ -2951,9 +3887,19 @@
               <w:widowControl w:val="0"/>
               <w:spacing w:line="240" w:lineRule="auto"/>
             </w:pPr>
-            <w:r>
-              <w:t>Cant be null</w:t>
-            </w:r>
+            <w:proofErr w:type="spellStart"/>
+            <w:r>
+              <w:t>Cant</w:t>
+            </w:r>
+            <w:proofErr w:type="spellEnd"/>
+            <w:r>
+              <w:t xml:space="preserve"> be </w:t>
+            </w:r>
+            <w:proofErr w:type="spellStart"/>
+            <w:r>
+              <w:t>null</w:t>
+            </w:r>
+            <w:proofErr w:type="spellEnd"/>
           </w:p>
         </w:tc>
       </w:tr>
@@ -3052,9 +3998,27 @@
               <w:spacing w:before="240" w:after="160"/>
               <w:jc w:val="center"/>
             </w:pPr>
-            <w:r>
-              <w:t>Result or Postcondition</w:t>
-            </w:r>
+            <w:proofErr w:type="spellStart"/>
+            <w:r>
+              <w:t>Result</w:t>
+            </w:r>
+            <w:proofErr w:type="spellEnd"/>
+            <w:r>
+              <w:t xml:space="preserve"> </w:t>
+            </w:r>
+            <w:proofErr w:type="spellStart"/>
+            <w:r>
+              <w:t>or</w:t>
+            </w:r>
+            <w:proofErr w:type="spellEnd"/>
+            <w:r>
+              <w:t xml:space="preserve"> </w:t>
+            </w:r>
+            <w:proofErr w:type="spellStart"/>
+            <w:r>
+              <w:t>Postcondition</w:t>
+            </w:r>
+            <w:proofErr w:type="spellEnd"/>
           </w:p>
         </w:tc>
         <w:tc>
@@ -3128,12 +4092,14 @@
               <w:spacing w:before="240" w:after="160"/>
               <w:jc w:val="center"/>
             </w:pPr>
+            <w:proofErr w:type="spellStart"/>
             <w:r>
               <w:rPr>
                 <w:b/>
               </w:rPr>
               <w:t>Name</w:t>
             </w:r>
+            <w:proofErr w:type="spellEnd"/>
           </w:p>
         </w:tc>
         <w:tc>
@@ -3156,8 +4122,16 @@
               <w:rPr>
                 <w:b/>
               </w:rPr>
-              <w:t>Data type</w:t>
-            </w:r>
+              <w:t xml:space="preserve">Data </w:t>
+            </w:r>
+            <w:proofErr w:type="spellStart"/>
+            <w:r>
+              <w:rPr>
+                <w:b/>
+              </w:rPr>
+              <w:t>type</w:t>
+            </w:r>
+            <w:proofErr w:type="spellEnd"/>
           </w:p>
         </w:tc>
         <w:tc>
@@ -3176,12 +4150,56 @@
               <w:spacing w:before="240" w:after="160"/>
               <w:jc w:val="center"/>
             </w:pPr>
-            <w:r>
-              <w:rPr>
-                <w:b/>
-              </w:rPr>
-              <w:t>Selection or repetition condition</w:t>
-            </w:r>
+            <w:proofErr w:type="spellStart"/>
+            <w:r>
+              <w:rPr>
+                <w:b/>
+              </w:rPr>
+              <w:t>Selection</w:t>
+            </w:r>
+            <w:proofErr w:type="spellEnd"/>
+            <w:r>
+              <w:rPr>
+                <w:b/>
+              </w:rPr>
+              <w:t xml:space="preserve"> </w:t>
+            </w:r>
+            <w:proofErr w:type="spellStart"/>
+            <w:r>
+              <w:rPr>
+                <w:b/>
+              </w:rPr>
+              <w:t>or</w:t>
+            </w:r>
+            <w:proofErr w:type="spellEnd"/>
+            <w:r>
+              <w:rPr>
+                <w:b/>
+              </w:rPr>
+              <w:t xml:space="preserve"> </w:t>
+            </w:r>
+            <w:proofErr w:type="spellStart"/>
+            <w:r>
+              <w:rPr>
+                <w:b/>
+              </w:rPr>
+              <w:t>repetition</w:t>
+            </w:r>
+            <w:proofErr w:type="spellEnd"/>
+            <w:r>
+              <w:rPr>
+                <w:b/>
+              </w:rPr>
+              <w:t xml:space="preserve"> </w:t>
+            </w:r>
+            <w:proofErr w:type="spellStart"/>
+            <w:r>
+              <w:rPr>
+                <w:b/>
+              </w:rPr>
+              <w:t>condition</w:t>
+            </w:r>
+            <w:proofErr w:type="spellEnd"/>
           </w:p>
         </w:tc>
       </w:tr>
@@ -3224,9 +4242,11 @@
               <w:widowControl w:val="0"/>
               <w:spacing w:line="240" w:lineRule="auto"/>
             </w:pPr>
+            <w:proofErr w:type="spellStart"/>
             <w:r>
               <w:t>msg</w:t>
             </w:r>
+            <w:proofErr w:type="spellEnd"/>
           </w:p>
         </w:tc>
         <w:tc>
@@ -3245,9 +4265,11 @@
               <w:widowControl w:val="0"/>
               <w:spacing w:line="240" w:lineRule="auto"/>
             </w:pPr>
+            <w:proofErr w:type="spellStart"/>
             <w:r>
               <w:t>String</w:t>
             </w:r>
+            <w:proofErr w:type="spellEnd"/>
           </w:p>
         </w:tc>
         <w:tc>
@@ -3273,7 +4295,21 @@
               <w:rPr>
                 <w:lang w:val="en-US"/>
               </w:rPr>
-              <w:t>“new flight created”</w:t>
+              <w:t>“</w:t>
+            </w:r>
+            <w:proofErr w:type="gramStart"/>
+            <w:r>
+              <w:rPr>
+                <w:lang w:val="en-US"/>
+              </w:rPr>
+              <w:t>new</w:t>
+            </w:r>
+            <w:proofErr w:type="gramEnd"/>
+            <w:r>
+              <w:rPr>
+                <w:lang w:val="en-US"/>
+              </w:rPr>
+              <w:t xml:space="preserve"> flight created”</w:t>
             </w:r>
           </w:p>
         </w:tc>
@@ -3370,10 +4406,27 @@
               <w:spacing w:before="240" w:after="160"/>
               <w:jc w:val="center"/>
             </w:pPr>
-            <w:r>
-              <w:lastRenderedPageBreak/>
-              <w:t>Name or identifier</w:t>
-            </w:r>
+            <w:proofErr w:type="spellStart"/>
+            <w:r>
+              <w:t>Name</w:t>
+            </w:r>
+            <w:proofErr w:type="spellEnd"/>
+            <w:r>
+              <w:t xml:space="preserve"> </w:t>
+            </w:r>
+            <w:proofErr w:type="spellStart"/>
+            <w:r>
+              <w:t>or</w:t>
+            </w:r>
+            <w:proofErr w:type="spellEnd"/>
+            <w:r>
+              <w:t xml:space="preserve"> </w:t>
+            </w:r>
+            <w:proofErr w:type="spellStart"/>
+            <w:r>
+              <w:t>identifier</w:t>
+            </w:r>
+            <w:proofErr w:type="spellEnd"/>
           </w:p>
         </w:tc>
         <w:tc>
@@ -3400,8 +4453,21 @@
               <w:t>4</w:t>
             </w:r>
             <w:r>
-              <w:t>: Priority List</w:t>
-            </w:r>
+              <w:t xml:space="preserve">: </w:t>
+            </w:r>
+            <w:proofErr w:type="spellStart"/>
+            <w:r>
+              <w:t>Priority</w:t>
+            </w:r>
+            <w:proofErr w:type="spellEnd"/>
+            <w:r>
+              <w:t xml:space="preserve"> </w:t>
+            </w:r>
+            <w:proofErr w:type="spellStart"/>
+            <w:r>
+              <w:t>List</w:t>
+            </w:r>
+            <w:proofErr w:type="spellEnd"/>
           </w:p>
         </w:tc>
       </w:tr>
@@ -3425,9 +4491,11 @@
               <w:spacing w:before="240" w:after="160"/>
               <w:jc w:val="center"/>
             </w:pPr>
+            <w:proofErr w:type="spellStart"/>
             <w:r>
               <w:t>Summary</w:t>
             </w:r>
+            <w:proofErr w:type="spellEnd"/>
           </w:p>
         </w:tc>
         <w:tc>
@@ -3513,12 +4581,14 @@
               <w:spacing w:before="240" w:after="160"/>
               <w:jc w:val="center"/>
             </w:pPr>
+            <w:proofErr w:type="spellStart"/>
             <w:r>
               <w:rPr>
                 <w:b/>
               </w:rPr>
               <w:t>Name</w:t>
             </w:r>
+            <w:proofErr w:type="spellEnd"/>
           </w:p>
         </w:tc>
         <w:tc>
@@ -3541,8 +4611,16 @@
               <w:rPr>
                 <w:b/>
               </w:rPr>
-              <w:t>Data type</w:t>
-            </w:r>
+              <w:t xml:space="preserve">Data </w:t>
+            </w:r>
+            <w:proofErr w:type="spellStart"/>
+            <w:r>
+              <w:rPr>
+                <w:b/>
+              </w:rPr>
+              <w:t>type</w:t>
+            </w:r>
+            <w:proofErr w:type="spellEnd"/>
           </w:p>
         </w:tc>
         <w:tc>
@@ -3561,12 +4639,56 @@
               <w:spacing w:before="240" w:after="160"/>
               <w:jc w:val="center"/>
             </w:pPr>
-            <w:r>
-              <w:rPr>
-                <w:b/>
-              </w:rPr>
-              <w:t>Selection or repetition condition</w:t>
-            </w:r>
+            <w:proofErr w:type="spellStart"/>
+            <w:r>
+              <w:rPr>
+                <w:b/>
+              </w:rPr>
+              <w:t>Selection</w:t>
+            </w:r>
+            <w:proofErr w:type="spellEnd"/>
+            <w:r>
+              <w:rPr>
+                <w:b/>
+              </w:rPr>
+              <w:t xml:space="preserve"> </w:t>
+            </w:r>
+            <w:proofErr w:type="spellStart"/>
+            <w:r>
+              <w:rPr>
+                <w:b/>
+              </w:rPr>
+              <w:t>or</w:t>
+            </w:r>
+            <w:proofErr w:type="spellEnd"/>
+            <w:r>
+              <w:rPr>
+                <w:b/>
+              </w:rPr>
+              <w:t xml:space="preserve"> </w:t>
+            </w:r>
+            <w:proofErr w:type="spellStart"/>
+            <w:r>
+              <w:rPr>
+                <w:b/>
+              </w:rPr>
+              <w:t>repetition</w:t>
+            </w:r>
+            <w:proofErr w:type="spellEnd"/>
+            <w:r>
+              <w:rPr>
+                <w:b/>
+              </w:rPr>
+              <w:t xml:space="preserve"> </w:t>
+            </w:r>
+            <w:proofErr w:type="spellStart"/>
+            <w:r>
+              <w:rPr>
+                <w:b/>
+              </w:rPr>
+              <w:t>condition</w:t>
+            </w:r>
+            <w:proofErr w:type="spellEnd"/>
           </w:p>
         </w:tc>
       </w:tr>
@@ -3610,8 +4732,13 @@
               <w:spacing w:line="240" w:lineRule="auto"/>
             </w:pPr>
             <w:r>
-              <w:t>Passenger List</w:t>
-            </w:r>
+              <w:t xml:space="preserve">Passenger </w:t>
+            </w:r>
+            <w:proofErr w:type="spellStart"/>
+            <w:r>
+              <w:t>List</w:t>
+            </w:r>
+            <w:proofErr w:type="spellEnd"/>
           </w:p>
         </w:tc>
         <w:tc>
@@ -3716,7 +4843,23 @@
               <w:spacing w:line="240" w:lineRule="auto"/>
             </w:pPr>
             <w:r>
-              <w:t>inputs passenger list array</w:t>
+              <w:t xml:space="preserve">inputs </w:t>
+            </w:r>
+            <w:proofErr w:type="spellStart"/>
+            <w:r>
+              <w:t>passenger</w:t>
+            </w:r>
+            <w:proofErr w:type="spellEnd"/>
+            <w:r>
+              <w:t xml:space="preserve"> </w:t>
+            </w:r>
+            <w:proofErr w:type="spellStart"/>
+            <w:r>
+              <w:t>list</w:t>
+            </w:r>
+            <w:proofErr w:type="spellEnd"/>
+            <w:r>
+              <w:t xml:space="preserve"> array</w:t>
             </w:r>
           </w:p>
         </w:tc>
@@ -3741,9 +4884,27 @@
               <w:spacing w:before="240" w:after="160"/>
               <w:jc w:val="center"/>
             </w:pPr>
-            <w:r>
-              <w:t>Result or Postcondition</w:t>
-            </w:r>
+            <w:proofErr w:type="spellStart"/>
+            <w:r>
+              <w:t>Result</w:t>
+            </w:r>
+            <w:proofErr w:type="spellEnd"/>
+            <w:r>
+              <w:t xml:space="preserve"> </w:t>
+            </w:r>
+            <w:proofErr w:type="spellStart"/>
+            <w:r>
+              <w:t>or</w:t>
+            </w:r>
+            <w:proofErr w:type="spellEnd"/>
+            <w:r>
+              <w:t xml:space="preserve"> </w:t>
+            </w:r>
+            <w:proofErr w:type="spellStart"/>
+            <w:r>
+              <w:t>Postcondition</w:t>
+            </w:r>
+            <w:proofErr w:type="spellEnd"/>
           </w:p>
         </w:tc>
         <w:tc>
@@ -3817,12 +4978,14 @@
               <w:spacing w:before="240" w:after="160"/>
               <w:jc w:val="center"/>
             </w:pPr>
+            <w:proofErr w:type="spellStart"/>
             <w:r>
               <w:rPr>
                 <w:b/>
               </w:rPr>
               <w:t>Name</w:t>
             </w:r>
+            <w:proofErr w:type="spellEnd"/>
           </w:p>
         </w:tc>
         <w:tc>
@@ -3845,8 +5008,16 @@
               <w:rPr>
                 <w:b/>
               </w:rPr>
-              <w:t>Data type</w:t>
-            </w:r>
+              <w:t xml:space="preserve">Data </w:t>
+            </w:r>
+            <w:proofErr w:type="spellStart"/>
+            <w:r>
+              <w:rPr>
+                <w:b/>
+              </w:rPr>
+              <w:t>type</w:t>
+            </w:r>
+            <w:proofErr w:type="spellEnd"/>
           </w:p>
         </w:tc>
         <w:tc>
@@ -3865,12 +5036,56 @@
               <w:spacing w:before="240" w:after="160"/>
               <w:jc w:val="center"/>
             </w:pPr>
-            <w:r>
-              <w:rPr>
-                <w:b/>
-              </w:rPr>
-              <w:t>Selection or repetition condition</w:t>
-            </w:r>
+            <w:proofErr w:type="spellStart"/>
+            <w:r>
+              <w:rPr>
+                <w:b/>
+              </w:rPr>
+              <w:t>Selection</w:t>
+            </w:r>
+            <w:proofErr w:type="spellEnd"/>
+            <w:r>
+              <w:rPr>
+                <w:b/>
+              </w:rPr>
+              <w:t xml:space="preserve"> </w:t>
+            </w:r>
+            <w:proofErr w:type="spellStart"/>
+            <w:r>
+              <w:rPr>
+                <w:b/>
+              </w:rPr>
+              <w:t>or</w:t>
+            </w:r>
+            <w:proofErr w:type="spellEnd"/>
+            <w:r>
+              <w:rPr>
+                <w:b/>
+              </w:rPr>
+              <w:t xml:space="preserve"> </w:t>
+            </w:r>
+            <w:proofErr w:type="spellStart"/>
+            <w:r>
+              <w:rPr>
+                <w:b/>
+              </w:rPr>
+              <w:t>repetition</w:t>
+            </w:r>
+            <w:proofErr w:type="spellEnd"/>
+            <w:r>
+              <w:rPr>
+                <w:b/>
+              </w:rPr>
+              <w:t xml:space="preserve"> </w:t>
+            </w:r>
+            <w:proofErr w:type="spellStart"/>
+            <w:r>
+              <w:rPr>
+                <w:b/>
+              </w:rPr>
+              <w:t>condition</w:t>
+            </w:r>
+            <w:proofErr w:type="spellEnd"/>
           </w:p>
         </w:tc>
       </w:tr>
@@ -3913,9 +5128,19 @@
               <w:widowControl w:val="0"/>
               <w:spacing w:line="240" w:lineRule="auto"/>
             </w:pPr>
-            <w:r>
-              <w:t>Entry List</w:t>
-            </w:r>
+            <w:proofErr w:type="spellStart"/>
+            <w:r>
+              <w:t>Entry</w:t>
+            </w:r>
+            <w:proofErr w:type="spellEnd"/>
+            <w:r>
+              <w:t xml:space="preserve"> </w:t>
+            </w:r>
+            <w:proofErr w:type="spellStart"/>
+            <w:r>
+              <w:t>List</w:t>
+            </w:r>
+            <w:proofErr w:type="spellEnd"/>
           </w:p>
         </w:tc>
         <w:tc>
@@ -4086,9 +5311,27 @@
               <w:spacing w:before="240" w:after="160"/>
               <w:jc w:val="center"/>
             </w:pPr>
-            <w:r>
-              <w:t>Name or identifier</w:t>
-            </w:r>
+            <w:proofErr w:type="spellStart"/>
+            <w:r>
+              <w:t>Name</w:t>
+            </w:r>
+            <w:proofErr w:type="spellEnd"/>
+            <w:r>
+              <w:t xml:space="preserve"> </w:t>
+            </w:r>
+            <w:proofErr w:type="spellStart"/>
+            <w:r>
+              <w:t>or</w:t>
+            </w:r>
+            <w:proofErr w:type="spellEnd"/>
+            <w:r>
+              <w:t xml:space="preserve"> </w:t>
+            </w:r>
+            <w:proofErr w:type="spellStart"/>
+            <w:r>
+              <w:t>identifier</w:t>
+            </w:r>
+            <w:proofErr w:type="spellEnd"/>
           </w:p>
         </w:tc>
         <w:tc>
@@ -4115,8 +5358,21 @@
               <w:t>5</w:t>
             </w:r>
             <w:r>
-              <w:t>: Entry List</w:t>
-            </w:r>
+              <w:t xml:space="preserve">: </w:t>
+            </w:r>
+            <w:proofErr w:type="spellStart"/>
+            <w:r>
+              <w:t>Entry</w:t>
+            </w:r>
+            <w:proofErr w:type="spellEnd"/>
+            <w:r>
+              <w:t xml:space="preserve"> </w:t>
+            </w:r>
+            <w:proofErr w:type="spellStart"/>
+            <w:r>
+              <w:t>List</w:t>
+            </w:r>
+            <w:proofErr w:type="spellEnd"/>
           </w:p>
         </w:tc>
       </w:tr>
@@ -4140,10 +5396,11 @@
               <w:spacing w:before="240" w:after="160"/>
               <w:jc w:val="center"/>
             </w:pPr>
-            <w:r>
-              <w:lastRenderedPageBreak/>
+            <w:proofErr w:type="spellStart"/>
+            <w:r>
               <w:t>Summary</w:t>
             </w:r>
+            <w:proofErr w:type="spellEnd"/>
           </w:p>
         </w:tc>
         <w:tc>
@@ -4226,12 +5483,14 @@
               <w:spacing w:before="240" w:after="160"/>
               <w:jc w:val="center"/>
             </w:pPr>
+            <w:proofErr w:type="spellStart"/>
             <w:r>
               <w:rPr>
                 <w:b/>
               </w:rPr>
               <w:t>Name</w:t>
             </w:r>
+            <w:proofErr w:type="spellEnd"/>
           </w:p>
         </w:tc>
         <w:tc>
@@ -4254,8 +5513,16 @@
               <w:rPr>
                 <w:b/>
               </w:rPr>
-              <w:t>Data type</w:t>
-            </w:r>
+              <w:t xml:space="preserve">Data </w:t>
+            </w:r>
+            <w:proofErr w:type="spellStart"/>
+            <w:r>
+              <w:rPr>
+                <w:b/>
+              </w:rPr>
+              <w:t>type</w:t>
+            </w:r>
+            <w:proofErr w:type="spellEnd"/>
           </w:p>
         </w:tc>
         <w:tc>
@@ -4274,12 +5541,56 @@
               <w:spacing w:before="240" w:after="160"/>
               <w:jc w:val="center"/>
             </w:pPr>
-            <w:r>
-              <w:rPr>
-                <w:b/>
-              </w:rPr>
-              <w:t>Selection or repetition condition</w:t>
-            </w:r>
+            <w:proofErr w:type="spellStart"/>
+            <w:r>
+              <w:rPr>
+                <w:b/>
+              </w:rPr>
+              <w:t>Selection</w:t>
+            </w:r>
+            <w:proofErr w:type="spellEnd"/>
+            <w:r>
+              <w:rPr>
+                <w:b/>
+              </w:rPr>
+              <w:t xml:space="preserve"> </w:t>
+            </w:r>
+            <w:proofErr w:type="spellStart"/>
+            <w:r>
+              <w:rPr>
+                <w:b/>
+              </w:rPr>
+              <w:t>or</w:t>
+            </w:r>
+            <w:proofErr w:type="spellEnd"/>
+            <w:r>
+              <w:rPr>
+                <w:b/>
+              </w:rPr>
+              <w:t xml:space="preserve"> </w:t>
+            </w:r>
+            <w:proofErr w:type="spellStart"/>
+            <w:r>
+              <w:rPr>
+                <w:b/>
+              </w:rPr>
+              <w:t>repetition</w:t>
+            </w:r>
+            <w:proofErr w:type="spellEnd"/>
+            <w:r>
+              <w:rPr>
+                <w:b/>
+              </w:rPr>
+              <w:t xml:space="preserve"> </w:t>
+            </w:r>
+            <w:proofErr w:type="spellStart"/>
+            <w:r>
+              <w:rPr>
+                <w:b/>
+              </w:rPr>
+              <w:t>condition</w:t>
+            </w:r>
+            <w:proofErr w:type="spellEnd"/>
           </w:p>
         </w:tc>
       </w:tr>
@@ -4322,9 +5633,19 @@
               <w:widowControl w:val="0"/>
               <w:spacing w:line="240" w:lineRule="auto"/>
             </w:pPr>
-            <w:r>
-              <w:t>Entry List</w:t>
-            </w:r>
+            <w:proofErr w:type="spellStart"/>
+            <w:r>
+              <w:t>Entry</w:t>
+            </w:r>
+            <w:proofErr w:type="spellEnd"/>
+            <w:r>
+              <w:t xml:space="preserve"> </w:t>
+            </w:r>
+            <w:proofErr w:type="spellStart"/>
+            <w:r>
+              <w:t>List</w:t>
+            </w:r>
+            <w:proofErr w:type="spellEnd"/>
           </w:p>
         </w:tc>
         <w:tc>
@@ -4446,8 +5767,16 @@
               <w:rPr>
                 <w:lang w:val="en-US"/>
               </w:rPr>
-              <w:t>2.the system will display the list on the screen</w:t>
-            </w:r>
+              <w:t xml:space="preserve">2.the system will display the list on the </w:t>
+            </w:r>
+            <w:proofErr w:type="gramStart"/>
+            <w:r>
+              <w:rPr>
+                <w:lang w:val="en-US"/>
+              </w:rPr>
+              <w:t>screen</w:t>
+            </w:r>
+            <w:proofErr w:type="gramEnd"/>
           </w:p>
           <w:p>
             <w:pPr>
@@ -4480,9 +5809,27 @@
               <w:spacing w:before="240" w:after="160"/>
               <w:jc w:val="center"/>
             </w:pPr>
-            <w:r>
-              <w:t>Result or Postcondition</w:t>
-            </w:r>
+            <w:proofErr w:type="spellStart"/>
+            <w:r>
+              <w:t>Result</w:t>
+            </w:r>
+            <w:proofErr w:type="spellEnd"/>
+            <w:r>
+              <w:t xml:space="preserve"> </w:t>
+            </w:r>
+            <w:proofErr w:type="spellStart"/>
+            <w:r>
+              <w:t>or</w:t>
+            </w:r>
+            <w:proofErr w:type="spellEnd"/>
+            <w:r>
+              <w:t xml:space="preserve"> </w:t>
+            </w:r>
+            <w:proofErr w:type="spellStart"/>
+            <w:r>
+              <w:t>Postcondition</w:t>
+            </w:r>
+            <w:proofErr w:type="spellEnd"/>
           </w:p>
         </w:tc>
         <w:tc>
@@ -4556,12 +5903,14 @@
               <w:spacing w:before="240" w:after="160"/>
               <w:jc w:val="center"/>
             </w:pPr>
+            <w:proofErr w:type="spellStart"/>
             <w:r>
               <w:rPr>
                 <w:b/>
               </w:rPr>
               <w:t>Name</w:t>
             </w:r>
+            <w:proofErr w:type="spellEnd"/>
           </w:p>
         </w:tc>
         <w:tc>
@@ -4584,8 +5933,16 @@
               <w:rPr>
                 <w:b/>
               </w:rPr>
-              <w:t>Data type</w:t>
-            </w:r>
+              <w:t xml:space="preserve">Data </w:t>
+            </w:r>
+            <w:proofErr w:type="spellStart"/>
+            <w:r>
+              <w:rPr>
+                <w:b/>
+              </w:rPr>
+              <w:t>type</w:t>
+            </w:r>
+            <w:proofErr w:type="spellEnd"/>
           </w:p>
         </w:tc>
         <w:tc>
@@ -4604,12 +5961,56 @@
               <w:spacing w:before="240" w:after="160"/>
               <w:jc w:val="center"/>
             </w:pPr>
-            <w:r>
-              <w:rPr>
-                <w:b/>
-              </w:rPr>
-              <w:t>Selection or repetition condition</w:t>
-            </w:r>
+            <w:proofErr w:type="spellStart"/>
+            <w:r>
+              <w:rPr>
+                <w:b/>
+              </w:rPr>
+              <w:t>Selection</w:t>
+            </w:r>
+            <w:proofErr w:type="spellEnd"/>
+            <w:r>
+              <w:rPr>
+                <w:b/>
+              </w:rPr>
+              <w:t xml:space="preserve"> </w:t>
+            </w:r>
+            <w:proofErr w:type="spellStart"/>
+            <w:r>
+              <w:rPr>
+                <w:b/>
+              </w:rPr>
+              <w:t>or</w:t>
+            </w:r>
+            <w:proofErr w:type="spellEnd"/>
+            <w:r>
+              <w:rPr>
+                <w:b/>
+              </w:rPr>
+              <w:t xml:space="preserve"> </w:t>
+            </w:r>
+            <w:proofErr w:type="spellStart"/>
+            <w:r>
+              <w:rPr>
+                <w:b/>
+              </w:rPr>
+              <w:t>repetition</w:t>
+            </w:r>
+            <w:proofErr w:type="spellEnd"/>
+            <w:r>
+              <w:rPr>
+                <w:b/>
+              </w:rPr>
+              <w:t xml:space="preserve"> </w:t>
+            </w:r>
+            <w:proofErr w:type="spellStart"/>
+            <w:r>
+              <w:rPr>
+                <w:b/>
+              </w:rPr>
+              <w:t>condition</w:t>
+            </w:r>
+            <w:proofErr w:type="spellEnd"/>
           </w:p>
         </w:tc>
       </w:tr>
@@ -4652,9 +6053,11 @@
               <w:widowControl w:val="0"/>
               <w:spacing w:line="240" w:lineRule="auto"/>
             </w:pPr>
+            <w:proofErr w:type="spellStart"/>
             <w:r>
               <w:t>msg</w:t>
             </w:r>
+            <w:proofErr w:type="spellEnd"/>
           </w:p>
         </w:tc>
         <w:tc>
@@ -4673,9 +6076,11 @@
               <w:widowControl w:val="0"/>
               <w:spacing w:line="240" w:lineRule="auto"/>
             </w:pPr>
+            <w:proofErr w:type="spellStart"/>
             <w:r>
               <w:t>String</w:t>
             </w:r>
+            <w:proofErr w:type="spellEnd"/>
           </w:p>
         </w:tc>
         <w:tc>
@@ -4776,9 +6181,27 @@
               <w:spacing w:before="240" w:after="160"/>
               <w:jc w:val="center"/>
             </w:pPr>
-            <w:r>
-              <w:t>Name or identifier</w:t>
-            </w:r>
+            <w:proofErr w:type="spellStart"/>
+            <w:r>
+              <w:t>Name</w:t>
+            </w:r>
+            <w:proofErr w:type="spellEnd"/>
+            <w:r>
+              <w:t xml:space="preserve"> </w:t>
+            </w:r>
+            <w:proofErr w:type="spellStart"/>
+            <w:r>
+              <w:t>or</w:t>
+            </w:r>
+            <w:proofErr w:type="spellEnd"/>
+            <w:r>
+              <w:t xml:space="preserve"> </w:t>
+            </w:r>
+            <w:proofErr w:type="spellStart"/>
+            <w:r>
+              <w:t>identifier</w:t>
+            </w:r>
+            <w:proofErr w:type="spellEnd"/>
           </w:p>
         </w:tc>
         <w:tc>
@@ -4805,8 +6228,21 @@
               <w:t>6</w:t>
             </w:r>
             <w:r>
-              <w:t>: Exit List</w:t>
-            </w:r>
+              <w:t xml:space="preserve">: </w:t>
+            </w:r>
+            <w:proofErr w:type="spellStart"/>
+            <w:r>
+              <w:t>Exit</w:t>
+            </w:r>
+            <w:proofErr w:type="spellEnd"/>
+            <w:r>
+              <w:t xml:space="preserve"> </w:t>
+            </w:r>
+            <w:proofErr w:type="spellStart"/>
+            <w:r>
+              <w:t>List</w:t>
+            </w:r>
+            <w:proofErr w:type="spellEnd"/>
           </w:p>
         </w:tc>
       </w:tr>
@@ -4830,9 +6266,11 @@
               <w:spacing w:before="240" w:after="160"/>
               <w:jc w:val="center"/>
             </w:pPr>
+            <w:proofErr w:type="spellStart"/>
             <w:r>
               <w:t>Summary</w:t>
             </w:r>
+            <w:proofErr w:type="spellEnd"/>
           </w:p>
         </w:tc>
         <w:tc>
@@ -4915,12 +6353,14 @@
               <w:spacing w:before="240" w:after="160"/>
               <w:jc w:val="center"/>
             </w:pPr>
+            <w:proofErr w:type="spellStart"/>
             <w:r>
               <w:rPr>
                 <w:b/>
               </w:rPr>
               <w:t>Name</w:t>
             </w:r>
+            <w:proofErr w:type="spellEnd"/>
           </w:p>
         </w:tc>
         <w:tc>
@@ -4943,8 +6383,16 @@
               <w:rPr>
                 <w:b/>
               </w:rPr>
-              <w:t>Data type</w:t>
-            </w:r>
+              <w:t xml:space="preserve">Data </w:t>
+            </w:r>
+            <w:proofErr w:type="spellStart"/>
+            <w:r>
+              <w:rPr>
+                <w:b/>
+              </w:rPr>
+              <w:t>type</w:t>
+            </w:r>
+            <w:proofErr w:type="spellEnd"/>
           </w:p>
         </w:tc>
         <w:tc>
@@ -4963,12 +6411,56 @@
               <w:spacing w:before="240" w:after="160"/>
               <w:jc w:val="center"/>
             </w:pPr>
-            <w:r>
-              <w:rPr>
-                <w:b/>
-              </w:rPr>
-              <w:t>Selection or repetition condition</w:t>
-            </w:r>
+            <w:proofErr w:type="spellStart"/>
+            <w:r>
+              <w:rPr>
+                <w:b/>
+              </w:rPr>
+              <w:t>Selection</w:t>
+            </w:r>
+            <w:proofErr w:type="spellEnd"/>
+            <w:r>
+              <w:rPr>
+                <w:b/>
+              </w:rPr>
+              <w:t xml:space="preserve"> </w:t>
+            </w:r>
+            <w:proofErr w:type="spellStart"/>
+            <w:r>
+              <w:rPr>
+                <w:b/>
+              </w:rPr>
+              <w:t>or</w:t>
+            </w:r>
+            <w:proofErr w:type="spellEnd"/>
+            <w:r>
+              <w:rPr>
+                <w:b/>
+              </w:rPr>
+              <w:t xml:space="preserve"> </w:t>
+            </w:r>
+            <w:proofErr w:type="spellStart"/>
+            <w:r>
+              <w:rPr>
+                <w:b/>
+              </w:rPr>
+              <w:t>repetition</w:t>
+            </w:r>
+            <w:proofErr w:type="spellEnd"/>
+            <w:r>
+              <w:rPr>
+                <w:b/>
+              </w:rPr>
+              <w:t xml:space="preserve"> </w:t>
+            </w:r>
+            <w:proofErr w:type="spellStart"/>
+            <w:r>
+              <w:rPr>
+                <w:b/>
+              </w:rPr>
+              <w:t>condition</w:t>
+            </w:r>
+            <w:proofErr w:type="spellEnd"/>
           </w:p>
         </w:tc>
       </w:tr>
@@ -5011,9 +6503,19 @@
               <w:widowControl w:val="0"/>
               <w:spacing w:line="240" w:lineRule="auto"/>
             </w:pPr>
-            <w:r>
-              <w:t>Seating order</w:t>
-            </w:r>
+            <w:proofErr w:type="spellStart"/>
+            <w:r>
+              <w:t>Seating</w:t>
+            </w:r>
+            <w:proofErr w:type="spellEnd"/>
+            <w:r>
+              <w:t xml:space="preserve"> </w:t>
+            </w:r>
+            <w:proofErr w:type="spellStart"/>
+            <w:r>
+              <w:t>order</w:t>
+            </w:r>
+            <w:proofErr w:type="spellEnd"/>
           </w:p>
         </w:tc>
         <w:tc>
@@ -5053,9 +6555,19 @@
               <w:widowControl w:val="0"/>
               <w:spacing w:line="240" w:lineRule="auto"/>
             </w:pPr>
-            <w:r>
-              <w:t>If empty</w:t>
-            </w:r>
+            <w:proofErr w:type="spellStart"/>
+            <w:r>
+              <w:t>If</w:t>
+            </w:r>
+            <w:proofErr w:type="spellEnd"/>
+            <w:r>
+              <w:t xml:space="preserve"> </w:t>
+            </w:r>
+            <w:proofErr w:type="spellStart"/>
+            <w:r>
+              <w:t>empty</w:t>
+            </w:r>
+            <w:proofErr w:type="spellEnd"/>
           </w:p>
         </w:tc>
       </w:tr>
@@ -5114,8 +6626,16 @@
               <w:rPr>
                 <w:lang w:val="en-US"/>
               </w:rPr>
-              <w:t>1.the system will read the aircraft's exit list</w:t>
-            </w:r>
+              <w:t xml:space="preserve">1.the system will read the aircraft's exit </w:t>
+            </w:r>
+            <w:proofErr w:type="gramStart"/>
+            <w:r>
+              <w:rPr>
+                <w:lang w:val="en-US"/>
+              </w:rPr>
+              <w:t>list</w:t>
+            </w:r>
+            <w:proofErr w:type="gramEnd"/>
           </w:p>
           <w:p>
             <w:pPr>
@@ -5163,9 +6683,27 @@
               <w:spacing w:before="240" w:after="160"/>
               <w:jc w:val="center"/>
             </w:pPr>
-            <w:r>
-              <w:t>Result or Postcondition</w:t>
-            </w:r>
+            <w:proofErr w:type="spellStart"/>
+            <w:r>
+              <w:t>Result</w:t>
+            </w:r>
+            <w:proofErr w:type="spellEnd"/>
+            <w:r>
+              <w:t xml:space="preserve"> </w:t>
+            </w:r>
+            <w:proofErr w:type="spellStart"/>
+            <w:r>
+              <w:t>or</w:t>
+            </w:r>
+            <w:proofErr w:type="spellEnd"/>
+            <w:r>
+              <w:t xml:space="preserve"> </w:t>
+            </w:r>
+            <w:proofErr w:type="spellStart"/>
+            <w:r>
+              <w:t>Postcondition</w:t>
+            </w:r>
+            <w:proofErr w:type="spellEnd"/>
           </w:p>
         </w:tc>
         <w:tc>
@@ -5239,12 +6777,14 @@
               <w:spacing w:before="240" w:after="160"/>
               <w:jc w:val="center"/>
             </w:pPr>
+            <w:proofErr w:type="spellStart"/>
             <w:r>
               <w:rPr>
                 <w:b/>
               </w:rPr>
               <w:t>Name</w:t>
             </w:r>
+            <w:proofErr w:type="spellEnd"/>
           </w:p>
         </w:tc>
         <w:tc>
@@ -5267,8 +6807,16 @@
               <w:rPr>
                 <w:b/>
               </w:rPr>
-              <w:t>Data type</w:t>
-            </w:r>
+              <w:t xml:space="preserve">Data </w:t>
+            </w:r>
+            <w:proofErr w:type="spellStart"/>
+            <w:r>
+              <w:rPr>
+                <w:b/>
+              </w:rPr>
+              <w:t>type</w:t>
+            </w:r>
+            <w:proofErr w:type="spellEnd"/>
           </w:p>
         </w:tc>
         <w:tc>
@@ -5287,12 +6835,56 @@
               <w:spacing w:before="240" w:after="160"/>
               <w:jc w:val="center"/>
             </w:pPr>
-            <w:r>
-              <w:rPr>
-                <w:b/>
-              </w:rPr>
-              <w:t>Selection or repetition condition</w:t>
-            </w:r>
+            <w:proofErr w:type="spellStart"/>
+            <w:r>
+              <w:rPr>
+                <w:b/>
+              </w:rPr>
+              <w:t>Selection</w:t>
+            </w:r>
+            <w:proofErr w:type="spellEnd"/>
+            <w:r>
+              <w:rPr>
+                <w:b/>
+              </w:rPr>
+              <w:t xml:space="preserve"> </w:t>
+            </w:r>
+            <w:proofErr w:type="spellStart"/>
+            <w:r>
+              <w:rPr>
+                <w:b/>
+              </w:rPr>
+              <w:t>or</w:t>
+            </w:r>
+            <w:proofErr w:type="spellEnd"/>
+            <w:r>
+              <w:rPr>
+                <w:b/>
+              </w:rPr>
+              <w:t xml:space="preserve"> </w:t>
+            </w:r>
+            <w:proofErr w:type="spellStart"/>
+            <w:r>
+              <w:rPr>
+                <w:b/>
+              </w:rPr>
+              <w:t>repetition</w:t>
+            </w:r>
+            <w:proofErr w:type="spellEnd"/>
+            <w:r>
+              <w:rPr>
+                <w:b/>
+              </w:rPr>
+              <w:t xml:space="preserve"> </w:t>
+            </w:r>
+            <w:proofErr w:type="spellStart"/>
+            <w:r>
+              <w:rPr>
+                <w:b/>
+              </w:rPr>
+              <w:t>condition</w:t>
+            </w:r>
+            <w:proofErr w:type="spellEnd"/>
           </w:p>
         </w:tc>
       </w:tr>
@@ -5335,9 +6927,11 @@
               <w:widowControl w:val="0"/>
               <w:spacing w:line="240" w:lineRule="auto"/>
             </w:pPr>
+            <w:proofErr w:type="spellStart"/>
             <w:r>
               <w:t>msg</w:t>
             </w:r>
+            <w:proofErr w:type="spellEnd"/>
           </w:p>
         </w:tc>
         <w:tc>
@@ -5356,9 +6950,11 @@
               <w:widowControl w:val="0"/>
               <w:spacing w:line="240" w:lineRule="auto"/>
             </w:pPr>
+            <w:proofErr w:type="spellStart"/>
             <w:r>
               <w:t>String</w:t>
             </w:r>
+            <w:proofErr w:type="spellEnd"/>
           </w:p>
         </w:tc>
         <w:tc>

</xml_diff>

<commit_message>
edited passenger class and requrement analysis
</commit_message>
<xml_diff>
--- a/docs/Requierment analysis.docx
+++ b/docs/Requierment analysis.docx
@@ -74,19 +74,9 @@
               <w:spacing w:before="240" w:after="240"/>
               <w:jc w:val="center"/>
             </w:pPr>
-            <w:proofErr w:type="spellStart"/>
-            <w:r>
-              <w:t>Recognized</w:t>
-            </w:r>
-            <w:proofErr w:type="spellEnd"/>
-            <w:r>
-              <w:t xml:space="preserve"> </w:t>
-            </w:r>
-            <w:proofErr w:type="spellStart"/>
-            <w:r>
-              <w:t>airline</w:t>
-            </w:r>
-            <w:proofErr w:type="spellEnd"/>
+            <w:r>
+              <w:t>Recognized airline</w:t>
+            </w:r>
           </w:p>
         </w:tc>
       </w:tr>
@@ -115,11 +105,9 @@
               <w:spacing w:before="240" w:after="240"/>
               <w:jc w:val="center"/>
             </w:pPr>
-            <w:proofErr w:type="spellStart"/>
             <w:r>
               <w:t>User</w:t>
             </w:r>
-            <w:proofErr w:type="spellEnd"/>
           </w:p>
         </w:tc>
         <w:tc>
@@ -143,19 +131,9 @@
               <w:spacing w:before="240" w:after="240"/>
               <w:ind w:left="1080" w:hanging="360"/>
             </w:pPr>
-            <w:proofErr w:type="spellStart"/>
-            <w:r>
-              <w:t>Crew</w:t>
-            </w:r>
-            <w:proofErr w:type="spellEnd"/>
-            <w:r>
-              <w:t xml:space="preserve"> </w:t>
-            </w:r>
-            <w:proofErr w:type="spellStart"/>
-            <w:r>
-              <w:t>members</w:t>
-            </w:r>
-            <w:proofErr w:type="spellEnd"/>
+            <w:r>
+              <w:t>Crew members</w:t>
+            </w:r>
           </w:p>
         </w:tc>
       </w:tr>
@@ -184,11 +162,9 @@
               <w:spacing w:before="240" w:after="240"/>
               <w:jc w:val="center"/>
             </w:pPr>
-            <w:proofErr w:type="spellStart"/>
             <w:r>
               <w:t>Requirements</w:t>
             </w:r>
-            <w:proofErr w:type="spellEnd"/>
           </w:p>
         </w:tc>
         <w:tc>
@@ -378,11 +354,9 @@
               <w:spacing w:before="240" w:after="240"/>
               <w:jc w:val="center"/>
             </w:pPr>
-            <w:proofErr w:type="spellStart"/>
             <w:r>
               <w:t>Context</w:t>
             </w:r>
-            <w:proofErr w:type="spellEnd"/>
           </w:p>
         </w:tc>
         <w:tc>
@@ -414,37 +388,7 @@
               <w:rPr>
                 <w:lang w:val="en-US"/>
               </w:rPr>
-              <w:t xml:space="preserve">Our team </w:t>
-            </w:r>
-            <w:proofErr w:type="spellStart"/>
-            <w:r>
-              <w:rPr>
-                <w:lang w:val="en-US"/>
-              </w:rPr>
-              <w:t>ha       s</w:t>
-            </w:r>
-            <w:proofErr w:type="spellEnd"/>
-            <w:r>
-              <w:rPr>
-                <w:lang w:val="en-US"/>
-              </w:rPr>
-              <w:t xml:space="preserve"> been appointed to develop software for a </w:t>
-            </w:r>
-            <w:proofErr w:type="spellStart"/>
-            <w:proofErr w:type="gramStart"/>
-            <w:r>
-              <w:rPr>
-                <w:lang w:val="en-US"/>
-              </w:rPr>
-              <w:t>well known</w:t>
-            </w:r>
-            <w:proofErr w:type="spellEnd"/>
-            <w:proofErr w:type="gramEnd"/>
-            <w:r>
-              <w:rPr>
-                <w:lang w:val="en-US"/>
-              </w:rPr>
-              <w:t xml:space="preserve"> airline that will allow the airline to improve its processes when handling incoming and outgoing flights.</w:t>
+              <w:t>Our team ha       s been appointed to develop software for a well known airline that will allow the airline to improve its processes when handling incoming and outgoing flights.</w:t>
             </w:r>
           </w:p>
         </w:tc>
@@ -475,21 +419,8 @@
               <w:jc w:val="center"/>
             </w:pPr>
             <w:r>
-              <w:t>Non-</w:t>
-            </w:r>
-            <w:proofErr w:type="spellStart"/>
-            <w:r>
-              <w:t>Functional</w:t>
-            </w:r>
-            <w:proofErr w:type="spellEnd"/>
-            <w:r>
-              <w:t xml:space="preserve"> </w:t>
-            </w:r>
-            <w:proofErr w:type="spellStart"/>
-            <w:r>
-              <w:t>requirements</w:t>
-            </w:r>
-            <w:proofErr w:type="spellEnd"/>
+              <w:t>Non-Functional requirements</w:t>
+            </w:r>
           </w:p>
         </w:tc>
         <w:tc>
@@ -549,19 +480,9 @@
               <w:spacing w:before="240" w:after="240"/>
               <w:jc w:val="center"/>
             </w:pPr>
-            <w:proofErr w:type="spellStart"/>
-            <w:r>
-              <w:t>Process</w:t>
-            </w:r>
-            <w:proofErr w:type="spellEnd"/>
-            <w:r>
-              <w:t xml:space="preserve"> </w:t>
-            </w:r>
-            <w:proofErr w:type="spellStart"/>
-            <w:r>
-              <w:t>requirements</w:t>
-            </w:r>
-            <w:proofErr w:type="spellEnd"/>
+            <w:r>
+              <w:t>Process requirements</w:t>
+            </w:r>
           </w:p>
         </w:tc>
         <w:tc>
@@ -639,28 +560,10 @@
               <w:spacing w:before="240" w:after="160"/>
               <w:jc w:val="center"/>
             </w:pPr>
-            <w:proofErr w:type="spellStart"/>
             <w:r>
               <w:lastRenderedPageBreak/>
-              <w:t>Name</w:t>
-            </w:r>
-            <w:proofErr w:type="spellEnd"/>
-            <w:r>
-              <w:t xml:space="preserve"> </w:t>
-            </w:r>
-            <w:proofErr w:type="spellStart"/>
-            <w:r>
-              <w:t>or</w:t>
-            </w:r>
-            <w:proofErr w:type="spellEnd"/>
-            <w:r>
-              <w:t xml:space="preserve"> </w:t>
-            </w:r>
-            <w:proofErr w:type="spellStart"/>
-            <w:r>
-              <w:t>identifier</w:t>
-            </w:r>
-            <w:proofErr w:type="spellEnd"/>
+              <w:t>Name or identifier</w:t>
+            </w:r>
           </w:p>
         </w:tc>
         <w:tc>
@@ -688,21 +591,8 @@
               <w:spacing w:line="240" w:lineRule="auto"/>
             </w:pPr>
             <w:r>
-              <w:t xml:space="preserve">R1. Load </w:t>
-            </w:r>
-            <w:proofErr w:type="spellStart"/>
-            <w:r>
-              <w:t>passengers</w:t>
-            </w:r>
-            <w:proofErr w:type="spellEnd"/>
-            <w:r>
-              <w:t xml:space="preserve"> </w:t>
-            </w:r>
-            <w:proofErr w:type="spellStart"/>
-            <w:r>
-              <w:t>information</w:t>
-            </w:r>
-            <w:proofErr w:type="spellEnd"/>
+              <w:t>R1. Load passengers information</w:t>
+            </w:r>
           </w:p>
         </w:tc>
       </w:tr>
@@ -726,11 +616,9 @@
               <w:spacing w:before="240" w:after="160"/>
               <w:jc w:val="center"/>
             </w:pPr>
-            <w:proofErr w:type="spellStart"/>
             <w:r>
               <w:t>Summary</w:t>
             </w:r>
-            <w:proofErr w:type="spellEnd"/>
           </w:p>
         </w:tc>
         <w:tc>
@@ -820,14 +708,12 @@
               <w:spacing w:before="240" w:after="160"/>
               <w:jc w:val="center"/>
             </w:pPr>
-            <w:proofErr w:type="spellStart"/>
             <w:r>
               <w:rPr>
                 <w:b/>
               </w:rPr>
               <w:t>Name</w:t>
             </w:r>
-            <w:proofErr w:type="spellEnd"/>
           </w:p>
         </w:tc>
         <w:tc>
@@ -850,84 +736,32 @@
               <w:rPr>
                 <w:b/>
               </w:rPr>
-              <w:t xml:space="preserve">Data </w:t>
-            </w:r>
-            <w:proofErr w:type="spellStart"/>
+              <w:t>Data type</w:t>
+            </w:r>
+          </w:p>
+        </w:tc>
+        <w:tc>
+          <w:tcPr>
+            <w:tcW w:w="1500" w:type="dxa"/>
+            <w:shd w:val="clear" w:color="auto" w:fill="auto"/>
+            <w:tcMar>
+              <w:top w:w="100" w:type="dxa"/>
+              <w:left w:w="100" w:type="dxa"/>
+              <w:bottom w:w="100" w:type="dxa"/>
+              <w:right w:w="100" w:type="dxa"/>
+            </w:tcMar>
+          </w:tcPr>
+          <w:p>
+            <w:pPr>
+              <w:spacing w:before="240" w:after="160"/>
+              <w:jc w:val="center"/>
+            </w:pPr>
             <w:r>
               <w:rPr>
                 <w:b/>
               </w:rPr>
-              <w:t>type</w:t>
-            </w:r>
-            <w:proofErr w:type="spellEnd"/>
-          </w:p>
-        </w:tc>
-        <w:tc>
-          <w:tcPr>
-            <w:tcW w:w="1500" w:type="dxa"/>
-            <w:shd w:val="clear" w:color="auto" w:fill="auto"/>
-            <w:tcMar>
-              <w:top w:w="100" w:type="dxa"/>
-              <w:left w:w="100" w:type="dxa"/>
-              <w:bottom w:w="100" w:type="dxa"/>
-              <w:right w:w="100" w:type="dxa"/>
-            </w:tcMar>
-          </w:tcPr>
-          <w:p>
-            <w:pPr>
-              <w:spacing w:before="240" w:after="160"/>
-              <w:jc w:val="center"/>
-            </w:pPr>
-            <w:proofErr w:type="spellStart"/>
-            <w:r>
-              <w:rPr>
-                <w:b/>
-              </w:rPr>
-              <w:t>Selection</w:t>
-            </w:r>
-            <w:proofErr w:type="spellEnd"/>
-            <w:r>
-              <w:rPr>
-                <w:b/>
-              </w:rPr>
-              <w:t xml:space="preserve"> </w:t>
-            </w:r>
-            <w:proofErr w:type="spellStart"/>
-            <w:r>
-              <w:rPr>
-                <w:b/>
-              </w:rPr>
-              <w:t>or</w:t>
-            </w:r>
-            <w:proofErr w:type="spellEnd"/>
-            <w:r>
-              <w:rPr>
-                <w:b/>
-              </w:rPr>
-              <w:t xml:space="preserve"> </w:t>
-            </w:r>
-            <w:proofErr w:type="spellStart"/>
-            <w:r>
-              <w:rPr>
-                <w:b/>
-              </w:rPr>
-              <w:t>repetition</w:t>
-            </w:r>
-            <w:proofErr w:type="spellEnd"/>
-            <w:r>
-              <w:rPr>
-                <w:b/>
-              </w:rPr>
-              <w:t xml:space="preserve"> </w:t>
-            </w:r>
-            <w:proofErr w:type="spellStart"/>
-            <w:r>
-              <w:rPr>
-                <w:b/>
-              </w:rPr>
-              <w:t>condition</w:t>
-            </w:r>
-            <w:proofErr w:type="spellEnd"/>
+              <w:t>Selection or repetition condition</w:t>
+            </w:r>
           </w:p>
         </w:tc>
       </w:tr>
@@ -977,11 +811,9 @@
               </w:pBdr>
               <w:spacing w:line="240" w:lineRule="auto"/>
             </w:pPr>
-            <w:proofErr w:type="spellStart"/>
             <w:r>
               <w:t>flyinfo</w:t>
             </w:r>
-            <w:proofErr w:type="spellEnd"/>
           </w:p>
         </w:tc>
         <w:tc>
@@ -1007,11 +839,9 @@
               </w:pBdr>
               <w:spacing w:line="240" w:lineRule="auto"/>
             </w:pPr>
-            <w:proofErr w:type="spellStart"/>
             <w:r>
               <w:t>Txt</w:t>
             </w:r>
-            <w:proofErr w:type="spellEnd"/>
           </w:p>
         </w:tc>
         <w:tc>
@@ -1166,27 +996,9 @@
               <w:spacing w:before="240" w:after="160"/>
               <w:jc w:val="center"/>
             </w:pPr>
-            <w:proofErr w:type="spellStart"/>
-            <w:r>
-              <w:t>Result</w:t>
-            </w:r>
-            <w:proofErr w:type="spellEnd"/>
-            <w:r>
-              <w:t xml:space="preserve"> </w:t>
-            </w:r>
-            <w:proofErr w:type="spellStart"/>
-            <w:r>
-              <w:t>or</w:t>
-            </w:r>
-            <w:proofErr w:type="spellEnd"/>
-            <w:r>
-              <w:t xml:space="preserve"> </w:t>
-            </w:r>
-            <w:proofErr w:type="spellStart"/>
-            <w:r>
-              <w:t>Postcondition</w:t>
-            </w:r>
-            <w:proofErr w:type="spellEnd"/>
+            <w:r>
+              <w:t>Result or Postcondition</w:t>
+            </w:r>
           </w:p>
         </w:tc>
         <w:tc>
@@ -1267,14 +1079,12 @@
               <w:spacing w:before="240" w:after="160"/>
               <w:jc w:val="center"/>
             </w:pPr>
-            <w:proofErr w:type="spellStart"/>
             <w:r>
               <w:rPr>
                 <w:b/>
               </w:rPr>
               <w:t>Name</w:t>
             </w:r>
-            <w:proofErr w:type="spellEnd"/>
           </w:p>
         </w:tc>
         <w:tc>
@@ -1297,84 +1107,32 @@
               <w:rPr>
                 <w:b/>
               </w:rPr>
-              <w:t xml:space="preserve">Data </w:t>
-            </w:r>
-            <w:proofErr w:type="spellStart"/>
+              <w:t>Data type</w:t>
+            </w:r>
+          </w:p>
+        </w:tc>
+        <w:tc>
+          <w:tcPr>
+            <w:tcW w:w="1500" w:type="dxa"/>
+            <w:shd w:val="clear" w:color="auto" w:fill="auto"/>
+            <w:tcMar>
+              <w:top w:w="100" w:type="dxa"/>
+              <w:left w:w="100" w:type="dxa"/>
+              <w:bottom w:w="100" w:type="dxa"/>
+              <w:right w:w="100" w:type="dxa"/>
+            </w:tcMar>
+          </w:tcPr>
+          <w:p>
+            <w:pPr>
+              <w:spacing w:before="240" w:after="160"/>
+              <w:jc w:val="center"/>
+            </w:pPr>
             <w:r>
               <w:rPr>
                 <w:b/>
               </w:rPr>
-              <w:t>type</w:t>
-            </w:r>
-            <w:proofErr w:type="spellEnd"/>
-          </w:p>
-        </w:tc>
-        <w:tc>
-          <w:tcPr>
-            <w:tcW w:w="1500" w:type="dxa"/>
-            <w:shd w:val="clear" w:color="auto" w:fill="auto"/>
-            <w:tcMar>
-              <w:top w:w="100" w:type="dxa"/>
-              <w:left w:w="100" w:type="dxa"/>
-              <w:bottom w:w="100" w:type="dxa"/>
-              <w:right w:w="100" w:type="dxa"/>
-            </w:tcMar>
-          </w:tcPr>
-          <w:p>
-            <w:pPr>
-              <w:spacing w:before="240" w:after="160"/>
-              <w:jc w:val="center"/>
-            </w:pPr>
-            <w:proofErr w:type="spellStart"/>
-            <w:r>
-              <w:rPr>
-                <w:b/>
-              </w:rPr>
-              <w:t>Selection</w:t>
-            </w:r>
-            <w:proofErr w:type="spellEnd"/>
-            <w:r>
-              <w:rPr>
-                <w:b/>
-              </w:rPr>
-              <w:t xml:space="preserve"> </w:t>
-            </w:r>
-            <w:proofErr w:type="spellStart"/>
-            <w:r>
-              <w:rPr>
-                <w:b/>
-              </w:rPr>
-              <w:t>or</w:t>
-            </w:r>
-            <w:proofErr w:type="spellEnd"/>
-            <w:r>
-              <w:rPr>
-                <w:b/>
-              </w:rPr>
-              <w:t xml:space="preserve"> </w:t>
-            </w:r>
-            <w:proofErr w:type="spellStart"/>
-            <w:r>
-              <w:rPr>
-                <w:b/>
-              </w:rPr>
-              <w:t>repetition</w:t>
-            </w:r>
-            <w:proofErr w:type="spellEnd"/>
-            <w:r>
-              <w:rPr>
-                <w:b/>
-              </w:rPr>
-              <w:t xml:space="preserve"> </w:t>
-            </w:r>
-            <w:proofErr w:type="spellStart"/>
-            <w:r>
-              <w:rPr>
-                <w:b/>
-              </w:rPr>
-              <w:t>condition</w:t>
-            </w:r>
-            <w:proofErr w:type="spellEnd"/>
+              <w:t>Selection or repetition condition</w:t>
+            </w:r>
           </w:p>
         </w:tc>
       </w:tr>
@@ -1417,74 +1175,56 @@
               <w:widowControl w:val="0"/>
               <w:spacing w:line="240" w:lineRule="auto"/>
             </w:pPr>
-            <w:proofErr w:type="spellStart"/>
             <w:r>
               <w:t>msg</w:t>
             </w:r>
-            <w:proofErr w:type="spellEnd"/>
-          </w:p>
-        </w:tc>
-        <w:tc>
-          <w:tcPr>
-            <w:tcW w:w="1500" w:type="dxa"/>
-            <w:shd w:val="clear" w:color="auto" w:fill="auto"/>
-            <w:tcMar>
-              <w:top w:w="100" w:type="dxa"/>
-              <w:left w:w="100" w:type="dxa"/>
-              <w:bottom w:w="100" w:type="dxa"/>
-              <w:right w:w="100" w:type="dxa"/>
-            </w:tcMar>
-          </w:tcPr>
-          <w:p>
-            <w:pPr>
-              <w:widowControl w:val="0"/>
-              <w:spacing w:line="240" w:lineRule="auto"/>
-            </w:pPr>
-            <w:proofErr w:type="spellStart"/>
+          </w:p>
+        </w:tc>
+        <w:tc>
+          <w:tcPr>
+            <w:tcW w:w="1500" w:type="dxa"/>
+            <w:shd w:val="clear" w:color="auto" w:fill="auto"/>
+            <w:tcMar>
+              <w:top w:w="100" w:type="dxa"/>
+              <w:left w:w="100" w:type="dxa"/>
+              <w:bottom w:w="100" w:type="dxa"/>
+              <w:right w:w="100" w:type="dxa"/>
+            </w:tcMar>
+          </w:tcPr>
+          <w:p>
+            <w:pPr>
+              <w:widowControl w:val="0"/>
+              <w:spacing w:line="240" w:lineRule="auto"/>
+            </w:pPr>
             <w:r>
               <w:t>String</w:t>
             </w:r>
-            <w:proofErr w:type="spellEnd"/>
-          </w:p>
-        </w:tc>
-        <w:tc>
-          <w:tcPr>
-            <w:tcW w:w="1500" w:type="dxa"/>
-            <w:shd w:val="clear" w:color="auto" w:fill="auto"/>
-            <w:tcMar>
-              <w:top w:w="100" w:type="dxa"/>
-              <w:left w:w="100" w:type="dxa"/>
-              <w:bottom w:w="100" w:type="dxa"/>
-              <w:right w:w="100" w:type="dxa"/>
-            </w:tcMar>
-          </w:tcPr>
-          <w:p>
-            <w:pPr>
-              <w:widowControl w:val="0"/>
-              <w:spacing w:line="240" w:lineRule="auto"/>
-              <w:rPr>
-                <w:lang w:val="en-US"/>
-              </w:rPr>
-            </w:pPr>
-            <w:r>
-              <w:rPr>
-                <w:lang w:val="en-US"/>
-              </w:rPr>
-              <w:t xml:space="preserve">the message will show </w:t>
-            </w:r>
-            <w:proofErr w:type="gramStart"/>
-            <w:r>
-              <w:rPr>
-                <w:lang w:val="en-US"/>
-              </w:rPr>
-              <w:t>whether or not</w:t>
-            </w:r>
-            <w:proofErr w:type="gramEnd"/>
-            <w:r>
-              <w:rPr>
-                <w:lang w:val="en-US"/>
-              </w:rPr>
-              <w:t xml:space="preserve"> the flight information was uploaded.</w:t>
+          </w:p>
+        </w:tc>
+        <w:tc>
+          <w:tcPr>
+            <w:tcW w:w="1500" w:type="dxa"/>
+            <w:shd w:val="clear" w:color="auto" w:fill="auto"/>
+            <w:tcMar>
+              <w:top w:w="100" w:type="dxa"/>
+              <w:left w:w="100" w:type="dxa"/>
+              <w:bottom w:w="100" w:type="dxa"/>
+              <w:right w:w="100" w:type="dxa"/>
+            </w:tcMar>
+          </w:tcPr>
+          <w:p>
+            <w:pPr>
+              <w:widowControl w:val="0"/>
+              <w:spacing w:line="240" w:lineRule="auto"/>
+              <w:rPr>
+                <w:lang w:val="en-US"/>
+              </w:rPr>
+            </w:pPr>
+            <w:r>
+              <w:rPr>
+                <w:lang w:val="en-US"/>
+              </w:rPr>
+              <w:t>the message will show whether or not the flight information was uploaded.</w:t>
             </w:r>
           </w:p>
         </w:tc>
@@ -1595,28 +1335,10 @@
               <w:spacing w:before="240" w:after="160"/>
               <w:jc w:val="center"/>
             </w:pPr>
-            <w:proofErr w:type="spellStart"/>
             <w:r>
               <w:lastRenderedPageBreak/>
-              <w:t>Name</w:t>
-            </w:r>
-            <w:proofErr w:type="spellEnd"/>
-            <w:r>
-              <w:t xml:space="preserve"> </w:t>
-            </w:r>
-            <w:proofErr w:type="spellStart"/>
-            <w:r>
-              <w:t>or</w:t>
-            </w:r>
-            <w:proofErr w:type="spellEnd"/>
-            <w:r>
-              <w:t xml:space="preserve"> </w:t>
-            </w:r>
-            <w:proofErr w:type="spellStart"/>
-            <w:r>
-              <w:t>identifier</w:t>
-            </w:r>
-            <w:proofErr w:type="spellEnd"/>
+              <w:t>Name or identifier</w:t>
+            </w:r>
           </w:p>
         </w:tc>
         <w:tc>
@@ -1637,21 +1359,8 @@
               <w:spacing w:line="240" w:lineRule="auto"/>
             </w:pPr>
             <w:r>
-              <w:t xml:space="preserve">R2: </w:t>
-            </w:r>
-            <w:proofErr w:type="spellStart"/>
-            <w:r>
-              <w:t>Register</w:t>
-            </w:r>
-            <w:proofErr w:type="spellEnd"/>
-            <w:r>
-              <w:t xml:space="preserve"> Passenger </w:t>
-            </w:r>
-            <w:proofErr w:type="spellStart"/>
-            <w:r>
-              <w:t>Arrival</w:t>
-            </w:r>
-            <w:proofErr w:type="spellEnd"/>
+              <w:t>R2: Register Passenger Arrival</w:t>
+            </w:r>
           </w:p>
         </w:tc>
       </w:tr>
@@ -1675,11 +1384,9 @@
               <w:spacing w:before="240" w:after="160"/>
               <w:jc w:val="center"/>
             </w:pPr>
-            <w:proofErr w:type="spellStart"/>
             <w:r>
               <w:t>Summary</w:t>
             </w:r>
-            <w:proofErr w:type="spellEnd"/>
           </w:p>
         </w:tc>
         <w:tc>
@@ -1753,14 +1460,12 @@
               <w:spacing w:before="240" w:after="160"/>
               <w:jc w:val="center"/>
             </w:pPr>
-            <w:proofErr w:type="spellStart"/>
             <w:r>
               <w:rPr>
                 <w:b/>
               </w:rPr>
               <w:t>Name</w:t>
             </w:r>
-            <w:proofErr w:type="spellEnd"/>
           </w:p>
         </w:tc>
         <w:tc>
@@ -1783,84 +1488,32 @@
               <w:rPr>
                 <w:b/>
               </w:rPr>
-              <w:t xml:space="preserve">Data </w:t>
-            </w:r>
-            <w:proofErr w:type="spellStart"/>
+              <w:t>Data type</w:t>
+            </w:r>
+          </w:p>
+        </w:tc>
+        <w:tc>
+          <w:tcPr>
+            <w:tcW w:w="1500" w:type="dxa"/>
+            <w:shd w:val="clear" w:color="auto" w:fill="auto"/>
+            <w:tcMar>
+              <w:top w:w="100" w:type="dxa"/>
+              <w:left w:w="100" w:type="dxa"/>
+              <w:bottom w:w="100" w:type="dxa"/>
+              <w:right w:w="100" w:type="dxa"/>
+            </w:tcMar>
+          </w:tcPr>
+          <w:p>
+            <w:pPr>
+              <w:spacing w:before="240" w:after="160"/>
+              <w:jc w:val="center"/>
+            </w:pPr>
             <w:r>
               <w:rPr>
                 <w:b/>
               </w:rPr>
-              <w:t>type</w:t>
-            </w:r>
-            <w:proofErr w:type="spellEnd"/>
-          </w:p>
-        </w:tc>
-        <w:tc>
-          <w:tcPr>
-            <w:tcW w:w="1500" w:type="dxa"/>
-            <w:shd w:val="clear" w:color="auto" w:fill="auto"/>
-            <w:tcMar>
-              <w:top w:w="100" w:type="dxa"/>
-              <w:left w:w="100" w:type="dxa"/>
-              <w:bottom w:w="100" w:type="dxa"/>
-              <w:right w:w="100" w:type="dxa"/>
-            </w:tcMar>
-          </w:tcPr>
-          <w:p>
-            <w:pPr>
-              <w:spacing w:before="240" w:after="160"/>
-              <w:jc w:val="center"/>
-            </w:pPr>
-            <w:proofErr w:type="spellStart"/>
-            <w:r>
-              <w:rPr>
-                <w:b/>
-              </w:rPr>
-              <w:t>Selection</w:t>
-            </w:r>
-            <w:proofErr w:type="spellEnd"/>
-            <w:r>
-              <w:rPr>
-                <w:b/>
-              </w:rPr>
-              <w:t xml:space="preserve"> </w:t>
-            </w:r>
-            <w:proofErr w:type="spellStart"/>
-            <w:r>
-              <w:rPr>
-                <w:b/>
-              </w:rPr>
-              <w:t>or</w:t>
-            </w:r>
-            <w:proofErr w:type="spellEnd"/>
-            <w:r>
-              <w:rPr>
-                <w:b/>
-              </w:rPr>
-              <w:t xml:space="preserve"> </w:t>
-            </w:r>
-            <w:proofErr w:type="spellStart"/>
-            <w:r>
-              <w:rPr>
-                <w:b/>
-              </w:rPr>
-              <w:t>repetition</w:t>
-            </w:r>
-            <w:proofErr w:type="spellEnd"/>
-            <w:r>
-              <w:rPr>
-                <w:b/>
-              </w:rPr>
-              <w:t xml:space="preserve"> </w:t>
-            </w:r>
-            <w:proofErr w:type="spellStart"/>
-            <w:r>
-              <w:rPr>
-                <w:b/>
-              </w:rPr>
-              <w:t>condition</w:t>
-            </w:r>
-            <w:proofErr w:type="spellEnd"/>
+              <w:t>Selection or repetition condition</w:t>
+            </w:r>
           </w:p>
         </w:tc>
       </w:tr>
@@ -1903,70 +1556,56 @@
               <w:widowControl w:val="0"/>
               <w:spacing w:line="240" w:lineRule="auto"/>
             </w:pPr>
-            <w:proofErr w:type="spellStart"/>
             <w:r>
               <w:t>Name</w:t>
             </w:r>
-            <w:proofErr w:type="spellEnd"/>
-          </w:p>
-        </w:tc>
-        <w:tc>
-          <w:tcPr>
-            <w:tcW w:w="1500" w:type="dxa"/>
-            <w:shd w:val="clear" w:color="auto" w:fill="auto"/>
-            <w:tcMar>
-              <w:top w:w="100" w:type="dxa"/>
-              <w:left w:w="100" w:type="dxa"/>
-              <w:bottom w:w="100" w:type="dxa"/>
-              <w:right w:w="100" w:type="dxa"/>
-            </w:tcMar>
-          </w:tcPr>
-          <w:p>
-            <w:pPr>
-              <w:widowControl w:val="0"/>
-              <w:spacing w:line="240" w:lineRule="auto"/>
-            </w:pPr>
-            <w:proofErr w:type="spellStart"/>
+          </w:p>
+        </w:tc>
+        <w:tc>
+          <w:tcPr>
+            <w:tcW w:w="1500" w:type="dxa"/>
+            <w:shd w:val="clear" w:color="auto" w:fill="auto"/>
+            <w:tcMar>
+              <w:top w:w="100" w:type="dxa"/>
+              <w:left w:w="100" w:type="dxa"/>
+              <w:bottom w:w="100" w:type="dxa"/>
+              <w:right w:w="100" w:type="dxa"/>
+            </w:tcMar>
+          </w:tcPr>
+          <w:p>
+            <w:pPr>
+              <w:widowControl w:val="0"/>
+              <w:spacing w:line="240" w:lineRule="auto"/>
+            </w:pPr>
             <w:r>
               <w:t>String</w:t>
             </w:r>
-            <w:proofErr w:type="spellEnd"/>
-          </w:p>
-        </w:tc>
-        <w:tc>
-          <w:tcPr>
-            <w:tcW w:w="1500" w:type="dxa"/>
-            <w:shd w:val="clear" w:color="auto" w:fill="auto"/>
-            <w:tcMar>
-              <w:top w:w="100" w:type="dxa"/>
-              <w:left w:w="100" w:type="dxa"/>
-              <w:bottom w:w="100" w:type="dxa"/>
-              <w:right w:w="100" w:type="dxa"/>
-            </w:tcMar>
-          </w:tcPr>
-          <w:p>
-            <w:pPr>
-              <w:widowControl w:val="0"/>
-              <w:spacing w:line="240" w:lineRule="auto"/>
-              <w:rPr>
-                <w:lang w:val="en-US"/>
-              </w:rPr>
-            </w:pPr>
-            <w:proofErr w:type="spellStart"/>
-            <w:proofErr w:type="gramStart"/>
-            <w:r>
-              <w:rPr>
-                <w:lang w:val="en-US"/>
-              </w:rPr>
-              <w:t>Cant</w:t>
-            </w:r>
-            <w:proofErr w:type="spellEnd"/>
-            <w:proofErr w:type="gramEnd"/>
-            <w:r>
-              <w:rPr>
-                <w:lang w:val="en-US"/>
-              </w:rPr>
-              <w:t xml:space="preserve"> be null</w:t>
+          </w:p>
+        </w:tc>
+        <w:tc>
+          <w:tcPr>
+            <w:tcW w:w="1500" w:type="dxa"/>
+            <w:shd w:val="clear" w:color="auto" w:fill="auto"/>
+            <w:tcMar>
+              <w:top w:w="100" w:type="dxa"/>
+              <w:left w:w="100" w:type="dxa"/>
+              <w:bottom w:w="100" w:type="dxa"/>
+              <w:right w:w="100" w:type="dxa"/>
+            </w:tcMar>
+          </w:tcPr>
+          <w:p>
+            <w:pPr>
+              <w:widowControl w:val="0"/>
+              <w:spacing w:line="240" w:lineRule="auto"/>
+              <w:rPr>
+                <w:lang w:val="en-US"/>
+              </w:rPr>
+            </w:pPr>
+            <w:r>
+              <w:rPr>
+                <w:lang w:val="en-US"/>
+              </w:rPr>
+              <w:t>Cant be null</w:t>
             </w:r>
           </w:p>
         </w:tc>
@@ -2031,47 +1670,35 @@
               <w:widowControl w:val="0"/>
               <w:spacing w:line="240" w:lineRule="auto"/>
             </w:pPr>
-            <w:proofErr w:type="spellStart"/>
             <w:r>
               <w:t>Int</w:t>
             </w:r>
-            <w:proofErr w:type="spellEnd"/>
-          </w:p>
-        </w:tc>
-        <w:tc>
-          <w:tcPr>
-            <w:tcW w:w="1500" w:type="dxa"/>
-            <w:shd w:val="clear" w:color="auto" w:fill="auto"/>
-            <w:tcMar>
-              <w:top w:w="100" w:type="dxa"/>
-              <w:left w:w="100" w:type="dxa"/>
-              <w:bottom w:w="100" w:type="dxa"/>
-              <w:right w:w="100" w:type="dxa"/>
-            </w:tcMar>
-          </w:tcPr>
-          <w:p>
-            <w:pPr>
-              <w:widowControl w:val="0"/>
-              <w:spacing w:line="240" w:lineRule="auto"/>
-              <w:rPr>
-                <w:lang w:val="en-US"/>
-              </w:rPr>
-            </w:pPr>
-            <w:proofErr w:type="spellStart"/>
-            <w:proofErr w:type="gramStart"/>
-            <w:r>
-              <w:rPr>
-                <w:lang w:val="en-US"/>
-              </w:rPr>
-              <w:t>Cant</w:t>
-            </w:r>
-            <w:proofErr w:type="spellEnd"/>
-            <w:proofErr w:type="gramEnd"/>
-            <w:r>
-              <w:rPr>
-                <w:lang w:val="en-US"/>
-              </w:rPr>
-              <w:t xml:space="preserve"> be null</w:t>
+          </w:p>
+        </w:tc>
+        <w:tc>
+          <w:tcPr>
+            <w:tcW w:w="1500" w:type="dxa"/>
+            <w:shd w:val="clear" w:color="auto" w:fill="auto"/>
+            <w:tcMar>
+              <w:top w:w="100" w:type="dxa"/>
+              <w:left w:w="100" w:type="dxa"/>
+              <w:bottom w:w="100" w:type="dxa"/>
+              <w:right w:w="100" w:type="dxa"/>
+            </w:tcMar>
+          </w:tcPr>
+          <w:p>
+            <w:pPr>
+              <w:widowControl w:val="0"/>
+              <w:spacing w:line="240" w:lineRule="auto"/>
+              <w:rPr>
+                <w:lang w:val="en-US"/>
+              </w:rPr>
+            </w:pPr>
+            <w:r>
+              <w:rPr>
+                <w:lang w:val="en-US"/>
+              </w:rPr>
+              <w:t>Cant be null</w:t>
             </w:r>
           </w:p>
         </w:tc>
@@ -2115,70 +1742,56 @@
               <w:widowControl w:val="0"/>
               <w:spacing w:line="240" w:lineRule="auto"/>
             </w:pPr>
-            <w:proofErr w:type="gramStart"/>
             <w:r>
               <w:t>Ticket</w:t>
             </w:r>
-            <w:proofErr w:type="gramEnd"/>
-          </w:p>
-        </w:tc>
-        <w:tc>
-          <w:tcPr>
-            <w:tcW w:w="1500" w:type="dxa"/>
-            <w:shd w:val="clear" w:color="auto" w:fill="auto"/>
-            <w:tcMar>
-              <w:top w:w="100" w:type="dxa"/>
-              <w:left w:w="100" w:type="dxa"/>
-              <w:bottom w:w="100" w:type="dxa"/>
-              <w:right w:w="100" w:type="dxa"/>
-            </w:tcMar>
-          </w:tcPr>
-          <w:p>
-            <w:pPr>
-              <w:widowControl w:val="0"/>
-              <w:spacing w:line="240" w:lineRule="auto"/>
-            </w:pPr>
-            <w:proofErr w:type="spellStart"/>
+          </w:p>
+        </w:tc>
+        <w:tc>
+          <w:tcPr>
+            <w:tcW w:w="1500" w:type="dxa"/>
+            <w:shd w:val="clear" w:color="auto" w:fill="auto"/>
+            <w:tcMar>
+              <w:top w:w="100" w:type="dxa"/>
+              <w:left w:w="100" w:type="dxa"/>
+              <w:bottom w:w="100" w:type="dxa"/>
+              <w:right w:w="100" w:type="dxa"/>
+            </w:tcMar>
+          </w:tcPr>
+          <w:p>
+            <w:pPr>
+              <w:widowControl w:val="0"/>
+              <w:spacing w:line="240" w:lineRule="auto"/>
+            </w:pPr>
             <w:r>
               <w:t>String</w:t>
             </w:r>
-            <w:proofErr w:type="spellEnd"/>
-          </w:p>
-        </w:tc>
-        <w:tc>
-          <w:tcPr>
-            <w:tcW w:w="1500" w:type="dxa"/>
-            <w:shd w:val="clear" w:color="auto" w:fill="auto"/>
-            <w:tcMar>
-              <w:top w:w="100" w:type="dxa"/>
-              <w:left w:w="100" w:type="dxa"/>
-              <w:bottom w:w="100" w:type="dxa"/>
-              <w:right w:w="100" w:type="dxa"/>
-            </w:tcMar>
-          </w:tcPr>
-          <w:p>
-            <w:pPr>
-              <w:widowControl w:val="0"/>
-              <w:spacing w:line="240" w:lineRule="auto"/>
-              <w:rPr>
-                <w:lang w:val="en-US"/>
-              </w:rPr>
-            </w:pPr>
-            <w:proofErr w:type="spellStart"/>
-            <w:proofErr w:type="gramStart"/>
-            <w:r>
-              <w:rPr>
-                <w:lang w:val="en-US"/>
-              </w:rPr>
-              <w:t>Cant</w:t>
-            </w:r>
-            <w:proofErr w:type="spellEnd"/>
-            <w:proofErr w:type="gramEnd"/>
-            <w:r>
-              <w:rPr>
-                <w:lang w:val="en-US"/>
-              </w:rPr>
-              <w:t xml:space="preserve"> be null</w:t>
+          </w:p>
+        </w:tc>
+        <w:tc>
+          <w:tcPr>
+            <w:tcW w:w="1500" w:type="dxa"/>
+            <w:shd w:val="clear" w:color="auto" w:fill="auto"/>
+            <w:tcMar>
+              <w:top w:w="100" w:type="dxa"/>
+              <w:left w:w="100" w:type="dxa"/>
+              <w:bottom w:w="100" w:type="dxa"/>
+              <w:right w:w="100" w:type="dxa"/>
+            </w:tcMar>
+          </w:tcPr>
+          <w:p>
+            <w:pPr>
+              <w:widowControl w:val="0"/>
+              <w:spacing w:line="240" w:lineRule="auto"/>
+              <w:rPr>
+                <w:lang w:val="en-US"/>
+              </w:rPr>
+            </w:pPr>
+            <w:r>
+              <w:rPr>
+                <w:lang w:val="en-US"/>
+              </w:rPr>
+              <w:t>Cant be null</w:t>
             </w:r>
           </w:p>
         </w:tc>
@@ -2243,47 +1856,35 @@
               <w:widowControl w:val="0"/>
               <w:spacing w:line="240" w:lineRule="auto"/>
             </w:pPr>
-            <w:proofErr w:type="spellStart"/>
             <w:r>
               <w:t>Int</w:t>
             </w:r>
-            <w:proofErr w:type="spellEnd"/>
-          </w:p>
-        </w:tc>
-        <w:tc>
-          <w:tcPr>
-            <w:tcW w:w="1500" w:type="dxa"/>
-            <w:shd w:val="clear" w:color="auto" w:fill="auto"/>
-            <w:tcMar>
-              <w:top w:w="100" w:type="dxa"/>
-              <w:left w:w="100" w:type="dxa"/>
-              <w:bottom w:w="100" w:type="dxa"/>
-              <w:right w:w="100" w:type="dxa"/>
-            </w:tcMar>
-          </w:tcPr>
-          <w:p>
-            <w:pPr>
-              <w:widowControl w:val="0"/>
-              <w:spacing w:line="240" w:lineRule="auto"/>
-              <w:rPr>
-                <w:lang w:val="en-US"/>
-              </w:rPr>
-            </w:pPr>
-            <w:proofErr w:type="spellStart"/>
-            <w:proofErr w:type="gramStart"/>
-            <w:r>
-              <w:rPr>
-                <w:lang w:val="en-US"/>
-              </w:rPr>
-              <w:t>Cant</w:t>
-            </w:r>
-            <w:proofErr w:type="spellEnd"/>
-            <w:proofErr w:type="gramEnd"/>
-            <w:r>
-              <w:rPr>
-                <w:lang w:val="en-US"/>
-              </w:rPr>
-              <w:t xml:space="preserve"> be null or less than 0.</w:t>
+          </w:p>
+        </w:tc>
+        <w:tc>
+          <w:tcPr>
+            <w:tcW w:w="1500" w:type="dxa"/>
+            <w:shd w:val="clear" w:color="auto" w:fill="auto"/>
+            <w:tcMar>
+              <w:top w:w="100" w:type="dxa"/>
+              <w:left w:w="100" w:type="dxa"/>
+              <w:bottom w:w="100" w:type="dxa"/>
+              <w:right w:w="100" w:type="dxa"/>
+            </w:tcMar>
+          </w:tcPr>
+          <w:p>
+            <w:pPr>
+              <w:widowControl w:val="0"/>
+              <w:spacing w:line="240" w:lineRule="auto"/>
+              <w:rPr>
+                <w:lang w:val="en-US"/>
+              </w:rPr>
+            </w:pPr>
+            <w:r>
+              <w:rPr>
+                <w:lang w:val="en-US"/>
+              </w:rPr>
+              <w:t>Cant be null or less than 0.</w:t>
             </w:r>
           </w:p>
         </w:tc>
@@ -2330,70 +1931,56 @@
               <w:widowControl w:val="0"/>
               <w:spacing w:line="240" w:lineRule="auto"/>
             </w:pPr>
-            <w:proofErr w:type="spellStart"/>
             <w:r>
               <w:t>isFirstClass</w:t>
             </w:r>
-            <w:proofErr w:type="spellEnd"/>
-          </w:p>
-        </w:tc>
-        <w:tc>
-          <w:tcPr>
-            <w:tcW w:w="1500" w:type="dxa"/>
-            <w:shd w:val="clear" w:color="auto" w:fill="auto"/>
-            <w:tcMar>
-              <w:top w:w="100" w:type="dxa"/>
-              <w:left w:w="100" w:type="dxa"/>
-              <w:bottom w:w="100" w:type="dxa"/>
-              <w:right w:w="100" w:type="dxa"/>
-            </w:tcMar>
-          </w:tcPr>
-          <w:p>
-            <w:pPr>
-              <w:widowControl w:val="0"/>
-              <w:spacing w:line="240" w:lineRule="auto"/>
-            </w:pPr>
-            <w:proofErr w:type="spellStart"/>
+          </w:p>
+        </w:tc>
+        <w:tc>
+          <w:tcPr>
+            <w:tcW w:w="1500" w:type="dxa"/>
+            <w:shd w:val="clear" w:color="auto" w:fill="auto"/>
+            <w:tcMar>
+              <w:top w:w="100" w:type="dxa"/>
+              <w:left w:w="100" w:type="dxa"/>
+              <w:bottom w:w="100" w:type="dxa"/>
+              <w:right w:w="100" w:type="dxa"/>
+            </w:tcMar>
+          </w:tcPr>
+          <w:p>
+            <w:pPr>
+              <w:widowControl w:val="0"/>
+              <w:spacing w:line="240" w:lineRule="auto"/>
+            </w:pPr>
             <w:r>
               <w:t>boolean</w:t>
             </w:r>
-            <w:proofErr w:type="spellEnd"/>
-          </w:p>
-        </w:tc>
-        <w:tc>
-          <w:tcPr>
-            <w:tcW w:w="1500" w:type="dxa"/>
-            <w:shd w:val="clear" w:color="auto" w:fill="auto"/>
-            <w:tcMar>
-              <w:top w:w="100" w:type="dxa"/>
-              <w:left w:w="100" w:type="dxa"/>
-              <w:bottom w:w="100" w:type="dxa"/>
-              <w:right w:w="100" w:type="dxa"/>
-            </w:tcMar>
-          </w:tcPr>
-          <w:p>
-            <w:pPr>
-              <w:widowControl w:val="0"/>
-              <w:spacing w:line="240" w:lineRule="auto"/>
-              <w:rPr>
-                <w:lang w:val="en-US"/>
-              </w:rPr>
-            </w:pPr>
-            <w:proofErr w:type="spellStart"/>
-            <w:proofErr w:type="gramStart"/>
-            <w:r>
-              <w:rPr>
-                <w:lang w:val="en-US"/>
-              </w:rPr>
-              <w:t>Cant</w:t>
-            </w:r>
-            <w:proofErr w:type="spellEnd"/>
-            <w:proofErr w:type="gramEnd"/>
-            <w:r>
-              <w:rPr>
-                <w:lang w:val="en-US"/>
-              </w:rPr>
-              <w:t xml:space="preserve"> be null.</w:t>
+          </w:p>
+        </w:tc>
+        <w:tc>
+          <w:tcPr>
+            <w:tcW w:w="1500" w:type="dxa"/>
+            <w:shd w:val="clear" w:color="auto" w:fill="auto"/>
+            <w:tcMar>
+              <w:top w:w="100" w:type="dxa"/>
+              <w:left w:w="100" w:type="dxa"/>
+              <w:bottom w:w="100" w:type="dxa"/>
+              <w:right w:w="100" w:type="dxa"/>
+            </w:tcMar>
+          </w:tcPr>
+          <w:p>
+            <w:pPr>
+              <w:widowControl w:val="0"/>
+              <w:spacing w:line="240" w:lineRule="auto"/>
+              <w:rPr>
+                <w:lang w:val="en-US"/>
+              </w:rPr>
+            </w:pPr>
+            <w:r>
+              <w:rPr>
+                <w:lang w:val="en-US"/>
+              </w:rPr>
+              <w:t>Cant be null.</w:t>
             </w:r>
           </w:p>
         </w:tc>
@@ -2440,11 +2027,9 @@
               <w:widowControl w:val="0"/>
               <w:spacing w:line="240" w:lineRule="auto"/>
             </w:pPr>
-            <w:proofErr w:type="spellStart"/>
             <w:r>
               <w:t>ArrivalTime</w:t>
             </w:r>
-            <w:proofErr w:type="spellEnd"/>
           </w:p>
         </w:tc>
         <w:tc>
@@ -2559,45 +2144,35 @@
               <w:widowControl w:val="0"/>
               <w:spacing w:line="240" w:lineRule="auto"/>
             </w:pPr>
-            <w:proofErr w:type="spellStart"/>
             <w:r>
               <w:t>int</w:t>
             </w:r>
-            <w:proofErr w:type="spellEnd"/>
-          </w:p>
-        </w:tc>
-        <w:tc>
-          <w:tcPr>
-            <w:tcW w:w="1500" w:type="dxa"/>
-            <w:shd w:val="clear" w:color="auto" w:fill="auto"/>
-            <w:tcMar>
-              <w:top w:w="100" w:type="dxa"/>
-              <w:left w:w="100" w:type="dxa"/>
-              <w:bottom w:w="100" w:type="dxa"/>
-              <w:right w:w="100" w:type="dxa"/>
-            </w:tcMar>
-          </w:tcPr>
-          <w:p>
-            <w:pPr>
-              <w:widowControl w:val="0"/>
-              <w:spacing w:line="240" w:lineRule="auto"/>
-              <w:rPr>
-                <w:lang w:val="en-US"/>
-              </w:rPr>
-            </w:pPr>
-            <w:proofErr w:type="gramStart"/>
-            <w:r>
-              <w:rPr>
-                <w:lang w:val="en-US"/>
-              </w:rPr>
-              <w:t>Cant</w:t>
-            </w:r>
-            <w:proofErr w:type="gramEnd"/>
-            <w:r>
-              <w:rPr>
-                <w:lang w:val="en-US"/>
-              </w:rPr>
-              <w:t xml:space="preserve"> be less than 0 or null.</w:t>
+          </w:p>
+        </w:tc>
+        <w:tc>
+          <w:tcPr>
+            <w:tcW w:w="1500" w:type="dxa"/>
+            <w:shd w:val="clear" w:color="auto" w:fill="auto"/>
+            <w:tcMar>
+              <w:top w:w="100" w:type="dxa"/>
+              <w:left w:w="100" w:type="dxa"/>
+              <w:bottom w:w="100" w:type="dxa"/>
+              <w:right w:w="100" w:type="dxa"/>
+            </w:tcMar>
+          </w:tcPr>
+          <w:p>
+            <w:pPr>
+              <w:widowControl w:val="0"/>
+              <w:spacing w:line="240" w:lineRule="auto"/>
+              <w:rPr>
+                <w:lang w:val="en-US"/>
+              </w:rPr>
+            </w:pPr>
+            <w:r>
+              <w:rPr>
+                <w:lang w:val="en-US"/>
+              </w:rPr>
+              <w:t>Cant be less than 0 or null.</w:t>
             </w:r>
           </w:p>
         </w:tc>
@@ -2644,70 +2219,56 @@
               <w:widowControl w:val="0"/>
               <w:spacing w:line="240" w:lineRule="auto"/>
             </w:pPr>
-            <w:proofErr w:type="spellStart"/>
-            <w:r>
-              <w:t>Disability</w:t>
-            </w:r>
-            <w:proofErr w:type="spellEnd"/>
-          </w:p>
-        </w:tc>
-        <w:tc>
-          <w:tcPr>
-            <w:tcW w:w="1500" w:type="dxa"/>
-            <w:shd w:val="clear" w:color="auto" w:fill="auto"/>
-            <w:tcMar>
-              <w:top w:w="100" w:type="dxa"/>
-              <w:left w:w="100" w:type="dxa"/>
-              <w:bottom w:w="100" w:type="dxa"/>
-              <w:right w:w="100" w:type="dxa"/>
-            </w:tcMar>
-          </w:tcPr>
-          <w:p>
-            <w:pPr>
-              <w:widowControl w:val="0"/>
-              <w:spacing w:line="240" w:lineRule="auto"/>
-            </w:pPr>
-            <w:proofErr w:type="spellStart"/>
-            <w:r>
-              <w:t>Boolean</w:t>
-            </w:r>
-            <w:proofErr w:type="spellEnd"/>
-          </w:p>
-        </w:tc>
-        <w:tc>
-          <w:tcPr>
-            <w:tcW w:w="1500" w:type="dxa"/>
-            <w:shd w:val="clear" w:color="auto" w:fill="auto"/>
-            <w:tcMar>
-              <w:top w:w="100" w:type="dxa"/>
-              <w:left w:w="100" w:type="dxa"/>
-              <w:bottom w:w="100" w:type="dxa"/>
-              <w:right w:w="100" w:type="dxa"/>
-            </w:tcMar>
-          </w:tcPr>
-          <w:p>
-            <w:pPr>
-              <w:widowControl w:val="0"/>
-              <w:spacing w:line="240" w:lineRule="auto"/>
-              <w:rPr>
-                <w:lang w:val="en-US"/>
-              </w:rPr>
-            </w:pPr>
-            <w:proofErr w:type="spellStart"/>
-            <w:proofErr w:type="gramStart"/>
-            <w:r>
-              <w:rPr>
-                <w:lang w:val="en-US"/>
-              </w:rPr>
-              <w:t>Cant</w:t>
-            </w:r>
-            <w:proofErr w:type="spellEnd"/>
-            <w:proofErr w:type="gramEnd"/>
-            <w:r>
-              <w:rPr>
-                <w:lang w:val="en-US"/>
-              </w:rPr>
-              <w:t xml:space="preserve"> be null.</w:t>
+            <w:r>
+              <w:t>typeHelp</w:t>
+            </w:r>
+          </w:p>
+        </w:tc>
+        <w:tc>
+          <w:tcPr>
+            <w:tcW w:w="1500" w:type="dxa"/>
+            <w:shd w:val="clear" w:color="auto" w:fill="auto"/>
+            <w:tcMar>
+              <w:top w:w="100" w:type="dxa"/>
+              <w:left w:w="100" w:type="dxa"/>
+              <w:bottom w:w="100" w:type="dxa"/>
+              <w:right w:w="100" w:type="dxa"/>
+            </w:tcMar>
+          </w:tcPr>
+          <w:p>
+            <w:pPr>
+              <w:widowControl w:val="0"/>
+              <w:spacing w:line="240" w:lineRule="auto"/>
+            </w:pPr>
+            <w:r>
+              <w:t>typeHelp</w:t>
+            </w:r>
+          </w:p>
+        </w:tc>
+        <w:tc>
+          <w:tcPr>
+            <w:tcW w:w="1500" w:type="dxa"/>
+            <w:shd w:val="clear" w:color="auto" w:fill="auto"/>
+            <w:tcMar>
+              <w:top w:w="100" w:type="dxa"/>
+              <w:left w:w="100" w:type="dxa"/>
+              <w:bottom w:w="100" w:type="dxa"/>
+              <w:right w:w="100" w:type="dxa"/>
+            </w:tcMar>
+          </w:tcPr>
+          <w:p>
+            <w:pPr>
+              <w:widowControl w:val="0"/>
+              <w:spacing w:line="240" w:lineRule="auto"/>
+              <w:rPr>
+                <w:lang w:val="en-US"/>
+              </w:rPr>
+            </w:pPr>
+            <w:r>
+              <w:rPr>
+                <w:lang w:val="en-US"/>
+              </w:rPr>
+              <w:t>Cant be null.</w:t>
             </w:r>
           </w:p>
         </w:tc>
@@ -2754,70 +2315,56 @@
               <w:widowControl w:val="0"/>
               <w:spacing w:line="240" w:lineRule="auto"/>
             </w:pPr>
-            <w:proofErr w:type="spellStart"/>
             <w:r>
               <w:t>InAircraft</w:t>
             </w:r>
-            <w:proofErr w:type="spellEnd"/>
-          </w:p>
-        </w:tc>
-        <w:tc>
-          <w:tcPr>
-            <w:tcW w:w="1500" w:type="dxa"/>
-            <w:shd w:val="clear" w:color="auto" w:fill="auto"/>
-            <w:tcMar>
-              <w:top w:w="100" w:type="dxa"/>
-              <w:left w:w="100" w:type="dxa"/>
-              <w:bottom w:w="100" w:type="dxa"/>
-              <w:right w:w="100" w:type="dxa"/>
-            </w:tcMar>
-          </w:tcPr>
-          <w:p>
-            <w:pPr>
-              <w:widowControl w:val="0"/>
-              <w:spacing w:line="240" w:lineRule="auto"/>
-            </w:pPr>
-            <w:proofErr w:type="spellStart"/>
+          </w:p>
+        </w:tc>
+        <w:tc>
+          <w:tcPr>
+            <w:tcW w:w="1500" w:type="dxa"/>
+            <w:shd w:val="clear" w:color="auto" w:fill="auto"/>
+            <w:tcMar>
+              <w:top w:w="100" w:type="dxa"/>
+              <w:left w:w="100" w:type="dxa"/>
+              <w:bottom w:w="100" w:type="dxa"/>
+              <w:right w:w="100" w:type="dxa"/>
+            </w:tcMar>
+          </w:tcPr>
+          <w:p>
+            <w:pPr>
+              <w:widowControl w:val="0"/>
+              <w:spacing w:line="240" w:lineRule="auto"/>
+            </w:pPr>
             <w:r>
               <w:t>boolean</w:t>
             </w:r>
-            <w:proofErr w:type="spellEnd"/>
-          </w:p>
-        </w:tc>
-        <w:tc>
-          <w:tcPr>
-            <w:tcW w:w="1500" w:type="dxa"/>
-            <w:shd w:val="clear" w:color="auto" w:fill="auto"/>
-            <w:tcMar>
-              <w:top w:w="100" w:type="dxa"/>
-              <w:left w:w="100" w:type="dxa"/>
-              <w:bottom w:w="100" w:type="dxa"/>
-              <w:right w:w="100" w:type="dxa"/>
-            </w:tcMar>
-          </w:tcPr>
-          <w:p>
-            <w:pPr>
-              <w:widowControl w:val="0"/>
-              <w:spacing w:line="240" w:lineRule="auto"/>
-              <w:rPr>
-                <w:lang w:val="en-US"/>
-              </w:rPr>
-            </w:pPr>
-            <w:proofErr w:type="spellStart"/>
-            <w:proofErr w:type="gramStart"/>
-            <w:r>
-              <w:rPr>
-                <w:lang w:val="en-US"/>
-              </w:rPr>
-              <w:t>Cant</w:t>
-            </w:r>
-            <w:proofErr w:type="spellEnd"/>
-            <w:proofErr w:type="gramEnd"/>
-            <w:r>
-              <w:rPr>
-                <w:lang w:val="en-US"/>
-              </w:rPr>
-              <w:t xml:space="preserve"> be null.</w:t>
+          </w:p>
+        </w:tc>
+        <w:tc>
+          <w:tcPr>
+            <w:tcW w:w="1500" w:type="dxa"/>
+            <w:shd w:val="clear" w:color="auto" w:fill="auto"/>
+            <w:tcMar>
+              <w:top w:w="100" w:type="dxa"/>
+              <w:left w:w="100" w:type="dxa"/>
+              <w:bottom w:w="100" w:type="dxa"/>
+              <w:right w:w="100" w:type="dxa"/>
+            </w:tcMar>
+          </w:tcPr>
+          <w:p>
+            <w:pPr>
+              <w:widowControl w:val="0"/>
+              <w:spacing w:line="240" w:lineRule="auto"/>
+              <w:rPr>
+                <w:lang w:val="en-US"/>
+              </w:rPr>
+            </w:pPr>
+            <w:r>
+              <w:rPr>
+                <w:lang w:val="en-US"/>
+              </w:rPr>
+              <w:t>Cant be null.</w:t>
             </w:r>
           </w:p>
         </w:tc>
@@ -2910,21 +2457,7 @@
               <w:rPr>
                 <w:lang w:val="en-US"/>
               </w:rPr>
-              <w:t xml:space="preserve">2.The system modifies </w:t>
-            </w:r>
-            <w:proofErr w:type="spellStart"/>
-            <w:r>
-              <w:rPr>
-                <w:lang w:val="en-US"/>
-              </w:rPr>
-              <w:t>ArrivaTime</w:t>
-            </w:r>
-            <w:proofErr w:type="spellEnd"/>
-            <w:r>
-              <w:rPr>
-                <w:lang w:val="en-US"/>
-              </w:rPr>
-              <w:t>.</w:t>
+              <w:t>2.The system modifies ArrivaTime.</w:t>
             </w:r>
           </w:p>
           <w:p>
@@ -2958,27 +2491,9 @@
               <w:spacing w:before="240" w:after="160"/>
               <w:jc w:val="center"/>
             </w:pPr>
-            <w:proofErr w:type="spellStart"/>
-            <w:r>
-              <w:t>Result</w:t>
-            </w:r>
-            <w:proofErr w:type="spellEnd"/>
-            <w:r>
-              <w:t xml:space="preserve"> </w:t>
-            </w:r>
-            <w:proofErr w:type="spellStart"/>
-            <w:r>
-              <w:t>or</w:t>
-            </w:r>
-            <w:proofErr w:type="spellEnd"/>
-            <w:r>
-              <w:t xml:space="preserve"> </w:t>
-            </w:r>
-            <w:proofErr w:type="spellStart"/>
-            <w:r>
-              <w:t>Postcondition</w:t>
-            </w:r>
-            <w:proofErr w:type="spellEnd"/>
+            <w:r>
+              <w:t>Result or Postcondition</w:t>
+            </w:r>
           </w:p>
         </w:tc>
         <w:tc>
@@ -3023,21 +2538,7 @@
               <w:rPr>
                 <w:lang w:val="en-US"/>
               </w:rPr>
-              <w:t xml:space="preserve">if </w:t>
-            </w:r>
-            <w:proofErr w:type="spellStart"/>
-            <w:r>
-              <w:rPr>
-                <w:lang w:val="en-US"/>
-              </w:rPr>
-              <w:t>ArrivalTime</w:t>
-            </w:r>
-            <w:proofErr w:type="spellEnd"/>
-            <w:r>
-              <w:rPr>
-                <w:lang w:val="en-US"/>
-              </w:rPr>
-              <w:t xml:space="preserve"> is null deletes.</w:t>
+              <w:t>if ArrivalTime is null deletes.</w:t>
             </w:r>
           </w:p>
         </w:tc>
@@ -3085,14 +2586,12 @@
               <w:spacing w:before="240" w:after="160"/>
               <w:jc w:val="center"/>
             </w:pPr>
-            <w:proofErr w:type="spellStart"/>
             <w:r>
               <w:rPr>
                 <w:b/>
               </w:rPr>
               <w:t>Name</w:t>
             </w:r>
-            <w:proofErr w:type="spellEnd"/>
           </w:p>
         </w:tc>
         <w:tc>
@@ -3115,84 +2614,32 @@
               <w:rPr>
                 <w:b/>
               </w:rPr>
-              <w:t xml:space="preserve">Data </w:t>
-            </w:r>
-            <w:proofErr w:type="spellStart"/>
+              <w:t>Data type</w:t>
+            </w:r>
+          </w:p>
+        </w:tc>
+        <w:tc>
+          <w:tcPr>
+            <w:tcW w:w="1500" w:type="dxa"/>
+            <w:shd w:val="clear" w:color="auto" w:fill="auto"/>
+            <w:tcMar>
+              <w:top w:w="100" w:type="dxa"/>
+              <w:left w:w="100" w:type="dxa"/>
+              <w:bottom w:w="100" w:type="dxa"/>
+              <w:right w:w="100" w:type="dxa"/>
+            </w:tcMar>
+          </w:tcPr>
+          <w:p>
+            <w:pPr>
+              <w:spacing w:before="240" w:after="160"/>
+              <w:jc w:val="center"/>
+            </w:pPr>
             <w:r>
               <w:rPr>
                 <w:b/>
               </w:rPr>
-              <w:t>type</w:t>
-            </w:r>
-            <w:proofErr w:type="spellEnd"/>
-          </w:p>
-        </w:tc>
-        <w:tc>
-          <w:tcPr>
-            <w:tcW w:w="1500" w:type="dxa"/>
-            <w:shd w:val="clear" w:color="auto" w:fill="auto"/>
-            <w:tcMar>
-              <w:top w:w="100" w:type="dxa"/>
-              <w:left w:w="100" w:type="dxa"/>
-              <w:bottom w:w="100" w:type="dxa"/>
-              <w:right w:w="100" w:type="dxa"/>
-            </w:tcMar>
-          </w:tcPr>
-          <w:p>
-            <w:pPr>
-              <w:spacing w:before="240" w:after="160"/>
-              <w:jc w:val="center"/>
-            </w:pPr>
-            <w:proofErr w:type="spellStart"/>
-            <w:r>
-              <w:rPr>
-                <w:b/>
-              </w:rPr>
-              <w:t>Selection</w:t>
-            </w:r>
-            <w:proofErr w:type="spellEnd"/>
-            <w:r>
-              <w:rPr>
-                <w:b/>
-              </w:rPr>
-              <w:t xml:space="preserve"> </w:t>
-            </w:r>
-            <w:proofErr w:type="spellStart"/>
-            <w:r>
-              <w:rPr>
-                <w:b/>
-              </w:rPr>
-              <w:t>or</w:t>
-            </w:r>
-            <w:proofErr w:type="spellEnd"/>
-            <w:r>
-              <w:rPr>
-                <w:b/>
-              </w:rPr>
-              <w:t xml:space="preserve"> </w:t>
-            </w:r>
-            <w:proofErr w:type="spellStart"/>
-            <w:r>
-              <w:rPr>
-                <w:b/>
-              </w:rPr>
-              <w:t>repetition</w:t>
-            </w:r>
-            <w:proofErr w:type="spellEnd"/>
-            <w:r>
-              <w:rPr>
-                <w:b/>
-              </w:rPr>
-              <w:t xml:space="preserve"> </w:t>
-            </w:r>
-            <w:proofErr w:type="spellStart"/>
-            <w:r>
-              <w:rPr>
-                <w:b/>
-              </w:rPr>
-              <w:t>condition</w:t>
-            </w:r>
-            <w:proofErr w:type="spellEnd"/>
+              <w:t>Selection or repetition condition</w:t>
+            </w:r>
           </w:p>
         </w:tc>
       </w:tr>
@@ -3327,27 +2774,9 @@
               <w:spacing w:before="240" w:after="160"/>
               <w:jc w:val="center"/>
             </w:pPr>
-            <w:proofErr w:type="spellStart"/>
-            <w:r>
-              <w:t>Name</w:t>
-            </w:r>
-            <w:proofErr w:type="spellEnd"/>
-            <w:r>
-              <w:t xml:space="preserve"> </w:t>
-            </w:r>
-            <w:proofErr w:type="spellStart"/>
-            <w:r>
-              <w:t>or</w:t>
-            </w:r>
-            <w:proofErr w:type="spellEnd"/>
-            <w:r>
-              <w:t xml:space="preserve"> </w:t>
-            </w:r>
-            <w:proofErr w:type="spellStart"/>
-            <w:r>
-              <w:t>identifier</w:t>
-            </w:r>
-            <w:proofErr w:type="spellEnd"/>
+            <w:r>
+              <w:t>Name or identifier</w:t>
+            </w:r>
           </w:p>
         </w:tc>
         <w:tc>
@@ -3404,11 +2833,9 @@
               <w:spacing w:before="240" w:after="160"/>
               <w:jc w:val="center"/>
             </w:pPr>
-            <w:proofErr w:type="spellStart"/>
             <w:r>
               <w:t>Summary</w:t>
             </w:r>
-            <w:proofErr w:type="spellEnd"/>
           </w:p>
         </w:tc>
         <w:tc>
@@ -3489,14 +2916,12 @@
               <w:spacing w:before="240" w:after="160"/>
               <w:jc w:val="center"/>
             </w:pPr>
-            <w:proofErr w:type="spellStart"/>
             <w:r>
               <w:rPr>
                 <w:b/>
               </w:rPr>
               <w:t>Name</w:t>
             </w:r>
-            <w:proofErr w:type="spellEnd"/>
           </w:p>
         </w:tc>
         <w:tc>
@@ -3519,84 +2944,32 @@
               <w:rPr>
                 <w:b/>
               </w:rPr>
-              <w:t xml:space="preserve">Data </w:t>
-            </w:r>
-            <w:proofErr w:type="spellStart"/>
+              <w:t>Data type</w:t>
+            </w:r>
+          </w:p>
+        </w:tc>
+        <w:tc>
+          <w:tcPr>
+            <w:tcW w:w="1500" w:type="dxa"/>
+            <w:shd w:val="clear" w:color="auto" w:fill="auto"/>
+            <w:tcMar>
+              <w:top w:w="100" w:type="dxa"/>
+              <w:left w:w="100" w:type="dxa"/>
+              <w:bottom w:w="100" w:type="dxa"/>
+              <w:right w:w="100" w:type="dxa"/>
+            </w:tcMar>
+          </w:tcPr>
+          <w:p>
+            <w:pPr>
+              <w:spacing w:before="240" w:after="160"/>
+              <w:jc w:val="center"/>
+            </w:pPr>
             <w:r>
               <w:rPr>
                 <w:b/>
               </w:rPr>
-              <w:t>type</w:t>
-            </w:r>
-            <w:proofErr w:type="spellEnd"/>
-          </w:p>
-        </w:tc>
-        <w:tc>
-          <w:tcPr>
-            <w:tcW w:w="1500" w:type="dxa"/>
-            <w:shd w:val="clear" w:color="auto" w:fill="auto"/>
-            <w:tcMar>
-              <w:top w:w="100" w:type="dxa"/>
-              <w:left w:w="100" w:type="dxa"/>
-              <w:bottom w:w="100" w:type="dxa"/>
-              <w:right w:w="100" w:type="dxa"/>
-            </w:tcMar>
-          </w:tcPr>
-          <w:p>
-            <w:pPr>
-              <w:spacing w:before="240" w:after="160"/>
-              <w:jc w:val="center"/>
-            </w:pPr>
-            <w:proofErr w:type="spellStart"/>
-            <w:r>
-              <w:rPr>
-                <w:b/>
-              </w:rPr>
-              <w:t>Selection</w:t>
-            </w:r>
-            <w:proofErr w:type="spellEnd"/>
-            <w:r>
-              <w:rPr>
-                <w:b/>
-              </w:rPr>
-              <w:t xml:space="preserve"> </w:t>
-            </w:r>
-            <w:proofErr w:type="spellStart"/>
-            <w:r>
-              <w:rPr>
-                <w:b/>
-              </w:rPr>
-              <w:t>or</w:t>
-            </w:r>
-            <w:proofErr w:type="spellEnd"/>
-            <w:r>
-              <w:rPr>
-                <w:b/>
-              </w:rPr>
-              <w:t xml:space="preserve"> </w:t>
-            </w:r>
-            <w:proofErr w:type="spellStart"/>
-            <w:r>
-              <w:rPr>
-                <w:b/>
-              </w:rPr>
-              <w:t>repetition</w:t>
-            </w:r>
-            <w:proofErr w:type="spellEnd"/>
-            <w:r>
-              <w:rPr>
-                <w:b/>
-              </w:rPr>
-              <w:t xml:space="preserve"> </w:t>
-            </w:r>
-            <w:proofErr w:type="spellStart"/>
-            <w:r>
-              <w:rPr>
-                <w:b/>
-              </w:rPr>
-              <w:t>condition</w:t>
-            </w:r>
-            <w:proofErr w:type="spellEnd"/>
+              <w:t>Selection or repetition condition</w:t>
+            </w:r>
           </w:p>
         </w:tc>
       </w:tr>
@@ -3639,65 +3012,51 @@
               <w:widowControl w:val="0"/>
               <w:spacing w:line="240" w:lineRule="auto"/>
             </w:pPr>
-            <w:proofErr w:type="spellStart"/>
             <w:r>
               <w:t>numRowsNormal</w:t>
             </w:r>
-            <w:proofErr w:type="spellEnd"/>
-          </w:p>
-        </w:tc>
-        <w:tc>
-          <w:tcPr>
-            <w:tcW w:w="1500" w:type="dxa"/>
-            <w:shd w:val="clear" w:color="auto" w:fill="auto"/>
-            <w:tcMar>
-              <w:top w:w="100" w:type="dxa"/>
-              <w:left w:w="100" w:type="dxa"/>
-              <w:bottom w:w="100" w:type="dxa"/>
-              <w:right w:w="100" w:type="dxa"/>
-            </w:tcMar>
-          </w:tcPr>
-          <w:p>
-            <w:pPr>
-              <w:widowControl w:val="0"/>
-              <w:spacing w:line="240" w:lineRule="auto"/>
-            </w:pPr>
-            <w:proofErr w:type="spellStart"/>
+          </w:p>
+        </w:tc>
+        <w:tc>
+          <w:tcPr>
+            <w:tcW w:w="1500" w:type="dxa"/>
+            <w:shd w:val="clear" w:color="auto" w:fill="auto"/>
+            <w:tcMar>
+              <w:top w:w="100" w:type="dxa"/>
+              <w:left w:w="100" w:type="dxa"/>
+              <w:bottom w:w="100" w:type="dxa"/>
+              <w:right w:w="100" w:type="dxa"/>
+            </w:tcMar>
+          </w:tcPr>
+          <w:p>
+            <w:pPr>
+              <w:widowControl w:val="0"/>
+              <w:spacing w:line="240" w:lineRule="auto"/>
+            </w:pPr>
             <w:r>
               <w:t>Int</w:t>
             </w:r>
-            <w:proofErr w:type="spellEnd"/>
-          </w:p>
-        </w:tc>
-        <w:tc>
-          <w:tcPr>
-            <w:tcW w:w="1500" w:type="dxa"/>
-            <w:shd w:val="clear" w:color="auto" w:fill="auto"/>
-            <w:tcMar>
-              <w:top w:w="100" w:type="dxa"/>
-              <w:left w:w="100" w:type="dxa"/>
-              <w:bottom w:w="100" w:type="dxa"/>
-              <w:right w:w="100" w:type="dxa"/>
-            </w:tcMar>
-          </w:tcPr>
-          <w:p>
-            <w:pPr>
-              <w:widowControl w:val="0"/>
-              <w:spacing w:line="240" w:lineRule="auto"/>
-            </w:pPr>
-            <w:proofErr w:type="spellStart"/>
-            <w:r>
-              <w:t>Cant</w:t>
-            </w:r>
-            <w:proofErr w:type="spellEnd"/>
-            <w:r>
-              <w:t xml:space="preserve"> be </w:t>
-            </w:r>
-            <w:proofErr w:type="spellStart"/>
-            <w:r>
-              <w:t>null</w:t>
-            </w:r>
-            <w:proofErr w:type="spellEnd"/>
+          </w:p>
+        </w:tc>
+        <w:tc>
+          <w:tcPr>
+            <w:tcW w:w="1500" w:type="dxa"/>
+            <w:shd w:val="clear" w:color="auto" w:fill="auto"/>
+            <w:tcMar>
+              <w:top w:w="100" w:type="dxa"/>
+              <w:left w:w="100" w:type="dxa"/>
+              <w:bottom w:w="100" w:type="dxa"/>
+              <w:right w:w="100" w:type="dxa"/>
+            </w:tcMar>
+          </w:tcPr>
+          <w:p>
+            <w:pPr>
+              <w:widowControl w:val="0"/>
+              <w:spacing w:line="240" w:lineRule="auto"/>
+            </w:pPr>
+            <w:r>
+              <w:t>Cant be null</w:t>
+            </w:r>
           </w:p>
         </w:tc>
       </w:tr>
@@ -3740,65 +3099,51 @@
               <w:widowControl w:val="0"/>
               <w:spacing w:line="240" w:lineRule="auto"/>
             </w:pPr>
-            <w:proofErr w:type="spellStart"/>
             <w:r>
               <w:t>numRowsFirstClass</w:t>
             </w:r>
-            <w:proofErr w:type="spellEnd"/>
-          </w:p>
-        </w:tc>
-        <w:tc>
-          <w:tcPr>
-            <w:tcW w:w="1500" w:type="dxa"/>
-            <w:shd w:val="clear" w:color="auto" w:fill="auto"/>
-            <w:tcMar>
-              <w:top w:w="100" w:type="dxa"/>
-              <w:left w:w="100" w:type="dxa"/>
-              <w:bottom w:w="100" w:type="dxa"/>
-              <w:right w:w="100" w:type="dxa"/>
-            </w:tcMar>
-          </w:tcPr>
-          <w:p>
-            <w:pPr>
-              <w:widowControl w:val="0"/>
-              <w:spacing w:line="240" w:lineRule="auto"/>
-            </w:pPr>
-            <w:proofErr w:type="spellStart"/>
+          </w:p>
+        </w:tc>
+        <w:tc>
+          <w:tcPr>
+            <w:tcW w:w="1500" w:type="dxa"/>
+            <w:shd w:val="clear" w:color="auto" w:fill="auto"/>
+            <w:tcMar>
+              <w:top w:w="100" w:type="dxa"/>
+              <w:left w:w="100" w:type="dxa"/>
+              <w:bottom w:w="100" w:type="dxa"/>
+              <w:right w:w="100" w:type="dxa"/>
+            </w:tcMar>
+          </w:tcPr>
+          <w:p>
+            <w:pPr>
+              <w:widowControl w:val="0"/>
+              <w:spacing w:line="240" w:lineRule="auto"/>
+            </w:pPr>
             <w:r>
               <w:t>Int</w:t>
             </w:r>
-            <w:proofErr w:type="spellEnd"/>
-          </w:p>
-        </w:tc>
-        <w:tc>
-          <w:tcPr>
-            <w:tcW w:w="1500" w:type="dxa"/>
-            <w:shd w:val="clear" w:color="auto" w:fill="auto"/>
-            <w:tcMar>
-              <w:top w:w="100" w:type="dxa"/>
-              <w:left w:w="100" w:type="dxa"/>
-              <w:bottom w:w="100" w:type="dxa"/>
-              <w:right w:w="100" w:type="dxa"/>
-            </w:tcMar>
-          </w:tcPr>
-          <w:p>
-            <w:pPr>
-              <w:widowControl w:val="0"/>
-              <w:spacing w:line="240" w:lineRule="auto"/>
-            </w:pPr>
-            <w:proofErr w:type="spellStart"/>
-            <w:r>
-              <w:t>Cant</w:t>
-            </w:r>
-            <w:proofErr w:type="spellEnd"/>
-            <w:r>
-              <w:t xml:space="preserve"> be </w:t>
-            </w:r>
-            <w:proofErr w:type="spellStart"/>
-            <w:r>
-              <w:t>null</w:t>
-            </w:r>
-            <w:proofErr w:type="spellEnd"/>
+          </w:p>
+        </w:tc>
+        <w:tc>
+          <w:tcPr>
+            <w:tcW w:w="1500" w:type="dxa"/>
+            <w:shd w:val="clear" w:color="auto" w:fill="auto"/>
+            <w:tcMar>
+              <w:top w:w="100" w:type="dxa"/>
+              <w:left w:w="100" w:type="dxa"/>
+              <w:bottom w:w="100" w:type="dxa"/>
+              <w:right w:w="100" w:type="dxa"/>
+            </w:tcMar>
+          </w:tcPr>
+          <w:p>
+            <w:pPr>
+              <w:widowControl w:val="0"/>
+              <w:spacing w:line="240" w:lineRule="auto"/>
+            </w:pPr>
+            <w:r>
+              <w:t>Cant be null</w:t>
+            </w:r>
           </w:p>
         </w:tc>
       </w:tr>
@@ -3841,65 +3186,51 @@
               <w:widowControl w:val="0"/>
               <w:spacing w:line="240" w:lineRule="auto"/>
             </w:pPr>
-            <w:proofErr w:type="spellStart"/>
             <w:r>
               <w:t>numSeatsPerRow</w:t>
             </w:r>
-            <w:proofErr w:type="spellEnd"/>
-          </w:p>
-        </w:tc>
-        <w:tc>
-          <w:tcPr>
-            <w:tcW w:w="1500" w:type="dxa"/>
-            <w:shd w:val="clear" w:color="auto" w:fill="auto"/>
-            <w:tcMar>
-              <w:top w:w="100" w:type="dxa"/>
-              <w:left w:w="100" w:type="dxa"/>
-              <w:bottom w:w="100" w:type="dxa"/>
-              <w:right w:w="100" w:type="dxa"/>
-            </w:tcMar>
-          </w:tcPr>
-          <w:p>
-            <w:pPr>
-              <w:widowControl w:val="0"/>
-              <w:spacing w:line="240" w:lineRule="auto"/>
-            </w:pPr>
-            <w:proofErr w:type="spellStart"/>
+          </w:p>
+        </w:tc>
+        <w:tc>
+          <w:tcPr>
+            <w:tcW w:w="1500" w:type="dxa"/>
+            <w:shd w:val="clear" w:color="auto" w:fill="auto"/>
+            <w:tcMar>
+              <w:top w:w="100" w:type="dxa"/>
+              <w:left w:w="100" w:type="dxa"/>
+              <w:bottom w:w="100" w:type="dxa"/>
+              <w:right w:w="100" w:type="dxa"/>
+            </w:tcMar>
+          </w:tcPr>
+          <w:p>
+            <w:pPr>
+              <w:widowControl w:val="0"/>
+              <w:spacing w:line="240" w:lineRule="auto"/>
+            </w:pPr>
             <w:r>
               <w:t>Int</w:t>
             </w:r>
-            <w:proofErr w:type="spellEnd"/>
-          </w:p>
-        </w:tc>
-        <w:tc>
-          <w:tcPr>
-            <w:tcW w:w="1500" w:type="dxa"/>
-            <w:shd w:val="clear" w:color="auto" w:fill="auto"/>
-            <w:tcMar>
-              <w:top w:w="100" w:type="dxa"/>
-              <w:left w:w="100" w:type="dxa"/>
-              <w:bottom w:w="100" w:type="dxa"/>
-              <w:right w:w="100" w:type="dxa"/>
-            </w:tcMar>
-          </w:tcPr>
-          <w:p>
-            <w:pPr>
-              <w:widowControl w:val="0"/>
-              <w:spacing w:line="240" w:lineRule="auto"/>
-            </w:pPr>
-            <w:proofErr w:type="spellStart"/>
-            <w:r>
-              <w:t>Cant</w:t>
-            </w:r>
-            <w:proofErr w:type="spellEnd"/>
-            <w:r>
-              <w:t xml:space="preserve"> be </w:t>
-            </w:r>
-            <w:proofErr w:type="spellStart"/>
-            <w:r>
-              <w:t>null</w:t>
-            </w:r>
-            <w:proofErr w:type="spellEnd"/>
+          </w:p>
+        </w:tc>
+        <w:tc>
+          <w:tcPr>
+            <w:tcW w:w="1500" w:type="dxa"/>
+            <w:shd w:val="clear" w:color="auto" w:fill="auto"/>
+            <w:tcMar>
+              <w:top w:w="100" w:type="dxa"/>
+              <w:left w:w="100" w:type="dxa"/>
+              <w:bottom w:w="100" w:type="dxa"/>
+              <w:right w:w="100" w:type="dxa"/>
+            </w:tcMar>
+          </w:tcPr>
+          <w:p>
+            <w:pPr>
+              <w:widowControl w:val="0"/>
+              <w:spacing w:line="240" w:lineRule="auto"/>
+            </w:pPr>
+            <w:r>
+              <w:t>Cant be null</w:t>
+            </w:r>
           </w:p>
         </w:tc>
       </w:tr>
@@ -3998,27 +3329,9 @@
               <w:spacing w:before="240" w:after="160"/>
               <w:jc w:val="center"/>
             </w:pPr>
-            <w:proofErr w:type="spellStart"/>
-            <w:r>
-              <w:t>Result</w:t>
-            </w:r>
-            <w:proofErr w:type="spellEnd"/>
-            <w:r>
-              <w:t xml:space="preserve"> </w:t>
-            </w:r>
-            <w:proofErr w:type="spellStart"/>
-            <w:r>
-              <w:t>or</w:t>
-            </w:r>
-            <w:proofErr w:type="spellEnd"/>
-            <w:r>
-              <w:t xml:space="preserve"> </w:t>
-            </w:r>
-            <w:proofErr w:type="spellStart"/>
-            <w:r>
-              <w:t>Postcondition</w:t>
-            </w:r>
-            <w:proofErr w:type="spellEnd"/>
+            <w:r>
+              <w:t>Result or Postcondition</w:t>
+            </w:r>
           </w:p>
         </w:tc>
         <w:tc>
@@ -4092,14 +3405,12 @@
               <w:spacing w:before="240" w:after="160"/>
               <w:jc w:val="center"/>
             </w:pPr>
-            <w:proofErr w:type="spellStart"/>
             <w:r>
               <w:rPr>
                 <w:b/>
               </w:rPr>
               <w:t>Name</w:t>
             </w:r>
-            <w:proofErr w:type="spellEnd"/>
           </w:p>
         </w:tc>
         <w:tc>
@@ -4122,84 +3433,32 @@
               <w:rPr>
                 <w:b/>
               </w:rPr>
-              <w:t xml:space="preserve">Data </w:t>
-            </w:r>
-            <w:proofErr w:type="spellStart"/>
+              <w:t>Data type</w:t>
+            </w:r>
+          </w:p>
+        </w:tc>
+        <w:tc>
+          <w:tcPr>
+            <w:tcW w:w="1500" w:type="dxa"/>
+            <w:shd w:val="clear" w:color="auto" w:fill="auto"/>
+            <w:tcMar>
+              <w:top w:w="100" w:type="dxa"/>
+              <w:left w:w="100" w:type="dxa"/>
+              <w:bottom w:w="100" w:type="dxa"/>
+              <w:right w:w="100" w:type="dxa"/>
+            </w:tcMar>
+          </w:tcPr>
+          <w:p>
+            <w:pPr>
+              <w:spacing w:before="240" w:after="160"/>
+              <w:jc w:val="center"/>
+            </w:pPr>
             <w:r>
               <w:rPr>
                 <w:b/>
               </w:rPr>
-              <w:t>type</w:t>
-            </w:r>
-            <w:proofErr w:type="spellEnd"/>
-          </w:p>
-        </w:tc>
-        <w:tc>
-          <w:tcPr>
-            <w:tcW w:w="1500" w:type="dxa"/>
-            <w:shd w:val="clear" w:color="auto" w:fill="auto"/>
-            <w:tcMar>
-              <w:top w:w="100" w:type="dxa"/>
-              <w:left w:w="100" w:type="dxa"/>
-              <w:bottom w:w="100" w:type="dxa"/>
-              <w:right w:w="100" w:type="dxa"/>
-            </w:tcMar>
-          </w:tcPr>
-          <w:p>
-            <w:pPr>
-              <w:spacing w:before="240" w:after="160"/>
-              <w:jc w:val="center"/>
-            </w:pPr>
-            <w:proofErr w:type="spellStart"/>
-            <w:r>
-              <w:rPr>
-                <w:b/>
-              </w:rPr>
-              <w:t>Selection</w:t>
-            </w:r>
-            <w:proofErr w:type="spellEnd"/>
-            <w:r>
-              <w:rPr>
-                <w:b/>
-              </w:rPr>
-              <w:t xml:space="preserve"> </w:t>
-            </w:r>
-            <w:proofErr w:type="spellStart"/>
-            <w:r>
-              <w:rPr>
-                <w:b/>
-              </w:rPr>
-              <w:t>or</w:t>
-            </w:r>
-            <w:proofErr w:type="spellEnd"/>
-            <w:r>
-              <w:rPr>
-                <w:b/>
-              </w:rPr>
-              <w:t xml:space="preserve"> </w:t>
-            </w:r>
-            <w:proofErr w:type="spellStart"/>
-            <w:r>
-              <w:rPr>
-                <w:b/>
-              </w:rPr>
-              <w:t>repetition</w:t>
-            </w:r>
-            <w:proofErr w:type="spellEnd"/>
-            <w:r>
-              <w:rPr>
-                <w:b/>
-              </w:rPr>
-              <w:t xml:space="preserve"> </w:t>
-            </w:r>
-            <w:proofErr w:type="spellStart"/>
-            <w:r>
-              <w:rPr>
-                <w:b/>
-              </w:rPr>
-              <w:t>condition</w:t>
-            </w:r>
-            <w:proofErr w:type="spellEnd"/>
+              <w:t>Selection or repetition condition</w:t>
+            </w:r>
           </w:p>
         </w:tc>
       </w:tr>
@@ -4242,74 +3501,56 @@
               <w:widowControl w:val="0"/>
               <w:spacing w:line="240" w:lineRule="auto"/>
             </w:pPr>
-            <w:proofErr w:type="spellStart"/>
             <w:r>
               <w:t>msg</w:t>
             </w:r>
-            <w:proofErr w:type="spellEnd"/>
-          </w:p>
-        </w:tc>
-        <w:tc>
-          <w:tcPr>
-            <w:tcW w:w="1500" w:type="dxa"/>
-            <w:shd w:val="clear" w:color="auto" w:fill="auto"/>
-            <w:tcMar>
-              <w:top w:w="100" w:type="dxa"/>
-              <w:left w:w="100" w:type="dxa"/>
-              <w:bottom w:w="100" w:type="dxa"/>
-              <w:right w:w="100" w:type="dxa"/>
-            </w:tcMar>
-          </w:tcPr>
-          <w:p>
-            <w:pPr>
-              <w:widowControl w:val="0"/>
-              <w:spacing w:line="240" w:lineRule="auto"/>
-            </w:pPr>
-            <w:proofErr w:type="spellStart"/>
+          </w:p>
+        </w:tc>
+        <w:tc>
+          <w:tcPr>
+            <w:tcW w:w="1500" w:type="dxa"/>
+            <w:shd w:val="clear" w:color="auto" w:fill="auto"/>
+            <w:tcMar>
+              <w:top w:w="100" w:type="dxa"/>
+              <w:left w:w="100" w:type="dxa"/>
+              <w:bottom w:w="100" w:type="dxa"/>
+              <w:right w:w="100" w:type="dxa"/>
+            </w:tcMar>
+          </w:tcPr>
+          <w:p>
+            <w:pPr>
+              <w:widowControl w:val="0"/>
+              <w:spacing w:line="240" w:lineRule="auto"/>
+            </w:pPr>
             <w:r>
               <w:t>String</w:t>
             </w:r>
-            <w:proofErr w:type="spellEnd"/>
-          </w:p>
-        </w:tc>
-        <w:tc>
-          <w:tcPr>
-            <w:tcW w:w="1500" w:type="dxa"/>
-            <w:shd w:val="clear" w:color="auto" w:fill="auto"/>
-            <w:tcMar>
-              <w:top w:w="100" w:type="dxa"/>
-              <w:left w:w="100" w:type="dxa"/>
-              <w:bottom w:w="100" w:type="dxa"/>
-              <w:right w:w="100" w:type="dxa"/>
-            </w:tcMar>
-          </w:tcPr>
-          <w:p>
-            <w:pPr>
-              <w:widowControl w:val="0"/>
-              <w:spacing w:line="240" w:lineRule="auto"/>
-              <w:rPr>
-                <w:lang w:val="en-US"/>
-              </w:rPr>
-            </w:pPr>
-            <w:r>
-              <w:rPr>
-                <w:lang w:val="en-US"/>
-              </w:rPr>
-              <w:t>“</w:t>
-            </w:r>
-            <w:proofErr w:type="gramStart"/>
-            <w:r>
-              <w:rPr>
-                <w:lang w:val="en-US"/>
-              </w:rPr>
-              <w:t>new</w:t>
-            </w:r>
-            <w:proofErr w:type="gramEnd"/>
-            <w:r>
-              <w:rPr>
-                <w:lang w:val="en-US"/>
-              </w:rPr>
-              <w:t xml:space="preserve"> flight created”</w:t>
+          </w:p>
+        </w:tc>
+        <w:tc>
+          <w:tcPr>
+            <w:tcW w:w="1500" w:type="dxa"/>
+            <w:shd w:val="clear" w:color="auto" w:fill="auto"/>
+            <w:tcMar>
+              <w:top w:w="100" w:type="dxa"/>
+              <w:left w:w="100" w:type="dxa"/>
+              <w:bottom w:w="100" w:type="dxa"/>
+              <w:right w:w="100" w:type="dxa"/>
+            </w:tcMar>
+          </w:tcPr>
+          <w:p>
+            <w:pPr>
+              <w:widowControl w:val="0"/>
+              <w:spacing w:line="240" w:lineRule="auto"/>
+              <w:rPr>
+                <w:lang w:val="en-US"/>
+              </w:rPr>
+            </w:pPr>
+            <w:r>
+              <w:rPr>
+                <w:lang w:val="en-US"/>
+              </w:rPr>
+              <w:t>“new flight created”</w:t>
             </w:r>
           </w:p>
         </w:tc>
@@ -4406,27 +3647,9 @@
               <w:spacing w:before="240" w:after="160"/>
               <w:jc w:val="center"/>
             </w:pPr>
-            <w:proofErr w:type="spellStart"/>
-            <w:r>
-              <w:t>Name</w:t>
-            </w:r>
-            <w:proofErr w:type="spellEnd"/>
-            <w:r>
-              <w:t xml:space="preserve"> </w:t>
-            </w:r>
-            <w:proofErr w:type="spellStart"/>
-            <w:r>
-              <w:t>or</w:t>
-            </w:r>
-            <w:proofErr w:type="spellEnd"/>
-            <w:r>
-              <w:t xml:space="preserve"> </w:t>
-            </w:r>
-            <w:proofErr w:type="spellStart"/>
-            <w:r>
-              <w:t>identifier</w:t>
-            </w:r>
-            <w:proofErr w:type="spellEnd"/>
+            <w:r>
+              <w:t>Name or identifier</w:t>
+            </w:r>
           </w:p>
         </w:tc>
         <w:tc>
@@ -4453,21 +3676,8 @@
               <w:t>4</w:t>
             </w:r>
             <w:r>
-              <w:t xml:space="preserve">: </w:t>
-            </w:r>
-            <w:proofErr w:type="spellStart"/>
-            <w:r>
-              <w:t>Priority</w:t>
-            </w:r>
-            <w:proofErr w:type="spellEnd"/>
-            <w:r>
-              <w:t xml:space="preserve"> </w:t>
-            </w:r>
-            <w:proofErr w:type="spellStart"/>
-            <w:r>
-              <w:t>List</w:t>
-            </w:r>
-            <w:proofErr w:type="spellEnd"/>
+              <w:t>: Priority List</w:t>
+            </w:r>
           </w:p>
         </w:tc>
       </w:tr>
@@ -4491,11 +3701,9 @@
               <w:spacing w:before="240" w:after="160"/>
               <w:jc w:val="center"/>
             </w:pPr>
-            <w:proofErr w:type="spellStart"/>
             <w:r>
               <w:t>Summary</w:t>
             </w:r>
-            <w:proofErr w:type="spellEnd"/>
           </w:p>
         </w:tc>
         <w:tc>
@@ -4581,14 +3789,12 @@
               <w:spacing w:before="240" w:after="160"/>
               <w:jc w:val="center"/>
             </w:pPr>
-            <w:proofErr w:type="spellStart"/>
             <w:r>
               <w:rPr>
                 <w:b/>
               </w:rPr>
               <w:t>Name</w:t>
             </w:r>
-            <w:proofErr w:type="spellEnd"/>
           </w:p>
         </w:tc>
         <w:tc>
@@ -4611,84 +3817,32 @@
               <w:rPr>
                 <w:b/>
               </w:rPr>
-              <w:t xml:space="preserve">Data </w:t>
-            </w:r>
-            <w:proofErr w:type="spellStart"/>
+              <w:t>Data type</w:t>
+            </w:r>
+          </w:p>
+        </w:tc>
+        <w:tc>
+          <w:tcPr>
+            <w:tcW w:w="1500" w:type="dxa"/>
+            <w:shd w:val="clear" w:color="auto" w:fill="auto"/>
+            <w:tcMar>
+              <w:top w:w="100" w:type="dxa"/>
+              <w:left w:w="100" w:type="dxa"/>
+              <w:bottom w:w="100" w:type="dxa"/>
+              <w:right w:w="100" w:type="dxa"/>
+            </w:tcMar>
+          </w:tcPr>
+          <w:p>
+            <w:pPr>
+              <w:spacing w:before="240" w:after="160"/>
+              <w:jc w:val="center"/>
+            </w:pPr>
             <w:r>
               <w:rPr>
                 <w:b/>
               </w:rPr>
-              <w:t>type</w:t>
-            </w:r>
-            <w:proofErr w:type="spellEnd"/>
-          </w:p>
-        </w:tc>
-        <w:tc>
-          <w:tcPr>
-            <w:tcW w:w="1500" w:type="dxa"/>
-            <w:shd w:val="clear" w:color="auto" w:fill="auto"/>
-            <w:tcMar>
-              <w:top w:w="100" w:type="dxa"/>
-              <w:left w:w="100" w:type="dxa"/>
-              <w:bottom w:w="100" w:type="dxa"/>
-              <w:right w:w="100" w:type="dxa"/>
-            </w:tcMar>
-          </w:tcPr>
-          <w:p>
-            <w:pPr>
-              <w:spacing w:before="240" w:after="160"/>
-              <w:jc w:val="center"/>
-            </w:pPr>
-            <w:proofErr w:type="spellStart"/>
-            <w:r>
-              <w:rPr>
-                <w:b/>
-              </w:rPr>
-              <w:t>Selection</w:t>
-            </w:r>
-            <w:proofErr w:type="spellEnd"/>
-            <w:r>
-              <w:rPr>
-                <w:b/>
-              </w:rPr>
-              <w:t xml:space="preserve"> </w:t>
-            </w:r>
-            <w:proofErr w:type="spellStart"/>
-            <w:r>
-              <w:rPr>
-                <w:b/>
-              </w:rPr>
-              <w:t>or</w:t>
-            </w:r>
-            <w:proofErr w:type="spellEnd"/>
-            <w:r>
-              <w:rPr>
-                <w:b/>
-              </w:rPr>
-              <w:t xml:space="preserve"> </w:t>
-            </w:r>
-            <w:proofErr w:type="spellStart"/>
-            <w:r>
-              <w:rPr>
-                <w:b/>
-              </w:rPr>
-              <w:t>repetition</w:t>
-            </w:r>
-            <w:proofErr w:type="spellEnd"/>
-            <w:r>
-              <w:rPr>
-                <w:b/>
-              </w:rPr>
-              <w:t xml:space="preserve"> </w:t>
-            </w:r>
-            <w:proofErr w:type="spellStart"/>
-            <w:r>
-              <w:rPr>
-                <w:b/>
-              </w:rPr>
-              <w:t>condition</w:t>
-            </w:r>
-            <w:proofErr w:type="spellEnd"/>
+              <w:t>Selection or repetition condition</w:t>
+            </w:r>
           </w:p>
         </w:tc>
       </w:tr>
@@ -4732,13 +3886,8 @@
               <w:spacing w:line="240" w:lineRule="auto"/>
             </w:pPr>
             <w:r>
-              <w:t xml:space="preserve">Passenger </w:t>
-            </w:r>
-            <w:proofErr w:type="spellStart"/>
-            <w:r>
-              <w:t>List</w:t>
-            </w:r>
-            <w:proofErr w:type="spellEnd"/>
+              <w:t>Passenger List</w:t>
+            </w:r>
           </w:p>
         </w:tc>
         <w:tc>
@@ -4843,23 +3992,7 @@
               <w:spacing w:line="240" w:lineRule="auto"/>
             </w:pPr>
             <w:r>
-              <w:t xml:space="preserve">inputs </w:t>
-            </w:r>
-            <w:proofErr w:type="spellStart"/>
-            <w:r>
-              <w:t>passenger</w:t>
-            </w:r>
-            <w:proofErr w:type="spellEnd"/>
-            <w:r>
-              <w:t xml:space="preserve"> </w:t>
-            </w:r>
-            <w:proofErr w:type="spellStart"/>
-            <w:r>
-              <w:t>list</w:t>
-            </w:r>
-            <w:proofErr w:type="spellEnd"/>
-            <w:r>
-              <w:t xml:space="preserve"> array</w:t>
+              <w:t>inputs passenger list array</w:t>
             </w:r>
           </w:p>
         </w:tc>
@@ -4884,27 +4017,9 @@
               <w:spacing w:before="240" w:after="160"/>
               <w:jc w:val="center"/>
             </w:pPr>
-            <w:proofErr w:type="spellStart"/>
-            <w:r>
-              <w:t>Result</w:t>
-            </w:r>
-            <w:proofErr w:type="spellEnd"/>
-            <w:r>
-              <w:t xml:space="preserve"> </w:t>
-            </w:r>
-            <w:proofErr w:type="spellStart"/>
-            <w:r>
-              <w:t>or</w:t>
-            </w:r>
-            <w:proofErr w:type="spellEnd"/>
-            <w:r>
-              <w:t xml:space="preserve"> </w:t>
-            </w:r>
-            <w:proofErr w:type="spellStart"/>
-            <w:r>
-              <w:t>Postcondition</w:t>
-            </w:r>
-            <w:proofErr w:type="spellEnd"/>
+            <w:r>
+              <w:t>Result or Postcondition</w:t>
+            </w:r>
           </w:p>
         </w:tc>
         <w:tc>
@@ -4978,14 +4093,12 @@
               <w:spacing w:before="240" w:after="160"/>
               <w:jc w:val="center"/>
             </w:pPr>
-            <w:proofErr w:type="spellStart"/>
             <w:r>
               <w:rPr>
                 <w:b/>
               </w:rPr>
               <w:t>Name</w:t>
             </w:r>
-            <w:proofErr w:type="spellEnd"/>
           </w:p>
         </w:tc>
         <w:tc>
@@ -5008,84 +4121,32 @@
               <w:rPr>
                 <w:b/>
               </w:rPr>
-              <w:t xml:space="preserve">Data </w:t>
-            </w:r>
-            <w:proofErr w:type="spellStart"/>
+              <w:t>Data type</w:t>
+            </w:r>
+          </w:p>
+        </w:tc>
+        <w:tc>
+          <w:tcPr>
+            <w:tcW w:w="1500" w:type="dxa"/>
+            <w:shd w:val="clear" w:color="auto" w:fill="auto"/>
+            <w:tcMar>
+              <w:top w:w="100" w:type="dxa"/>
+              <w:left w:w="100" w:type="dxa"/>
+              <w:bottom w:w="100" w:type="dxa"/>
+              <w:right w:w="100" w:type="dxa"/>
+            </w:tcMar>
+          </w:tcPr>
+          <w:p>
+            <w:pPr>
+              <w:spacing w:before="240" w:after="160"/>
+              <w:jc w:val="center"/>
+            </w:pPr>
             <w:r>
               <w:rPr>
                 <w:b/>
               </w:rPr>
-              <w:t>type</w:t>
-            </w:r>
-            <w:proofErr w:type="spellEnd"/>
-          </w:p>
-        </w:tc>
-        <w:tc>
-          <w:tcPr>
-            <w:tcW w:w="1500" w:type="dxa"/>
-            <w:shd w:val="clear" w:color="auto" w:fill="auto"/>
-            <w:tcMar>
-              <w:top w:w="100" w:type="dxa"/>
-              <w:left w:w="100" w:type="dxa"/>
-              <w:bottom w:w="100" w:type="dxa"/>
-              <w:right w:w="100" w:type="dxa"/>
-            </w:tcMar>
-          </w:tcPr>
-          <w:p>
-            <w:pPr>
-              <w:spacing w:before="240" w:after="160"/>
-              <w:jc w:val="center"/>
-            </w:pPr>
-            <w:proofErr w:type="spellStart"/>
-            <w:r>
-              <w:rPr>
-                <w:b/>
-              </w:rPr>
-              <w:t>Selection</w:t>
-            </w:r>
-            <w:proofErr w:type="spellEnd"/>
-            <w:r>
-              <w:rPr>
-                <w:b/>
-              </w:rPr>
-              <w:t xml:space="preserve"> </w:t>
-            </w:r>
-            <w:proofErr w:type="spellStart"/>
-            <w:r>
-              <w:rPr>
-                <w:b/>
-              </w:rPr>
-              <w:t>or</w:t>
-            </w:r>
-            <w:proofErr w:type="spellEnd"/>
-            <w:r>
-              <w:rPr>
-                <w:b/>
-              </w:rPr>
-              <w:t xml:space="preserve"> </w:t>
-            </w:r>
-            <w:proofErr w:type="spellStart"/>
-            <w:r>
-              <w:rPr>
-                <w:b/>
-              </w:rPr>
-              <w:t>repetition</w:t>
-            </w:r>
-            <w:proofErr w:type="spellEnd"/>
-            <w:r>
-              <w:rPr>
-                <w:b/>
-              </w:rPr>
-              <w:t xml:space="preserve"> </w:t>
-            </w:r>
-            <w:proofErr w:type="spellStart"/>
-            <w:r>
-              <w:rPr>
-                <w:b/>
-              </w:rPr>
-              <w:t>condition</w:t>
-            </w:r>
-            <w:proofErr w:type="spellEnd"/>
+              <w:t>Selection or repetition condition</w:t>
+            </w:r>
           </w:p>
         </w:tc>
       </w:tr>
@@ -5128,19 +4189,9 @@
               <w:widowControl w:val="0"/>
               <w:spacing w:line="240" w:lineRule="auto"/>
             </w:pPr>
-            <w:proofErr w:type="spellStart"/>
-            <w:r>
-              <w:t>Entry</w:t>
-            </w:r>
-            <w:proofErr w:type="spellEnd"/>
-            <w:r>
-              <w:t xml:space="preserve"> </w:t>
-            </w:r>
-            <w:proofErr w:type="spellStart"/>
-            <w:r>
-              <w:t>List</w:t>
-            </w:r>
-            <w:proofErr w:type="spellEnd"/>
+            <w:r>
+              <w:t>Entry List</w:t>
+            </w:r>
           </w:p>
         </w:tc>
         <w:tc>
@@ -5311,27 +4362,9 @@
               <w:spacing w:before="240" w:after="160"/>
               <w:jc w:val="center"/>
             </w:pPr>
-            <w:proofErr w:type="spellStart"/>
-            <w:r>
-              <w:t>Name</w:t>
-            </w:r>
-            <w:proofErr w:type="spellEnd"/>
-            <w:r>
-              <w:t xml:space="preserve"> </w:t>
-            </w:r>
-            <w:proofErr w:type="spellStart"/>
-            <w:r>
-              <w:t>or</w:t>
-            </w:r>
-            <w:proofErr w:type="spellEnd"/>
-            <w:r>
-              <w:t xml:space="preserve"> </w:t>
-            </w:r>
-            <w:proofErr w:type="spellStart"/>
-            <w:r>
-              <w:t>identifier</w:t>
-            </w:r>
-            <w:proofErr w:type="spellEnd"/>
+            <w:r>
+              <w:t>Name or identifier</w:t>
+            </w:r>
           </w:p>
         </w:tc>
         <w:tc>
@@ -5358,21 +4391,8 @@
               <w:t>5</w:t>
             </w:r>
             <w:r>
-              <w:t xml:space="preserve">: </w:t>
-            </w:r>
-            <w:proofErr w:type="spellStart"/>
-            <w:r>
-              <w:t>Entry</w:t>
-            </w:r>
-            <w:proofErr w:type="spellEnd"/>
-            <w:r>
-              <w:t xml:space="preserve"> </w:t>
-            </w:r>
-            <w:proofErr w:type="spellStart"/>
-            <w:r>
-              <w:t>List</w:t>
-            </w:r>
-            <w:proofErr w:type="spellEnd"/>
+              <w:t>: Entry List</w:t>
+            </w:r>
           </w:p>
         </w:tc>
       </w:tr>
@@ -5396,11 +4416,9 @@
               <w:spacing w:before="240" w:after="160"/>
               <w:jc w:val="center"/>
             </w:pPr>
-            <w:proofErr w:type="spellStart"/>
             <w:r>
               <w:t>Summary</w:t>
             </w:r>
-            <w:proofErr w:type="spellEnd"/>
           </w:p>
         </w:tc>
         <w:tc>
@@ -5483,14 +4501,12 @@
               <w:spacing w:before="240" w:after="160"/>
               <w:jc w:val="center"/>
             </w:pPr>
-            <w:proofErr w:type="spellStart"/>
             <w:r>
               <w:rPr>
                 <w:b/>
               </w:rPr>
               <w:t>Name</w:t>
             </w:r>
-            <w:proofErr w:type="spellEnd"/>
           </w:p>
         </w:tc>
         <w:tc>
@@ -5513,84 +4529,32 @@
               <w:rPr>
                 <w:b/>
               </w:rPr>
-              <w:t xml:space="preserve">Data </w:t>
-            </w:r>
-            <w:proofErr w:type="spellStart"/>
+              <w:t>Data type</w:t>
+            </w:r>
+          </w:p>
+        </w:tc>
+        <w:tc>
+          <w:tcPr>
+            <w:tcW w:w="1500" w:type="dxa"/>
+            <w:shd w:val="clear" w:color="auto" w:fill="auto"/>
+            <w:tcMar>
+              <w:top w:w="100" w:type="dxa"/>
+              <w:left w:w="100" w:type="dxa"/>
+              <w:bottom w:w="100" w:type="dxa"/>
+              <w:right w:w="100" w:type="dxa"/>
+            </w:tcMar>
+          </w:tcPr>
+          <w:p>
+            <w:pPr>
+              <w:spacing w:before="240" w:after="160"/>
+              <w:jc w:val="center"/>
+            </w:pPr>
             <w:r>
               <w:rPr>
                 <w:b/>
               </w:rPr>
-              <w:t>type</w:t>
-            </w:r>
-            <w:proofErr w:type="spellEnd"/>
-          </w:p>
-        </w:tc>
-        <w:tc>
-          <w:tcPr>
-            <w:tcW w:w="1500" w:type="dxa"/>
-            <w:shd w:val="clear" w:color="auto" w:fill="auto"/>
-            <w:tcMar>
-              <w:top w:w="100" w:type="dxa"/>
-              <w:left w:w="100" w:type="dxa"/>
-              <w:bottom w:w="100" w:type="dxa"/>
-              <w:right w:w="100" w:type="dxa"/>
-            </w:tcMar>
-          </w:tcPr>
-          <w:p>
-            <w:pPr>
-              <w:spacing w:before="240" w:after="160"/>
-              <w:jc w:val="center"/>
-            </w:pPr>
-            <w:proofErr w:type="spellStart"/>
-            <w:r>
-              <w:rPr>
-                <w:b/>
-              </w:rPr>
-              <w:t>Selection</w:t>
-            </w:r>
-            <w:proofErr w:type="spellEnd"/>
-            <w:r>
-              <w:rPr>
-                <w:b/>
-              </w:rPr>
-              <w:t xml:space="preserve"> </w:t>
-            </w:r>
-            <w:proofErr w:type="spellStart"/>
-            <w:r>
-              <w:rPr>
-                <w:b/>
-              </w:rPr>
-              <w:t>or</w:t>
-            </w:r>
-            <w:proofErr w:type="spellEnd"/>
-            <w:r>
-              <w:rPr>
-                <w:b/>
-              </w:rPr>
-              <w:t xml:space="preserve"> </w:t>
-            </w:r>
-            <w:proofErr w:type="spellStart"/>
-            <w:r>
-              <w:rPr>
-                <w:b/>
-              </w:rPr>
-              <w:t>repetition</w:t>
-            </w:r>
-            <w:proofErr w:type="spellEnd"/>
-            <w:r>
-              <w:rPr>
-                <w:b/>
-              </w:rPr>
-              <w:t xml:space="preserve"> </w:t>
-            </w:r>
-            <w:proofErr w:type="spellStart"/>
-            <w:r>
-              <w:rPr>
-                <w:b/>
-              </w:rPr>
-              <w:t>condition</w:t>
-            </w:r>
-            <w:proofErr w:type="spellEnd"/>
+              <w:t>Selection or repetition condition</w:t>
+            </w:r>
           </w:p>
         </w:tc>
       </w:tr>
@@ -5633,19 +4597,9 @@
               <w:widowControl w:val="0"/>
               <w:spacing w:line="240" w:lineRule="auto"/>
             </w:pPr>
-            <w:proofErr w:type="spellStart"/>
-            <w:r>
-              <w:t>Entry</w:t>
-            </w:r>
-            <w:proofErr w:type="spellEnd"/>
-            <w:r>
-              <w:t xml:space="preserve"> </w:t>
-            </w:r>
-            <w:proofErr w:type="spellStart"/>
-            <w:r>
-              <w:t>List</w:t>
-            </w:r>
-            <w:proofErr w:type="spellEnd"/>
+            <w:r>
+              <w:t>Entry List</w:t>
+            </w:r>
           </w:p>
         </w:tc>
         <w:tc>
@@ -5767,16 +4721,8 @@
               <w:rPr>
                 <w:lang w:val="en-US"/>
               </w:rPr>
-              <w:t xml:space="preserve">2.the system will display the list on the </w:t>
-            </w:r>
-            <w:proofErr w:type="gramStart"/>
-            <w:r>
-              <w:rPr>
-                <w:lang w:val="en-US"/>
-              </w:rPr>
-              <w:t>screen</w:t>
-            </w:r>
-            <w:proofErr w:type="gramEnd"/>
+              <w:t>2.the system will display the list on the screen</w:t>
+            </w:r>
           </w:p>
           <w:p>
             <w:pPr>
@@ -5809,27 +4755,9 @@
               <w:spacing w:before="240" w:after="160"/>
               <w:jc w:val="center"/>
             </w:pPr>
-            <w:proofErr w:type="spellStart"/>
-            <w:r>
-              <w:t>Result</w:t>
-            </w:r>
-            <w:proofErr w:type="spellEnd"/>
-            <w:r>
-              <w:t xml:space="preserve"> </w:t>
-            </w:r>
-            <w:proofErr w:type="spellStart"/>
-            <w:r>
-              <w:t>or</w:t>
-            </w:r>
-            <w:proofErr w:type="spellEnd"/>
-            <w:r>
-              <w:t xml:space="preserve"> </w:t>
-            </w:r>
-            <w:proofErr w:type="spellStart"/>
-            <w:r>
-              <w:t>Postcondition</w:t>
-            </w:r>
-            <w:proofErr w:type="spellEnd"/>
+            <w:r>
+              <w:t>Result or Postcondition</w:t>
+            </w:r>
           </w:p>
         </w:tc>
         <w:tc>
@@ -5903,14 +4831,12 @@
               <w:spacing w:before="240" w:after="160"/>
               <w:jc w:val="center"/>
             </w:pPr>
-            <w:proofErr w:type="spellStart"/>
             <w:r>
               <w:rPr>
                 <w:b/>
               </w:rPr>
               <w:t>Name</w:t>
             </w:r>
-            <w:proofErr w:type="spellEnd"/>
           </w:p>
         </w:tc>
         <w:tc>
@@ -5933,84 +4859,32 @@
               <w:rPr>
                 <w:b/>
               </w:rPr>
-              <w:t xml:space="preserve">Data </w:t>
-            </w:r>
-            <w:proofErr w:type="spellStart"/>
+              <w:t>Data type</w:t>
+            </w:r>
+          </w:p>
+        </w:tc>
+        <w:tc>
+          <w:tcPr>
+            <w:tcW w:w="1500" w:type="dxa"/>
+            <w:shd w:val="clear" w:color="auto" w:fill="auto"/>
+            <w:tcMar>
+              <w:top w:w="100" w:type="dxa"/>
+              <w:left w:w="100" w:type="dxa"/>
+              <w:bottom w:w="100" w:type="dxa"/>
+              <w:right w:w="100" w:type="dxa"/>
+            </w:tcMar>
+          </w:tcPr>
+          <w:p>
+            <w:pPr>
+              <w:spacing w:before="240" w:after="160"/>
+              <w:jc w:val="center"/>
+            </w:pPr>
             <w:r>
               <w:rPr>
                 <w:b/>
               </w:rPr>
-              <w:t>type</w:t>
-            </w:r>
-            <w:proofErr w:type="spellEnd"/>
-          </w:p>
-        </w:tc>
-        <w:tc>
-          <w:tcPr>
-            <w:tcW w:w="1500" w:type="dxa"/>
-            <w:shd w:val="clear" w:color="auto" w:fill="auto"/>
-            <w:tcMar>
-              <w:top w:w="100" w:type="dxa"/>
-              <w:left w:w="100" w:type="dxa"/>
-              <w:bottom w:w="100" w:type="dxa"/>
-              <w:right w:w="100" w:type="dxa"/>
-            </w:tcMar>
-          </w:tcPr>
-          <w:p>
-            <w:pPr>
-              <w:spacing w:before="240" w:after="160"/>
-              <w:jc w:val="center"/>
-            </w:pPr>
-            <w:proofErr w:type="spellStart"/>
-            <w:r>
-              <w:rPr>
-                <w:b/>
-              </w:rPr>
-              <w:t>Selection</w:t>
-            </w:r>
-            <w:proofErr w:type="spellEnd"/>
-            <w:r>
-              <w:rPr>
-                <w:b/>
-              </w:rPr>
-              <w:t xml:space="preserve"> </w:t>
-            </w:r>
-            <w:proofErr w:type="spellStart"/>
-            <w:r>
-              <w:rPr>
-                <w:b/>
-              </w:rPr>
-              <w:t>or</w:t>
-            </w:r>
-            <w:proofErr w:type="spellEnd"/>
-            <w:r>
-              <w:rPr>
-                <w:b/>
-              </w:rPr>
-              <w:t xml:space="preserve"> </w:t>
-            </w:r>
-            <w:proofErr w:type="spellStart"/>
-            <w:r>
-              <w:rPr>
-                <w:b/>
-              </w:rPr>
-              <w:t>repetition</w:t>
-            </w:r>
-            <w:proofErr w:type="spellEnd"/>
-            <w:r>
-              <w:rPr>
-                <w:b/>
-              </w:rPr>
-              <w:t xml:space="preserve"> </w:t>
-            </w:r>
-            <w:proofErr w:type="spellStart"/>
-            <w:r>
-              <w:rPr>
-                <w:b/>
-              </w:rPr>
-              <w:t>condition</w:t>
-            </w:r>
-            <w:proofErr w:type="spellEnd"/>
+              <w:t>Selection or repetition condition</w:t>
+            </w:r>
           </w:p>
         </w:tc>
       </w:tr>
@@ -6053,11 +4927,9 @@
               <w:widowControl w:val="0"/>
               <w:spacing w:line="240" w:lineRule="auto"/>
             </w:pPr>
-            <w:proofErr w:type="spellStart"/>
             <w:r>
               <w:t>msg</w:t>
             </w:r>
-            <w:proofErr w:type="spellEnd"/>
           </w:p>
         </w:tc>
         <w:tc>
@@ -6076,11 +4948,9 @@
               <w:widowControl w:val="0"/>
               <w:spacing w:line="240" w:lineRule="auto"/>
             </w:pPr>
-            <w:proofErr w:type="spellStart"/>
             <w:r>
               <w:t>String</w:t>
             </w:r>
-            <w:proofErr w:type="spellEnd"/>
           </w:p>
         </w:tc>
         <w:tc>
@@ -6181,27 +5051,9 @@
               <w:spacing w:before="240" w:after="160"/>
               <w:jc w:val="center"/>
             </w:pPr>
-            <w:proofErr w:type="spellStart"/>
-            <w:r>
-              <w:t>Name</w:t>
-            </w:r>
-            <w:proofErr w:type="spellEnd"/>
-            <w:r>
-              <w:t xml:space="preserve"> </w:t>
-            </w:r>
-            <w:proofErr w:type="spellStart"/>
-            <w:r>
-              <w:t>or</w:t>
-            </w:r>
-            <w:proofErr w:type="spellEnd"/>
-            <w:r>
-              <w:t xml:space="preserve"> </w:t>
-            </w:r>
-            <w:proofErr w:type="spellStart"/>
-            <w:r>
-              <w:t>identifier</w:t>
-            </w:r>
-            <w:proofErr w:type="spellEnd"/>
+            <w:r>
+              <w:t>Name or identifier</w:t>
+            </w:r>
           </w:p>
         </w:tc>
         <w:tc>
@@ -6228,21 +5080,8 @@
               <w:t>6</w:t>
             </w:r>
             <w:r>
-              <w:t xml:space="preserve">: </w:t>
-            </w:r>
-            <w:proofErr w:type="spellStart"/>
-            <w:r>
-              <w:t>Exit</w:t>
-            </w:r>
-            <w:proofErr w:type="spellEnd"/>
-            <w:r>
-              <w:t xml:space="preserve"> </w:t>
-            </w:r>
-            <w:proofErr w:type="spellStart"/>
-            <w:r>
-              <w:t>List</w:t>
-            </w:r>
-            <w:proofErr w:type="spellEnd"/>
+              <w:t>: Exit List</w:t>
+            </w:r>
           </w:p>
         </w:tc>
       </w:tr>
@@ -6266,11 +5105,9 @@
               <w:spacing w:before="240" w:after="160"/>
               <w:jc w:val="center"/>
             </w:pPr>
-            <w:proofErr w:type="spellStart"/>
             <w:r>
               <w:t>Summary</w:t>
             </w:r>
-            <w:proofErr w:type="spellEnd"/>
           </w:p>
         </w:tc>
         <w:tc>
@@ -6353,14 +5190,12 @@
               <w:spacing w:before="240" w:after="160"/>
               <w:jc w:val="center"/>
             </w:pPr>
-            <w:proofErr w:type="spellStart"/>
             <w:r>
               <w:rPr>
                 <w:b/>
               </w:rPr>
               <w:t>Name</w:t>
             </w:r>
-            <w:proofErr w:type="spellEnd"/>
           </w:p>
         </w:tc>
         <w:tc>
@@ -6383,84 +5218,32 @@
               <w:rPr>
                 <w:b/>
               </w:rPr>
-              <w:t xml:space="preserve">Data </w:t>
-            </w:r>
-            <w:proofErr w:type="spellStart"/>
+              <w:t>Data type</w:t>
+            </w:r>
+          </w:p>
+        </w:tc>
+        <w:tc>
+          <w:tcPr>
+            <w:tcW w:w="1500" w:type="dxa"/>
+            <w:shd w:val="clear" w:color="auto" w:fill="auto"/>
+            <w:tcMar>
+              <w:top w:w="100" w:type="dxa"/>
+              <w:left w:w="100" w:type="dxa"/>
+              <w:bottom w:w="100" w:type="dxa"/>
+              <w:right w:w="100" w:type="dxa"/>
+            </w:tcMar>
+          </w:tcPr>
+          <w:p>
+            <w:pPr>
+              <w:spacing w:before="240" w:after="160"/>
+              <w:jc w:val="center"/>
+            </w:pPr>
             <w:r>
               <w:rPr>
                 <w:b/>
               </w:rPr>
-              <w:t>type</w:t>
-            </w:r>
-            <w:proofErr w:type="spellEnd"/>
-          </w:p>
-        </w:tc>
-        <w:tc>
-          <w:tcPr>
-            <w:tcW w:w="1500" w:type="dxa"/>
-            <w:shd w:val="clear" w:color="auto" w:fill="auto"/>
-            <w:tcMar>
-              <w:top w:w="100" w:type="dxa"/>
-              <w:left w:w="100" w:type="dxa"/>
-              <w:bottom w:w="100" w:type="dxa"/>
-              <w:right w:w="100" w:type="dxa"/>
-            </w:tcMar>
-          </w:tcPr>
-          <w:p>
-            <w:pPr>
-              <w:spacing w:before="240" w:after="160"/>
-              <w:jc w:val="center"/>
-            </w:pPr>
-            <w:proofErr w:type="spellStart"/>
-            <w:r>
-              <w:rPr>
-                <w:b/>
-              </w:rPr>
-              <w:t>Selection</w:t>
-            </w:r>
-            <w:proofErr w:type="spellEnd"/>
-            <w:r>
-              <w:rPr>
-                <w:b/>
-              </w:rPr>
-              <w:t xml:space="preserve"> </w:t>
-            </w:r>
-            <w:proofErr w:type="spellStart"/>
-            <w:r>
-              <w:rPr>
-                <w:b/>
-              </w:rPr>
-              <w:t>or</w:t>
-            </w:r>
-            <w:proofErr w:type="spellEnd"/>
-            <w:r>
-              <w:rPr>
-                <w:b/>
-              </w:rPr>
-              <w:t xml:space="preserve"> </w:t>
-            </w:r>
-            <w:proofErr w:type="spellStart"/>
-            <w:r>
-              <w:rPr>
-                <w:b/>
-              </w:rPr>
-              <w:t>repetition</w:t>
-            </w:r>
-            <w:proofErr w:type="spellEnd"/>
-            <w:r>
-              <w:rPr>
-                <w:b/>
-              </w:rPr>
-              <w:t xml:space="preserve"> </w:t>
-            </w:r>
-            <w:proofErr w:type="spellStart"/>
-            <w:r>
-              <w:rPr>
-                <w:b/>
-              </w:rPr>
-              <w:t>condition</w:t>
-            </w:r>
-            <w:proofErr w:type="spellEnd"/>
+              <w:t>Selection or repetition condition</w:t>
+            </w:r>
           </w:p>
         </w:tc>
       </w:tr>
@@ -6503,19 +5286,9 @@
               <w:widowControl w:val="0"/>
               <w:spacing w:line="240" w:lineRule="auto"/>
             </w:pPr>
-            <w:proofErr w:type="spellStart"/>
-            <w:r>
-              <w:t>Seating</w:t>
-            </w:r>
-            <w:proofErr w:type="spellEnd"/>
-            <w:r>
-              <w:t xml:space="preserve"> </w:t>
-            </w:r>
-            <w:proofErr w:type="spellStart"/>
-            <w:r>
-              <w:t>order</w:t>
-            </w:r>
-            <w:proofErr w:type="spellEnd"/>
+            <w:r>
+              <w:t>Seating order</w:t>
+            </w:r>
           </w:p>
         </w:tc>
         <w:tc>
@@ -6555,19 +5328,9 @@
               <w:widowControl w:val="0"/>
               <w:spacing w:line="240" w:lineRule="auto"/>
             </w:pPr>
-            <w:proofErr w:type="spellStart"/>
-            <w:r>
-              <w:t>If</w:t>
-            </w:r>
-            <w:proofErr w:type="spellEnd"/>
-            <w:r>
-              <w:t xml:space="preserve"> </w:t>
-            </w:r>
-            <w:proofErr w:type="spellStart"/>
-            <w:r>
-              <w:t>empty</w:t>
-            </w:r>
-            <w:proofErr w:type="spellEnd"/>
+            <w:r>
+              <w:t>If empty</w:t>
+            </w:r>
           </w:p>
         </w:tc>
       </w:tr>
@@ -6626,16 +5389,8 @@
               <w:rPr>
                 <w:lang w:val="en-US"/>
               </w:rPr>
-              <w:t xml:space="preserve">1.the system will read the aircraft's exit </w:t>
-            </w:r>
-            <w:proofErr w:type="gramStart"/>
-            <w:r>
-              <w:rPr>
-                <w:lang w:val="en-US"/>
-              </w:rPr>
-              <w:t>list</w:t>
-            </w:r>
-            <w:proofErr w:type="gramEnd"/>
+              <w:t>1.the system will read the aircraft's exit list</w:t>
+            </w:r>
           </w:p>
           <w:p>
             <w:pPr>
@@ -6683,27 +5438,9 @@
               <w:spacing w:before="240" w:after="160"/>
               <w:jc w:val="center"/>
             </w:pPr>
-            <w:proofErr w:type="spellStart"/>
-            <w:r>
-              <w:t>Result</w:t>
-            </w:r>
-            <w:proofErr w:type="spellEnd"/>
-            <w:r>
-              <w:t xml:space="preserve"> </w:t>
-            </w:r>
-            <w:proofErr w:type="spellStart"/>
-            <w:r>
-              <w:t>or</w:t>
-            </w:r>
-            <w:proofErr w:type="spellEnd"/>
-            <w:r>
-              <w:t xml:space="preserve"> </w:t>
-            </w:r>
-            <w:proofErr w:type="spellStart"/>
-            <w:r>
-              <w:t>Postcondition</w:t>
-            </w:r>
-            <w:proofErr w:type="spellEnd"/>
+            <w:r>
+              <w:t>Result or Postcondition</w:t>
+            </w:r>
           </w:p>
         </w:tc>
         <w:tc>
@@ -6777,14 +5514,12 @@
               <w:spacing w:before="240" w:after="160"/>
               <w:jc w:val="center"/>
             </w:pPr>
-            <w:proofErr w:type="spellStart"/>
             <w:r>
               <w:rPr>
                 <w:b/>
               </w:rPr>
               <w:t>Name</w:t>
             </w:r>
-            <w:proofErr w:type="spellEnd"/>
           </w:p>
         </w:tc>
         <w:tc>
@@ -6807,84 +5542,32 @@
               <w:rPr>
                 <w:b/>
               </w:rPr>
-              <w:t xml:space="preserve">Data </w:t>
-            </w:r>
-            <w:proofErr w:type="spellStart"/>
+              <w:t>Data type</w:t>
+            </w:r>
+          </w:p>
+        </w:tc>
+        <w:tc>
+          <w:tcPr>
+            <w:tcW w:w="1500" w:type="dxa"/>
+            <w:shd w:val="clear" w:color="auto" w:fill="auto"/>
+            <w:tcMar>
+              <w:top w:w="100" w:type="dxa"/>
+              <w:left w:w="100" w:type="dxa"/>
+              <w:bottom w:w="100" w:type="dxa"/>
+              <w:right w:w="100" w:type="dxa"/>
+            </w:tcMar>
+          </w:tcPr>
+          <w:p>
+            <w:pPr>
+              <w:spacing w:before="240" w:after="160"/>
+              <w:jc w:val="center"/>
+            </w:pPr>
             <w:r>
               <w:rPr>
                 <w:b/>
               </w:rPr>
-              <w:t>type</w:t>
-            </w:r>
-            <w:proofErr w:type="spellEnd"/>
-          </w:p>
-        </w:tc>
-        <w:tc>
-          <w:tcPr>
-            <w:tcW w:w="1500" w:type="dxa"/>
-            <w:shd w:val="clear" w:color="auto" w:fill="auto"/>
-            <w:tcMar>
-              <w:top w:w="100" w:type="dxa"/>
-              <w:left w:w="100" w:type="dxa"/>
-              <w:bottom w:w="100" w:type="dxa"/>
-              <w:right w:w="100" w:type="dxa"/>
-            </w:tcMar>
-          </w:tcPr>
-          <w:p>
-            <w:pPr>
-              <w:spacing w:before="240" w:after="160"/>
-              <w:jc w:val="center"/>
-            </w:pPr>
-            <w:proofErr w:type="spellStart"/>
-            <w:r>
-              <w:rPr>
-                <w:b/>
-              </w:rPr>
-              <w:t>Selection</w:t>
-            </w:r>
-            <w:proofErr w:type="spellEnd"/>
-            <w:r>
-              <w:rPr>
-                <w:b/>
-              </w:rPr>
-              <w:t xml:space="preserve"> </w:t>
-            </w:r>
-            <w:proofErr w:type="spellStart"/>
-            <w:r>
-              <w:rPr>
-                <w:b/>
-              </w:rPr>
-              <w:t>or</w:t>
-            </w:r>
-            <w:proofErr w:type="spellEnd"/>
-            <w:r>
-              <w:rPr>
-                <w:b/>
-              </w:rPr>
-              <w:t xml:space="preserve"> </w:t>
-            </w:r>
-            <w:proofErr w:type="spellStart"/>
-            <w:r>
-              <w:rPr>
-                <w:b/>
-              </w:rPr>
-              <w:t>repetition</w:t>
-            </w:r>
-            <w:proofErr w:type="spellEnd"/>
-            <w:r>
-              <w:rPr>
-                <w:b/>
-              </w:rPr>
-              <w:t xml:space="preserve"> </w:t>
-            </w:r>
-            <w:proofErr w:type="spellStart"/>
-            <w:r>
-              <w:rPr>
-                <w:b/>
-              </w:rPr>
-              <w:t>condition</w:t>
-            </w:r>
-            <w:proofErr w:type="spellEnd"/>
+              <w:t>Selection or repetition condition</w:t>
+            </w:r>
           </w:p>
         </w:tc>
       </w:tr>
@@ -6927,34 +5610,30 @@
               <w:widowControl w:val="0"/>
               <w:spacing w:line="240" w:lineRule="auto"/>
             </w:pPr>
-            <w:proofErr w:type="spellStart"/>
             <w:r>
               <w:t>msg</w:t>
             </w:r>
-            <w:proofErr w:type="spellEnd"/>
-          </w:p>
-        </w:tc>
-        <w:tc>
-          <w:tcPr>
-            <w:tcW w:w="1500" w:type="dxa"/>
-            <w:shd w:val="clear" w:color="auto" w:fill="auto"/>
-            <w:tcMar>
-              <w:top w:w="100" w:type="dxa"/>
-              <w:left w:w="100" w:type="dxa"/>
-              <w:bottom w:w="100" w:type="dxa"/>
-              <w:right w:w="100" w:type="dxa"/>
-            </w:tcMar>
-          </w:tcPr>
-          <w:p>
-            <w:pPr>
-              <w:widowControl w:val="0"/>
-              <w:spacing w:line="240" w:lineRule="auto"/>
-            </w:pPr>
-            <w:proofErr w:type="spellStart"/>
+          </w:p>
+        </w:tc>
+        <w:tc>
+          <w:tcPr>
+            <w:tcW w:w="1500" w:type="dxa"/>
+            <w:shd w:val="clear" w:color="auto" w:fill="auto"/>
+            <w:tcMar>
+              <w:top w:w="100" w:type="dxa"/>
+              <w:left w:w="100" w:type="dxa"/>
+              <w:bottom w:w="100" w:type="dxa"/>
+              <w:right w:w="100" w:type="dxa"/>
+            </w:tcMar>
+          </w:tcPr>
+          <w:p>
+            <w:pPr>
+              <w:widowControl w:val="0"/>
+              <w:spacing w:line="240" w:lineRule="auto"/>
+            </w:pPr>
             <w:r>
               <w:t>String</w:t>
             </w:r>
-            <w:proofErr w:type="spellEnd"/>
           </w:p>
         </w:tc>
         <w:tc>

</xml_diff>